<commit_message>
Finish the third problem of hw2
</commit_message>
<xml_diff>
--- a/hw2/report.docx
+++ b/hw2/report.docx
@@ -85,7 +85,7 @@
     <w:p>
       <w:pPr>
         <w:rPr>
-          <w:rFonts w:ascii="微軟正黑體" w:eastAsia="微軟正黑體" w:hAnsi="微軟正黑體" w:hint="eastAsia"/>
+          <w:rFonts w:ascii="微軟正黑體" w:eastAsia="微軟正黑體" w:hAnsi="微軟正黑體"/>
         </w:rPr>
       </w:pPr>
       <w:r>
@@ -128,7 +128,7 @@
     <w:p>
       <w:pPr>
         <w:rPr>
-          <w:rFonts w:ascii="微軟正黑體" w:eastAsia="微軟正黑體" w:hAnsi="微軟正黑體" w:hint="eastAsia"/>
+          <w:rFonts w:ascii="微軟正黑體" w:eastAsia="微軟正黑體" w:hAnsi="微軟正黑體"/>
         </w:rPr>
       </w:pPr>
       <w:r>
@@ -194,7 +194,7 @@
     <w:p>
       <w:pPr>
         <w:rPr>
-          <w:rFonts w:ascii="微軟正黑體" w:eastAsia="微軟正黑體" w:hAnsi="微軟正黑體" w:hint="eastAsia"/>
+          <w:rFonts w:ascii="微軟正黑體" w:eastAsia="微軟正黑體" w:hAnsi="微軟正黑體"/>
         </w:rPr>
       </w:pPr>
       <w:r>
@@ -213,7 +213,7 @@
     <w:p>
       <w:pPr>
         <w:rPr>
-          <w:rFonts w:ascii="微軟正黑體" w:eastAsia="微軟正黑體" w:hAnsi="微軟正黑體" w:hint="eastAsia"/>
+          <w:rFonts w:ascii="微軟正黑體" w:eastAsia="微軟正黑體" w:hAnsi="微軟正黑體"/>
         </w:rPr>
       </w:pPr>
       <w:r>
@@ -238,7 +238,7 @@
     <w:p>
       <w:pPr>
         <w:rPr>
-          <w:rFonts w:ascii="微軟正黑體" w:eastAsia="微軟正黑體" w:hAnsi="微軟正黑體" w:hint="eastAsia"/>
+          <w:rFonts w:ascii="微軟正黑體" w:eastAsia="微軟正黑體" w:hAnsi="微軟正黑體"/>
         </w:rPr>
       </w:pPr>
       <w:r>
@@ -265,17 +265,17 @@
             <v:path o:extrusionok="f" gradientshapeok="t" o:connecttype="rect"/>
             <o:lock v:ext="edit" aspectratio="t"/>
           </v:shapetype>
-          <v:shape id="_x0000_i1025" type="#_x0000_t75" style="width:110.15pt;height:67.7pt" o:ole="">
+          <v:shape id="_x0000_i1025" type="#_x0000_t75" style="width:110pt;height:67.95pt" o:ole="">
             <v:imagedata r:id="rId6" o:title=""/>
           </v:shape>
-          <o:OLEObject Type="Embed" ProgID="Visio.Drawing.11" ShapeID="_x0000_i1025" DrawAspect="Content" ObjectID="_1475238324" r:id="rId7"/>
+          <o:OLEObject Type="Embed" ProgID="Visio.Drawing.11" ShapeID="_x0000_i1025" DrawAspect="Content" ObjectID="_1475433279" r:id="rId7"/>
         </w:object>
       </w:r>
     </w:p>
     <w:p>
       <w:pPr>
         <w:rPr>
-          <w:rFonts w:ascii="微軟正黑體" w:eastAsia="微軟正黑體" w:hAnsi="微軟正黑體" w:hint="eastAsia"/>
+          <w:rFonts w:ascii="微軟正黑體" w:eastAsia="微軟正黑體" w:hAnsi="微軟正黑體"/>
         </w:rPr>
       </w:pPr>
       <w:r>
@@ -300,7 +300,7 @@
     <w:p>
       <w:pPr>
         <w:rPr>
-          <w:rFonts w:ascii="微軟正黑體" w:eastAsia="微軟正黑體" w:hAnsi="微軟正黑體" w:hint="eastAsia"/>
+          <w:rFonts w:ascii="微軟正黑體" w:eastAsia="微軟正黑體" w:hAnsi="微軟正黑體"/>
         </w:rPr>
       </w:pPr>
       <w:r>
@@ -308,10 +308,10 @@
           <w:rFonts w:ascii="微軟正黑體" w:eastAsia="微軟正黑體" w:hAnsi="微軟正黑體"/>
         </w:rPr>
         <w:object w:dxaOrig="2201" w:dyaOrig="1351">
-          <v:shape id="_x0000_i1026" type="#_x0000_t75" style="width:110.15pt;height:67.7pt" o:ole="">
+          <v:shape id="_x0000_i1026" type="#_x0000_t75" style="width:110pt;height:67.95pt" o:ole="">
             <v:imagedata r:id="rId8" o:title=""/>
           </v:shape>
-          <o:OLEObject Type="Embed" ProgID="Visio.Drawing.11" ShapeID="_x0000_i1026" DrawAspect="Content" ObjectID="_1475238325" r:id="rId9"/>
+          <o:OLEObject Type="Embed" ProgID="Visio.Drawing.11" ShapeID="_x0000_i1026" DrawAspect="Content" ObjectID="_1475433280" r:id="rId9"/>
         </w:object>
       </w:r>
       <w:r>
@@ -325,24 +325,24 @@
           <w:rFonts w:ascii="微軟正黑體" w:eastAsia="微軟正黑體" w:hAnsi="微軟正黑體"/>
         </w:rPr>
         <w:object w:dxaOrig="2201" w:dyaOrig="1351">
-          <v:shape id="_x0000_i1027" type="#_x0000_t75" style="width:110.15pt;height:67.7pt" o:ole="">
+          <v:shape id="_x0000_i1027" type="#_x0000_t75" style="width:110pt;height:67.95pt" o:ole="">
             <v:imagedata r:id="rId10" o:title=""/>
           </v:shape>
-          <o:OLEObject Type="Embed" ProgID="Visio.Drawing.11" ShapeID="_x0000_i1027" DrawAspect="Content" ObjectID="_1475238326" r:id="rId11"/>
+          <o:OLEObject Type="Embed" ProgID="Visio.Drawing.11" ShapeID="_x0000_i1027" DrawAspect="Content" ObjectID="_1475433281" r:id="rId11"/>
         </w:object>
       </w:r>
     </w:p>
     <w:p>
       <w:pPr>
         <w:rPr>
-          <w:rFonts w:ascii="微軟正黑體" w:eastAsia="微軟正黑體" w:hAnsi="微軟正黑體" w:hint="eastAsia"/>
-        </w:rPr>
-      </w:pPr>
-    </w:p>
-    <w:p>
-      <w:pPr>
-        <w:rPr>
-          <w:rFonts w:ascii="微軟正黑體" w:eastAsia="微軟正黑體" w:hAnsi="微軟正黑體" w:hint="eastAsia"/>
+          <w:rFonts w:ascii="微軟正黑體" w:eastAsia="微軟正黑體" w:hAnsi="微軟正黑體"/>
+        </w:rPr>
+      </w:pPr>
+    </w:p>
+    <w:p>
+      <w:pPr>
+        <w:rPr>
+          <w:rFonts w:ascii="微軟正黑體" w:eastAsia="微軟正黑體" w:hAnsi="微軟正黑體"/>
         </w:rPr>
       </w:pPr>
       <w:r>
@@ -367,7 +367,7 @@
     <w:p>
       <w:pPr>
         <w:rPr>
-          <w:rFonts w:ascii="微軟正黑體" w:eastAsia="微軟正黑體" w:hAnsi="微軟正黑體" w:hint="eastAsia"/>
+          <w:rFonts w:ascii="微軟正黑體" w:eastAsia="微軟正黑體" w:hAnsi="微軟正黑體"/>
         </w:rPr>
       </w:pPr>
       <w:r>
@@ -375,17 +375,17 @@
           <w:rFonts w:ascii="微軟正黑體" w:eastAsia="微軟正黑體" w:hAnsi="微軟正黑體"/>
         </w:rPr>
         <w:object w:dxaOrig="2201" w:dyaOrig="2060">
-          <v:shape id="_x0000_i1028" type="#_x0000_t75" style="width:110.15pt;height:103.15pt" o:ole="">
+          <v:shape id="_x0000_i1028" type="#_x0000_t75" style="width:110pt;height:103.1pt" o:ole="">
             <v:imagedata r:id="rId12" o:title=""/>
           </v:shape>
-          <o:OLEObject Type="Embed" ProgID="Visio.Drawing.11" ShapeID="_x0000_i1028" DrawAspect="Content" ObjectID="_1475238327" r:id="rId13"/>
+          <o:OLEObject Type="Embed" ProgID="Visio.Drawing.11" ShapeID="_x0000_i1028" DrawAspect="Content" ObjectID="_1475433282" r:id="rId13"/>
         </w:object>
       </w:r>
     </w:p>
     <w:p>
       <w:pPr>
         <w:rPr>
-          <w:rFonts w:ascii="微軟正黑體" w:eastAsia="微軟正黑體" w:hAnsi="微軟正黑體" w:hint="eastAsia"/>
+          <w:rFonts w:ascii="微軟正黑體" w:eastAsia="微軟正黑體" w:hAnsi="微軟正黑體"/>
         </w:rPr>
       </w:pPr>
       <w:r>
@@ -404,7 +404,7 @@
     <w:p>
       <w:pPr>
         <w:rPr>
-          <w:rFonts w:ascii="微軟正黑體" w:eastAsia="微軟正黑體" w:hAnsi="微軟正黑體" w:hint="eastAsia"/>
+          <w:rFonts w:ascii="微軟正黑體" w:eastAsia="微軟正黑體" w:hAnsi="微軟正黑體"/>
         </w:rPr>
       </w:pPr>
       <w:r>
@@ -412,17 +412,17 @@
           <w:rFonts w:ascii="微軟正黑體" w:eastAsia="微軟正黑體" w:hAnsi="微軟正黑體"/>
         </w:rPr>
         <w:object w:dxaOrig="2201" w:dyaOrig="2060">
-          <v:shape id="_x0000_i1029" type="#_x0000_t75" style="width:110.15pt;height:103.15pt" o:ole="">
+          <v:shape id="_x0000_i1029" type="#_x0000_t75" style="width:110pt;height:103.1pt" o:ole="">
             <v:imagedata r:id="rId14" o:title=""/>
           </v:shape>
-          <o:OLEObject Type="Embed" ProgID="Visio.Drawing.11" ShapeID="_x0000_i1029" DrawAspect="Content" ObjectID="_1475238328" r:id="rId15"/>
+          <o:OLEObject Type="Embed" ProgID="Visio.Drawing.11" ShapeID="_x0000_i1029" DrawAspect="Content" ObjectID="_1475433283" r:id="rId15"/>
         </w:object>
       </w:r>
     </w:p>
     <w:p>
       <w:pPr>
         <w:rPr>
-          <w:rFonts w:ascii="微軟正黑體" w:eastAsia="微軟正黑體" w:hAnsi="微軟正黑體" w:hint="eastAsia"/>
+          <w:rFonts w:ascii="微軟正黑體" w:eastAsia="微軟正黑體" w:hAnsi="微軟正黑體"/>
         </w:rPr>
       </w:pPr>
       <w:r>
@@ -435,14 +435,14 @@
     <w:p>
       <w:pPr>
         <w:rPr>
-          <w:rFonts w:ascii="微軟正黑體" w:eastAsia="微軟正黑體" w:hAnsi="微軟正黑體" w:hint="eastAsia"/>
-        </w:rPr>
-      </w:pPr>
-    </w:p>
-    <w:p>
-      <w:pPr>
-        <w:rPr>
-          <w:rFonts w:ascii="微軟正黑體" w:eastAsia="微軟正黑體" w:hAnsi="微軟正黑體" w:hint="eastAsia"/>
+          <w:rFonts w:ascii="微軟正黑體" w:eastAsia="微軟正黑體" w:hAnsi="微軟正黑體"/>
+        </w:rPr>
+      </w:pPr>
+    </w:p>
+    <w:p>
+      <w:pPr>
+        <w:rPr>
+          <w:rFonts w:ascii="微軟正黑體" w:eastAsia="微軟正黑體" w:hAnsi="微軟正黑體"/>
         </w:rPr>
       </w:pPr>
       <w:r>
@@ -497,7 +497,7 @@
     <w:p>
       <w:pPr>
         <w:rPr>
-          <w:rFonts w:ascii="微軟正黑體" w:eastAsia="微軟正黑體" w:hAnsi="微軟正黑體" w:hint="eastAsia"/>
+          <w:rFonts w:ascii="微軟正黑體" w:eastAsia="微軟正黑體" w:hAnsi="微軟正黑體"/>
         </w:rPr>
       </w:pPr>
       <w:r>
@@ -505,10 +505,10 @@
           <w:rFonts w:ascii="微軟正黑體" w:eastAsia="微軟正黑體" w:hAnsi="微軟正黑體"/>
         </w:rPr>
         <w:object w:dxaOrig="2201" w:dyaOrig="2060">
-          <v:shape id="_x0000_i1030" type="#_x0000_t75" style="width:110.15pt;height:103.15pt" o:ole="">
+          <v:shape id="_x0000_i1030" type="#_x0000_t75" style="width:110pt;height:103.1pt" o:ole="">
             <v:imagedata r:id="rId16" o:title=""/>
           </v:shape>
-          <o:OLEObject Type="Embed" ProgID="Visio.Drawing.11" ShapeID="_x0000_i1030" DrawAspect="Content" ObjectID="_1475238329" r:id="rId17"/>
+          <o:OLEObject Type="Embed" ProgID="Visio.Drawing.11" ShapeID="_x0000_i1030" DrawAspect="Content" ObjectID="_1475433284" r:id="rId17"/>
         </w:object>
       </w:r>
       <w:r>
@@ -522,17 +522,17 @@
           <w:rFonts w:ascii="微軟正黑體" w:eastAsia="微軟正黑體" w:hAnsi="微軟正黑體"/>
         </w:rPr>
         <w:object w:dxaOrig="2201" w:dyaOrig="2060">
-          <v:shape id="_x0000_i1031" type="#_x0000_t75" style="width:110.15pt;height:103.15pt" o:ole="">
+          <v:shape id="_x0000_i1031" type="#_x0000_t75" style="width:110pt;height:103.1pt" o:ole="">
             <v:imagedata r:id="rId18" o:title=""/>
           </v:shape>
-          <o:OLEObject Type="Embed" ProgID="Visio.Drawing.11" ShapeID="_x0000_i1031" DrawAspect="Content" ObjectID="_1475238330" r:id="rId19"/>
+          <o:OLEObject Type="Embed" ProgID="Visio.Drawing.11" ShapeID="_x0000_i1031" DrawAspect="Content" ObjectID="_1475433285" r:id="rId19"/>
         </w:object>
       </w:r>
     </w:p>
     <w:p>
       <w:pPr>
         <w:rPr>
-          <w:rFonts w:ascii="微軟正黑體" w:eastAsia="微軟正黑體" w:hAnsi="微軟正黑體" w:hint="eastAsia"/>
+          <w:rFonts w:ascii="微軟正黑體" w:eastAsia="微軟正黑體" w:hAnsi="微軟正黑體"/>
         </w:rPr>
       </w:pPr>
       <w:r>
@@ -545,14 +545,14 @@
     <w:p>
       <w:pPr>
         <w:rPr>
-          <w:rFonts w:ascii="微軟正黑體" w:eastAsia="微軟正黑體" w:hAnsi="微軟正黑體" w:hint="eastAsia"/>
-        </w:rPr>
-      </w:pPr>
-    </w:p>
-    <w:p>
-      <w:pPr>
-        <w:rPr>
-          <w:rFonts w:ascii="微軟正黑體" w:eastAsia="微軟正黑體" w:hAnsi="微軟正黑體" w:hint="eastAsia"/>
+          <w:rFonts w:ascii="微軟正黑體" w:eastAsia="微軟正黑體" w:hAnsi="微軟正黑體"/>
+        </w:rPr>
+      </w:pPr>
+    </w:p>
+    <w:p>
+      <w:pPr>
+        <w:rPr>
+          <w:rFonts w:ascii="微軟正黑體" w:eastAsia="微軟正黑體" w:hAnsi="微軟正黑體"/>
         </w:rPr>
       </w:pPr>
       <w:r>
@@ -571,7 +571,7 @@
     <w:p>
       <w:pPr>
         <w:rPr>
-          <w:rFonts w:ascii="微軟正黑體" w:eastAsia="微軟正黑體" w:hAnsi="微軟正黑體" w:hint="eastAsia"/>
+          <w:rFonts w:ascii="微軟正黑體" w:eastAsia="微軟正黑體" w:hAnsi="微軟正黑體"/>
         </w:rPr>
       </w:pPr>
       <w:r>
@@ -579,17 +579,17 @@
           <w:rFonts w:ascii="微軟正黑體" w:eastAsia="微軟正黑體" w:hAnsi="微軟正黑體"/>
         </w:rPr>
         <w:object w:dxaOrig="2201" w:dyaOrig="2060">
-          <v:shape id="_x0000_i1032" type="#_x0000_t75" style="width:110.15pt;height:103.15pt" o:ole="">
+          <v:shape id="_x0000_i1032" type="#_x0000_t75" style="width:110pt;height:103.1pt" o:ole="">
             <v:imagedata r:id="rId20" o:title=""/>
           </v:shape>
-          <o:OLEObject Type="Embed" ProgID="Visio.Drawing.11" ShapeID="_x0000_i1032" DrawAspect="Content" ObjectID="_1475238331" r:id="rId21"/>
+          <o:OLEObject Type="Embed" ProgID="Visio.Drawing.11" ShapeID="_x0000_i1032" DrawAspect="Content" ObjectID="_1475433286" r:id="rId21"/>
         </w:object>
       </w:r>
     </w:p>
     <w:p>
       <w:pPr>
         <w:rPr>
-          <w:rFonts w:ascii="微軟正黑體" w:eastAsia="微軟正黑體" w:hAnsi="微軟正黑體" w:hint="eastAsia"/>
+          <w:rFonts w:ascii="微軟正黑體" w:eastAsia="微軟正黑體" w:hAnsi="微軟正黑體"/>
         </w:rPr>
       </w:pPr>
       <w:r>
@@ -616,21 +616,21 @@
     <w:p>
       <w:pPr>
         <w:rPr>
-          <w:rFonts w:ascii="微軟正黑體" w:eastAsia="微軟正黑體" w:hAnsi="微軟正黑體" w:hint="eastAsia"/>
-        </w:rPr>
-      </w:pPr>
-    </w:p>
-    <w:p>
-      <w:pPr>
-        <w:rPr>
-          <w:rFonts w:ascii="微軟正黑體" w:eastAsia="微軟正黑體" w:hAnsi="微軟正黑體" w:hint="eastAsia"/>
-        </w:rPr>
-      </w:pPr>
-    </w:p>
-    <w:p>
-      <w:pPr>
-        <w:rPr>
-          <w:rFonts w:ascii="微軟正黑體" w:eastAsia="微軟正黑體" w:hAnsi="微軟正黑體" w:hint="eastAsia"/>
+          <w:rFonts w:ascii="微軟正黑體" w:eastAsia="微軟正黑體" w:hAnsi="微軟正黑體"/>
+        </w:rPr>
+      </w:pPr>
+    </w:p>
+    <w:p>
+      <w:pPr>
+        <w:rPr>
+          <w:rFonts w:ascii="微軟正黑體" w:eastAsia="微軟正黑體" w:hAnsi="微軟正黑體"/>
+        </w:rPr>
+      </w:pPr>
+    </w:p>
+    <w:p>
+      <w:pPr>
+        <w:rPr>
+          <w:rFonts w:ascii="微軟正黑體" w:eastAsia="微軟正黑體" w:hAnsi="微軟正黑體"/>
         </w:rPr>
       </w:pPr>
       <w:r>
@@ -650,7 +650,7 @@
     <w:p>
       <w:pPr>
         <w:rPr>
-          <w:rFonts w:ascii="微軟正黑體" w:eastAsia="微軟正黑體" w:hAnsi="微軟正黑體" w:hint="eastAsia"/>
+          <w:rFonts w:ascii="微軟正黑體" w:eastAsia="微軟正黑體" w:hAnsi="微軟正黑體"/>
         </w:rPr>
       </w:pPr>
       <w:r>
@@ -658,17 +658,17 @@
           <w:rFonts w:ascii="微軟正黑體" w:eastAsia="微軟正黑體" w:hAnsi="微軟正黑體"/>
         </w:rPr>
         <w:object w:dxaOrig="2485" w:dyaOrig="2201">
-          <v:shape id="_x0000_i1033" type="#_x0000_t75" style="width:124.1pt;height:110.15pt" o:ole="">
+          <v:shape id="_x0000_i1033" type="#_x0000_t75" style="width:123.85pt;height:110pt" o:ole="">
             <v:imagedata r:id="rId22" o:title=""/>
           </v:shape>
-          <o:OLEObject Type="Embed" ProgID="Visio.Drawing.11" ShapeID="_x0000_i1033" DrawAspect="Content" ObjectID="_1475238332" r:id="rId23"/>
+          <o:OLEObject Type="Embed" ProgID="Visio.Drawing.11" ShapeID="_x0000_i1033" DrawAspect="Content" ObjectID="_1475433287" r:id="rId23"/>
         </w:object>
       </w:r>
     </w:p>
     <w:p>
       <w:pPr>
         <w:rPr>
-          <w:rFonts w:ascii="微軟正黑體" w:eastAsia="微軟正黑體" w:hAnsi="微軟正黑體" w:hint="eastAsia"/>
+          <w:rFonts w:ascii="微軟正黑體" w:eastAsia="微軟正黑體" w:hAnsi="微軟正黑體"/>
         </w:rPr>
       </w:pPr>
       <w:r>
@@ -687,7 +687,7 @@
     <w:p>
       <w:pPr>
         <w:rPr>
-          <w:rFonts w:ascii="微軟正黑體" w:eastAsia="微軟正黑體" w:hAnsi="微軟正黑體" w:hint="eastAsia"/>
+          <w:rFonts w:ascii="微軟正黑體" w:eastAsia="微軟正黑體" w:hAnsi="微軟正黑體"/>
         </w:rPr>
       </w:pPr>
       <w:r>
@@ -695,17 +695,17 @@
           <w:rFonts w:ascii="微軟正黑體" w:eastAsia="微軟正黑體" w:hAnsi="微軟正黑體"/>
         </w:rPr>
         <w:object w:dxaOrig="2485" w:dyaOrig="2201">
-          <v:shape id="_x0000_i1034" type="#_x0000_t75" style="width:124.1pt;height:110.15pt" o:ole="">
+          <v:shape id="_x0000_i1034" type="#_x0000_t75" style="width:123.85pt;height:110pt" o:ole="">
             <v:imagedata r:id="rId24" o:title=""/>
           </v:shape>
-          <o:OLEObject Type="Embed" ProgID="Visio.Drawing.11" ShapeID="_x0000_i1034" DrawAspect="Content" ObjectID="_1475238333" r:id="rId25"/>
+          <o:OLEObject Type="Embed" ProgID="Visio.Drawing.11" ShapeID="_x0000_i1034" DrawAspect="Content" ObjectID="_1475433288" r:id="rId25"/>
         </w:object>
       </w:r>
     </w:p>
     <w:p>
       <w:pPr>
         <w:rPr>
-          <w:rFonts w:ascii="微軟正黑體" w:eastAsia="微軟正黑體" w:hAnsi="微軟正黑體" w:hint="eastAsia"/>
+          <w:rFonts w:ascii="微軟正黑體" w:eastAsia="微軟正黑體" w:hAnsi="微軟正黑體"/>
         </w:rPr>
       </w:pPr>
       <w:r>
@@ -748,14 +748,14 @@
     <w:p>
       <w:pPr>
         <w:rPr>
-          <w:rFonts w:ascii="微軟正黑體" w:eastAsia="微軟正黑體" w:hAnsi="微軟正黑體" w:hint="eastAsia"/>
-        </w:rPr>
-      </w:pPr>
-    </w:p>
-    <w:p>
-      <w:pPr>
-        <w:rPr>
-          <w:rFonts w:ascii="微軟正黑體" w:eastAsia="微軟正黑體" w:hAnsi="微軟正黑體" w:hint="eastAsia"/>
+          <w:rFonts w:ascii="微軟正黑體" w:eastAsia="微軟正黑體" w:hAnsi="微軟正黑體"/>
+        </w:rPr>
+      </w:pPr>
+    </w:p>
+    <w:p>
+      <w:pPr>
+        <w:rPr>
+          <w:rFonts w:ascii="微軟正黑體" w:eastAsia="微軟正黑體" w:hAnsi="微軟正黑體"/>
         </w:rPr>
       </w:pPr>
       <w:r>
@@ -788,7 +788,7 @@
     <w:p>
       <w:pPr>
         <w:rPr>
-          <w:rFonts w:ascii="微軟正黑體" w:eastAsia="微軟正黑體" w:hAnsi="微軟正黑體" w:hint="eastAsia"/>
+          <w:rFonts w:ascii="微軟正黑體" w:eastAsia="微軟正黑體" w:hAnsi="微軟正黑體"/>
         </w:rPr>
       </w:pPr>
       <w:r>
@@ -801,7 +801,7 @@
     <w:p>
       <w:pPr>
         <w:rPr>
-          <w:rFonts w:ascii="微軟正黑體" w:eastAsia="微軟正黑體" w:hAnsi="微軟正黑體" w:hint="eastAsia"/>
+          <w:rFonts w:ascii="微軟正黑體" w:eastAsia="微軟正黑體" w:hAnsi="微軟正黑體"/>
         </w:rPr>
       </w:pPr>
       <w:r>
@@ -809,10 +809,10 @@
           <w:rFonts w:ascii="微軟正黑體" w:eastAsia="微軟正黑體" w:hAnsi="微軟正黑體"/>
         </w:rPr>
         <w:object w:dxaOrig="2485" w:dyaOrig="2201">
-          <v:shape id="_x0000_i1035" type="#_x0000_t75" style="width:124.1pt;height:110.15pt" o:ole="">
+          <v:shape id="_x0000_i1035" type="#_x0000_t75" style="width:123.85pt;height:110pt" o:ole="">
             <v:imagedata r:id="rId26" o:title=""/>
           </v:shape>
-          <o:OLEObject Type="Embed" ProgID="Visio.Drawing.11" ShapeID="_x0000_i1035" DrawAspect="Content" ObjectID="_1475238334" r:id="rId27"/>
+          <o:OLEObject Type="Embed" ProgID="Visio.Drawing.11" ShapeID="_x0000_i1035" DrawAspect="Content" ObjectID="_1475433289" r:id="rId27"/>
         </w:object>
       </w:r>
       <w:r>
@@ -826,17 +826,17 @@
           <w:rFonts w:ascii="微軟正黑體" w:eastAsia="微軟正黑體" w:hAnsi="微軟正黑體"/>
         </w:rPr>
         <w:object w:dxaOrig="2485" w:dyaOrig="2201">
-          <v:shape id="_x0000_i1036" type="#_x0000_t75" style="width:124.1pt;height:110.15pt" o:ole="">
+          <v:shape id="_x0000_i1036" type="#_x0000_t75" style="width:123.85pt;height:110pt" o:ole="">
             <v:imagedata r:id="rId28" o:title=""/>
           </v:shape>
-          <o:OLEObject Type="Embed" ProgID="Visio.Drawing.11" ShapeID="_x0000_i1036" DrawAspect="Content" ObjectID="_1475238335" r:id="rId29"/>
+          <o:OLEObject Type="Embed" ProgID="Visio.Drawing.11" ShapeID="_x0000_i1036" DrawAspect="Content" ObjectID="_1475433290" r:id="rId29"/>
         </w:object>
       </w:r>
     </w:p>
     <w:p>
       <w:pPr>
         <w:rPr>
-          <w:rFonts w:ascii="微軟正黑體" w:eastAsia="微軟正黑體" w:hAnsi="微軟正黑體" w:hint="eastAsia"/>
+          <w:rFonts w:ascii="微軟正黑體" w:eastAsia="微軟正黑體" w:hAnsi="微軟正黑體"/>
         </w:rPr>
       </w:pPr>
       <w:r>
@@ -861,7 +861,7 @@
     <w:p>
       <w:pPr>
         <w:rPr>
-          <w:rFonts w:ascii="微軟正黑體" w:eastAsia="微軟正黑體" w:hAnsi="微軟正黑體" w:hint="eastAsia"/>
+          <w:rFonts w:ascii="微軟正黑體" w:eastAsia="微軟正黑體" w:hAnsi="微軟正黑體"/>
         </w:rPr>
       </w:pPr>
       <w:r>
@@ -869,17 +869,17 @@
           <w:rFonts w:ascii="微軟正黑體" w:eastAsia="微軟正黑體" w:hAnsi="微軟正黑體"/>
         </w:rPr>
         <w:object w:dxaOrig="2485" w:dyaOrig="2201">
-          <v:shape id="_x0000_i1037" type="#_x0000_t75" style="width:124.1pt;height:110.15pt" o:ole="">
+          <v:shape id="_x0000_i1037" type="#_x0000_t75" style="width:123.85pt;height:110pt" o:ole="">
             <v:imagedata r:id="rId30" o:title=""/>
           </v:shape>
-          <o:OLEObject Type="Embed" ProgID="Visio.Drawing.11" ShapeID="_x0000_i1037" DrawAspect="Content" ObjectID="_1475238336" r:id="rId31"/>
+          <o:OLEObject Type="Embed" ProgID="Visio.Drawing.11" ShapeID="_x0000_i1037" DrawAspect="Content" ObjectID="_1475433291" r:id="rId31"/>
         </w:object>
       </w:r>
     </w:p>
     <w:p>
       <w:pPr>
         <w:rPr>
-          <w:rFonts w:ascii="微軟正黑體" w:eastAsia="微軟正黑體" w:hAnsi="微軟正黑體" w:hint="eastAsia"/>
+          <w:rFonts w:ascii="微軟正黑體" w:eastAsia="微軟正黑體" w:hAnsi="微軟正黑體"/>
         </w:rPr>
       </w:pPr>
       <w:r>
@@ -898,7 +898,7 @@
     <w:p>
       <w:pPr>
         <w:rPr>
-          <w:rFonts w:ascii="微軟正黑體" w:eastAsia="微軟正黑體" w:hAnsi="微軟正黑體" w:hint="eastAsia"/>
+          <w:rFonts w:ascii="微軟正黑體" w:eastAsia="微軟正黑體" w:hAnsi="微軟正黑體"/>
         </w:rPr>
       </w:pPr>
       <w:r>
@@ -911,14 +911,14 @@
     <w:p>
       <w:pPr>
         <w:rPr>
-          <w:rFonts w:ascii="微軟正黑體" w:eastAsia="微軟正黑體" w:hAnsi="微軟正黑體" w:hint="eastAsia"/>
-        </w:rPr>
-      </w:pPr>
-    </w:p>
-    <w:p>
-      <w:pPr>
-        <w:rPr>
-          <w:rFonts w:ascii="微軟正黑體" w:eastAsia="微軟正黑體" w:hAnsi="微軟正黑體" w:hint="eastAsia"/>
+          <w:rFonts w:ascii="微軟正黑體" w:eastAsia="微軟正黑體" w:hAnsi="微軟正黑體"/>
+        </w:rPr>
+      </w:pPr>
+    </w:p>
+    <w:p>
+      <w:pPr>
+        <w:rPr>
+          <w:rFonts w:ascii="微軟正黑體" w:eastAsia="微軟正黑體" w:hAnsi="微軟正黑體"/>
         </w:rPr>
       </w:pPr>
       <w:r>
@@ -965,7 +965,7 @@
       <w:pPr>
         <w:widowControl/>
         <w:rPr>
-          <w:rFonts w:ascii="微軟正黑體" w:eastAsia="微軟正黑體" w:hAnsi="微軟正黑體" w:hint="eastAsia"/>
+          <w:rFonts w:ascii="微軟正黑體" w:eastAsia="微軟正黑體" w:hAnsi="微軟正黑體"/>
         </w:rPr>
       </w:pPr>
       <w:r>
@@ -973,10 +973,10 @@
           <w:rFonts w:ascii="微軟正黑體" w:eastAsia="微軟正黑體" w:hAnsi="微軟正黑體"/>
         </w:rPr>
         <w:object w:dxaOrig="2485" w:dyaOrig="2627">
-          <v:shape id="_x0000_i1038" type="#_x0000_t75" style="width:124.1pt;height:131.1pt" o:ole="">
+          <v:shape id="_x0000_i1038" type="#_x0000_t75" style="width:123.85pt;height:131.35pt" o:ole="">
             <v:imagedata r:id="rId32" o:title=""/>
           </v:shape>
-          <o:OLEObject Type="Embed" ProgID="Visio.Drawing.11" ShapeID="_x0000_i1038" DrawAspect="Content" ObjectID="_1475238337" r:id="rId33"/>
+          <o:OLEObject Type="Embed" ProgID="Visio.Drawing.11" ShapeID="_x0000_i1038" DrawAspect="Content" ObjectID="_1475433292" r:id="rId33"/>
         </w:object>
       </w:r>
     </w:p>
@@ -984,7 +984,7 @@
       <w:pPr>
         <w:widowControl/>
         <w:rPr>
-          <w:rFonts w:ascii="微軟正黑體" w:eastAsia="微軟正黑體" w:hAnsi="微軟正黑體" w:hint="eastAsia"/>
+          <w:rFonts w:ascii="微軟正黑體" w:eastAsia="微軟正黑體" w:hAnsi="微軟正黑體"/>
         </w:rPr>
       </w:pPr>
       <w:r>
@@ -1016,7 +1016,7 @@
       <w:pPr>
         <w:widowControl/>
         <w:rPr>
-          <w:rFonts w:ascii="微軟正黑體" w:eastAsia="微軟正黑體" w:hAnsi="微軟正黑體" w:hint="eastAsia"/>
+          <w:rFonts w:ascii="微軟正黑體" w:eastAsia="微軟正黑體" w:hAnsi="微軟正黑體"/>
         </w:rPr>
       </w:pPr>
       <w:r>
@@ -1024,10 +1024,10 @@
           <w:rFonts w:ascii="微軟正黑體" w:eastAsia="微軟正黑體" w:hAnsi="微軟正黑體"/>
         </w:rPr>
         <w:object w:dxaOrig="2485" w:dyaOrig="2627">
-          <v:shape id="_x0000_i1039" type="#_x0000_t75" style="width:124.1pt;height:131.1pt" o:ole="">
+          <v:shape id="_x0000_i1039" type="#_x0000_t75" style="width:123.85pt;height:131.35pt" o:ole="">
             <v:imagedata r:id="rId34" o:title=""/>
           </v:shape>
-          <o:OLEObject Type="Embed" ProgID="Visio.Drawing.11" ShapeID="_x0000_i1039" DrawAspect="Content" ObjectID="_1475238338" r:id="rId35"/>
+          <o:OLEObject Type="Embed" ProgID="Visio.Drawing.11" ShapeID="_x0000_i1039" DrawAspect="Content" ObjectID="_1475433293" r:id="rId35"/>
         </w:object>
       </w:r>
     </w:p>
@@ -1035,7 +1035,7 @@
       <w:pPr>
         <w:widowControl/>
         <w:rPr>
-          <w:rFonts w:ascii="微軟正黑體" w:eastAsia="微軟正黑體" w:hAnsi="微軟正黑體" w:hint="eastAsia"/>
+          <w:rFonts w:ascii="微軟正黑體" w:eastAsia="微軟正黑體" w:hAnsi="微軟正黑體"/>
         </w:rPr>
       </w:pPr>
       <w:r>
@@ -1049,7 +1049,7 @@
       <w:pPr>
         <w:widowControl/>
         <w:rPr>
-          <w:rFonts w:ascii="微軟正黑體" w:eastAsia="微軟正黑體" w:hAnsi="微軟正黑體" w:hint="eastAsia"/>
+          <w:rFonts w:ascii="微軟正黑體" w:eastAsia="微軟正黑體" w:hAnsi="微軟正黑體"/>
         </w:rPr>
       </w:pPr>
       <w:r>
@@ -1057,10 +1057,10 @@
           <w:rFonts w:ascii="微軟正黑體" w:eastAsia="微軟正黑體" w:hAnsi="微軟正黑體"/>
         </w:rPr>
         <w:object w:dxaOrig="5178" w:dyaOrig="2627">
-          <v:shape id="_x0000_i1040" type="#_x0000_t75" style="width:259pt;height:131.1pt" o:ole="">
+          <v:shape id="_x0000_i1040" type="#_x0000_t75" style="width:258.6pt;height:131.35pt" o:ole="">
             <v:imagedata r:id="rId36" o:title=""/>
           </v:shape>
-          <o:OLEObject Type="Embed" ProgID="Visio.Drawing.11" ShapeID="_x0000_i1040" DrawAspect="Content" ObjectID="_1475238339" r:id="rId37"/>
+          <o:OLEObject Type="Embed" ProgID="Visio.Drawing.11" ShapeID="_x0000_i1040" DrawAspect="Content" ObjectID="_1475433294" r:id="rId37"/>
         </w:object>
       </w:r>
     </w:p>
@@ -1068,7 +1068,7 @@
       <w:pPr>
         <w:widowControl/>
         <w:rPr>
-          <w:rFonts w:ascii="微軟正黑體" w:eastAsia="微軟正黑體" w:hAnsi="微軟正黑體" w:hint="eastAsia"/>
+          <w:rFonts w:ascii="微軟正黑體" w:eastAsia="微軟正黑體" w:hAnsi="微軟正黑體"/>
         </w:rPr>
       </w:pPr>
       <w:r>
@@ -1082,7 +1082,7 @@
       <w:pPr>
         <w:widowControl/>
         <w:rPr>
-          <w:rFonts w:ascii="微軟正黑體" w:eastAsia="微軟正黑體" w:hAnsi="微軟正黑體" w:hint="eastAsia"/>
+          <w:rFonts w:ascii="微軟正黑體" w:eastAsia="微軟正黑體" w:hAnsi="微軟正黑體"/>
         </w:rPr>
       </w:pPr>
       <w:r>
@@ -1090,10 +1090,10 @@
           <w:rFonts w:ascii="微軟正黑體" w:eastAsia="微軟正黑體" w:hAnsi="微軟正黑體"/>
         </w:rPr>
         <w:object w:dxaOrig="5178" w:dyaOrig="2627">
-          <v:shape id="_x0000_i1041" type="#_x0000_t75" style="width:259pt;height:131.1pt" o:ole="">
+          <v:shape id="_x0000_i1041" type="#_x0000_t75" style="width:258.6pt;height:131.35pt" o:ole="">
             <v:imagedata r:id="rId38" o:title=""/>
           </v:shape>
-          <o:OLEObject Type="Embed" ProgID="Visio.Drawing.11" ShapeID="_x0000_i1041" DrawAspect="Content" ObjectID="_1475238340" r:id="rId39"/>
+          <o:OLEObject Type="Embed" ProgID="Visio.Drawing.11" ShapeID="_x0000_i1041" DrawAspect="Content" ObjectID="_1475433295" r:id="rId39"/>
         </w:object>
       </w:r>
     </w:p>
@@ -1101,7 +1101,7 @@
       <w:pPr>
         <w:widowControl/>
         <w:rPr>
-          <w:rFonts w:ascii="微軟正黑體" w:eastAsia="微軟正黑體" w:hAnsi="微軟正黑體" w:hint="eastAsia"/>
+          <w:rFonts w:ascii="微軟正黑體" w:eastAsia="微軟正黑體" w:hAnsi="微軟正黑體"/>
         </w:rPr>
       </w:pPr>
       <w:r>
@@ -1140,20 +1140,14 @@
         <w:rPr>
           <w:rFonts w:ascii="微軟正黑體" w:eastAsia="微軟正黑體" w:hAnsi="微軟正黑體" w:hint="eastAsia"/>
         </w:rPr>
-        <w:t>的</w:t>
-      </w:r>
-      <w:r>
-        <w:rPr>
-          <w:rFonts w:ascii="微軟正黑體" w:eastAsia="微軟正黑體" w:hAnsi="微軟正黑體" w:hint="eastAsia"/>
-        </w:rPr>
-        <w:t>長方形只有水平跟垂直的邊，不可能以斜線的方式呈現，所以五個點的狀況下不可能所有case都切的開。</w:t>
+        <w:t>的長方形只有水平跟垂直的邊，不可能以斜線的方式呈現，所以五個點的狀況下不可能所有case都切的開。</w:t>
       </w:r>
     </w:p>
     <w:p>
       <w:pPr>
         <w:widowControl/>
         <w:rPr>
-          <w:rFonts w:ascii="微軟正黑體" w:eastAsia="微軟正黑體" w:hAnsi="微軟正黑體" w:hint="eastAsia"/>
+          <w:rFonts w:ascii="微軟正黑體" w:eastAsia="微軟正黑體" w:hAnsi="微軟正黑體"/>
         </w:rPr>
       </w:pPr>
     </w:p>
@@ -1161,7 +1155,7 @@
       <w:pPr>
         <w:widowControl/>
         <w:rPr>
-          <w:rFonts w:ascii="微軟正黑體" w:eastAsia="微軟正黑體" w:hAnsi="微軟正黑體" w:hint="eastAsia"/>
+          <w:rFonts w:ascii="微軟正黑體" w:eastAsia="微軟正黑體" w:hAnsi="微軟正黑體"/>
         </w:rPr>
       </w:pPr>
       <w:r>
@@ -1213,11 +1207,2330 @@
       <w:pPr>
         <w:widowControl/>
         <w:rPr>
-          <w:rFonts w:ascii="微軟正黑體" w:eastAsia="微軟正黑體" w:hAnsi="微軟正黑體"/>
-        </w:rPr>
-      </w:pPr>
+          <w:rFonts w:ascii="微軟正黑體" w:eastAsia="微軟正黑體" w:hAnsi="微軟正黑體" w:hint="eastAsia"/>
+        </w:rPr>
+      </w:pPr>
+      <w:r>
+        <w:rPr>
+          <w:rFonts w:ascii="微軟正黑體" w:eastAsia="微軟正黑體" w:hAnsi="微軟正黑體" w:hint="eastAsia"/>
+        </w:rPr>
+        <w:lastRenderedPageBreak/>
+        <w:t>2.</w:t>
+      </w:r>
+    </w:p>
+    <w:p>
+      <w:pPr>
+        <w:widowControl/>
+        <w:rPr>
+          <w:rFonts w:ascii="微軟正黑體" w:eastAsia="微軟正黑體" w:hAnsi="微軟正黑體"/>
+        </w:rPr>
+      </w:pPr>
+      <w:r>
+        <w:rPr>
+          <w:rFonts w:ascii="微軟正黑體" w:eastAsia="微軟正黑體" w:hAnsi="微軟正黑體"/>
+        </w:rPr>
+        <w:br w:type="page"/>
+      </w:r>
+    </w:p>
+    <w:p>
+      <w:pPr>
+        <w:widowControl/>
+        <w:rPr>
+          <w:rFonts w:ascii="微軟正黑體" w:eastAsia="微軟正黑體" w:hAnsi="微軟正黑體" w:hint="eastAsia"/>
+          <w:b/>
+        </w:rPr>
+      </w:pPr>
+      <w:r>
+        <w:rPr>
+          <w:rFonts w:ascii="微軟正黑體" w:eastAsia="微軟正黑體" w:hAnsi="微軟正黑體" w:hint="eastAsia"/>
+          <w:b/>
+        </w:rPr>
+        <w:lastRenderedPageBreak/>
+        <w:t>3.</w:t>
+      </w:r>
+      <w:r>
+        <w:rPr>
+          <w:rFonts w:ascii="微軟正黑體" w:eastAsia="微軟正黑體" w:hAnsi="微軟正黑體" w:hint="eastAsia"/>
+          <w:b/>
+        </w:rPr>
+        <w:t xml:space="preserve"> </w:t>
+      </w:r>
+      <w:r>
+        <w:rPr>
+          <w:rFonts w:ascii="微軟正黑體" w:eastAsia="微軟正黑體" w:hAnsi="微軟正黑體" w:hint="eastAsia"/>
+          <w:b/>
+        </w:rPr>
+        <w:t>證明如果</w:t>
+      </w:r>
+      <w:r>
+        <w:rPr>
+          <w:rFonts w:ascii="微軟正黑體" w:eastAsia="微軟正黑體" w:hAnsi="微軟正黑體"/>
+          <w:b/>
+        </w:rPr>
+        <w:t xml:space="preserve"> </w:t>
+      </w:r>
+      <w:r>
+        <w:rPr>
+          <w:rFonts w:ascii="微軟正黑體" w:eastAsia="微軟正黑體" w:hAnsi="微軟正黑體"/>
+          <w:b/>
+        </w:rPr>
+        <w:t>Sa</w:t>
+      </w:r>
+      <w:r>
+        <w:rPr>
+          <w:rFonts w:ascii="微軟正黑體" w:eastAsia="微軟正黑體" w:hAnsi="微軟正黑體"/>
+          <w:b/>
+        </w:rPr>
+        <w:t>uer</w:t>
+      </w:r>
+      <w:proofErr w:type="gramStart"/>
+      <w:r>
+        <w:rPr>
+          <w:rFonts w:eastAsia="微軟正黑體"/>
+          <w:b/>
+        </w:rPr>
+        <w:t>’</w:t>
+      </w:r>
+      <w:proofErr w:type="gramEnd"/>
+      <w:r>
+        <w:rPr>
+          <w:rFonts w:ascii="微軟正黑體" w:eastAsia="微軟正黑體" w:hAnsi="微軟正黑體" w:hint="eastAsia"/>
+          <w:b/>
+        </w:rPr>
+        <w:t xml:space="preserve">s Lemma </w:t>
+      </w:r>
+      <w:r>
+        <w:rPr>
+          <w:rFonts w:ascii="微軟正黑體" w:eastAsia="微軟正黑體" w:hAnsi="微軟正黑體" w:hint="eastAsia"/>
+          <w:b/>
+        </w:rPr>
+        <w:t>成立，則下式成立：</w:t>
+      </w:r>
+    </w:p>
+    <w:p>
+      <w:pPr>
+        <w:widowControl/>
+        <w:rPr>
+          <w:rFonts w:ascii="微軟正黑體" w:eastAsia="微軟正黑體" w:hAnsi="微軟正黑體" w:hint="eastAsia"/>
+        </w:rPr>
+      </w:pPr>
+      <m:oMathPara>
+        <m:oMath>
+          <m:sSub>
+            <m:sSubPr>
+              <m:ctrlPr>
+                <w:rPr>
+                  <w:rFonts w:ascii="Cambria Math" w:eastAsia="微軟正黑體" w:hAnsi="Cambria Math"/>
+                </w:rPr>
+              </m:ctrlPr>
+            </m:sSubPr>
+            <m:e>
+              <m:r>
+                <w:rPr>
+                  <w:rFonts w:ascii="Cambria Math" w:eastAsia="微軟正黑體" w:hAnsi="Cambria Math"/>
+                </w:rPr>
+                <m:t>S</m:t>
+              </m:r>
+            </m:e>
+            <m:sub>
+              <m:r>
+                <w:rPr>
+                  <w:rFonts w:ascii="Cambria Math" w:eastAsia="微軟正黑體" w:hAnsi="Cambria Math"/>
+                </w:rPr>
+                <m:t>H</m:t>
+              </m:r>
+            </m:sub>
+          </m:sSub>
+          <m:d>
+            <m:dPr>
+              <m:ctrlPr>
+                <w:rPr>
+                  <w:rFonts w:ascii="Cambria Math" w:eastAsia="微軟正黑體" w:hAnsi="Cambria Math"/>
+                </w:rPr>
+              </m:ctrlPr>
+            </m:dPr>
+            <m:e>
+              <m:r>
+                <w:rPr>
+                  <w:rFonts w:ascii="Cambria Math" w:eastAsia="微軟正黑體" w:hAnsi="Cambria Math"/>
+                </w:rPr>
+                <m:t>N</m:t>
+              </m:r>
+            </m:e>
+          </m:d>
+          <m:r>
+            <w:rPr>
+              <w:rFonts w:ascii="Cambria Math" w:eastAsia="微軟正黑體" w:hAnsi="Cambria Math"/>
+            </w:rPr>
+            <m:t>≤</m:t>
+          </m:r>
+          <m:sSup>
+            <m:sSupPr>
+              <m:ctrlPr>
+                <w:rPr>
+                  <w:rFonts w:ascii="Cambria Math" w:eastAsia="微軟正黑體" w:hAnsi="Cambria Math"/>
+                </w:rPr>
+              </m:ctrlPr>
+            </m:sSupPr>
+            <m:e>
+              <m:d>
+                <m:dPr>
+                  <m:ctrlPr>
+                    <w:rPr>
+                      <w:rFonts w:ascii="Cambria Math" w:eastAsia="微軟正黑體" w:hAnsi="Cambria Math"/>
+                    </w:rPr>
+                  </m:ctrlPr>
+                </m:dPr>
+                <m:e>
+                  <m:f>
+                    <m:fPr>
+                      <m:ctrlPr>
+                        <w:rPr>
+                          <w:rFonts w:ascii="Cambria Math" w:eastAsia="微軟正黑體" w:hAnsi="Cambria Math"/>
+                        </w:rPr>
+                      </m:ctrlPr>
+                    </m:fPr>
+                    <m:num>
+                      <m:r>
+                        <w:rPr>
+                          <w:rFonts w:ascii="Cambria Math" w:eastAsia="微軟正黑體" w:hAnsi="Cambria Math"/>
+                        </w:rPr>
+                        <m:t>ⅇN</m:t>
+                      </m:r>
+                    </m:num>
+                    <m:den>
+                      <m:r>
+                        <w:rPr>
+                          <w:rFonts w:ascii="Cambria Math" w:eastAsia="微軟正黑體" w:hAnsi="Cambria Math"/>
+                        </w:rPr>
+                        <m:t>v</m:t>
+                      </m:r>
+                    </m:den>
+                  </m:f>
+                </m:e>
+              </m:d>
+            </m:e>
+            <m:sup>
+              <m:r>
+                <w:rPr>
+                  <w:rFonts w:ascii="Cambria Math" w:eastAsia="微軟正黑體" w:hAnsi="Cambria Math"/>
+                </w:rPr>
+                <m:t>v</m:t>
+              </m:r>
+            </m:sup>
+          </m:sSup>
+        </m:oMath>
+      </m:oMathPara>
+    </w:p>
+    <w:p>
+      <w:pPr>
+        <w:widowControl/>
+        <w:rPr>
+          <w:rFonts w:ascii="微軟正黑體" w:eastAsia="微軟正黑體" w:hAnsi="微軟正黑體" w:hint="eastAsia"/>
+        </w:rPr>
+      </w:pPr>
+      <w:r>
+        <w:rPr>
+          <w:rFonts w:ascii="微軟正黑體" w:eastAsia="微軟正黑體" w:hAnsi="微軟正黑體" w:hint="eastAsia"/>
+        </w:rPr>
+        <w:t>證明</w:t>
+      </w:r>
+      <w:r>
+        <w:rPr>
+          <w:rFonts w:ascii="微軟正黑體" w:eastAsia="微軟正黑體" w:hAnsi="微軟正黑體" w:hint="eastAsia"/>
+        </w:rPr>
+        <w:t>如下：</w:t>
+      </w:r>
+      <w:r>
+        <w:rPr>
+          <w:rFonts w:ascii="微軟正黑體" w:eastAsia="微軟正黑體" w:hAnsi="微軟正黑體" w:hint="eastAsia"/>
+        </w:rPr>
+        <w:t>由</w:t>
+      </w:r>
+      <w:r>
+        <w:rPr>
+          <w:rFonts w:ascii="微軟正黑體" w:eastAsia="微軟正黑體" w:hAnsi="微軟正黑體" w:hint="eastAsia"/>
+        </w:rPr>
+        <w:t xml:space="preserve"> </w:t>
+      </w:r>
+      <w:r>
+        <w:rPr>
+          <w:rFonts w:ascii="微軟正黑體" w:eastAsia="微軟正黑體" w:hAnsi="微軟正黑體"/>
+        </w:rPr>
+        <w:t>Sauer</w:t>
+      </w:r>
+      <w:proofErr w:type="gramStart"/>
+      <w:r>
+        <w:rPr>
+          <w:rFonts w:eastAsia="微軟正黑體"/>
+        </w:rPr>
+        <w:t>’</w:t>
+      </w:r>
+      <w:proofErr w:type="gramEnd"/>
+      <w:r>
+        <w:rPr>
+          <w:rFonts w:ascii="微軟正黑體" w:eastAsia="微軟正黑體" w:hAnsi="微軟正黑體" w:hint="eastAsia"/>
+        </w:rPr>
+        <w:t>s Lemma</w:t>
+      </w:r>
+      <w:r>
+        <w:rPr>
+          <w:rFonts w:ascii="微軟正黑體" w:eastAsia="微軟正黑體" w:hAnsi="微軟正黑體" w:hint="eastAsia"/>
+        </w:rPr>
+        <w:t>，我們可以得到下式：</w:t>
+      </w:r>
+    </w:p>
+    <w:p>
+      <w:pPr>
+        <w:widowControl/>
+        <w:rPr>
+          <w:rFonts w:ascii="微軟正黑體" w:eastAsia="微軟正黑體" w:hAnsi="微軟正黑體" w:hint="eastAsia"/>
+        </w:rPr>
+      </w:pPr>
+      <m:oMathPara>
+        <m:oMath>
+          <m:sSub>
+            <m:sSubPr>
+              <m:ctrlPr>
+                <w:rPr>
+                  <w:rFonts w:ascii="Cambria Math" w:eastAsia="微軟正黑體" w:hAnsi="Cambria Math"/>
+                </w:rPr>
+              </m:ctrlPr>
+            </m:sSubPr>
+            <m:e>
+              <m:r>
+                <w:rPr>
+                  <w:rFonts w:ascii="Cambria Math" w:eastAsia="微軟正黑體" w:hAnsi="Cambria Math"/>
+                </w:rPr>
+                <m:t>S</m:t>
+              </m:r>
+            </m:e>
+            <m:sub>
+              <m:r>
+                <w:rPr>
+                  <w:rFonts w:ascii="Cambria Math" w:eastAsia="微軟正黑體" w:hAnsi="Cambria Math"/>
+                </w:rPr>
+                <m:t>H</m:t>
+              </m:r>
+            </m:sub>
+          </m:sSub>
+          <m:d>
+            <m:dPr>
+              <m:ctrlPr>
+                <w:rPr>
+                  <w:rFonts w:ascii="Cambria Math" w:eastAsia="微軟正黑體" w:hAnsi="Cambria Math"/>
+                </w:rPr>
+              </m:ctrlPr>
+            </m:dPr>
+            <m:e>
+              <m:r>
+                <w:rPr>
+                  <w:rFonts w:ascii="Cambria Math" w:eastAsia="微軟正黑體" w:hAnsi="Cambria Math"/>
+                </w:rPr>
+                <m:t>N</m:t>
+              </m:r>
+            </m:e>
+          </m:d>
+          <m:r>
+            <w:rPr>
+              <w:rFonts w:ascii="Cambria Math" w:eastAsia="微軟正黑體" w:hAnsi="Cambria Math"/>
+            </w:rPr>
+            <m:t>≤</m:t>
+          </m:r>
+          <m:nary>
+            <m:naryPr>
+              <m:chr m:val="∑"/>
+              <m:limLoc m:val="subSup"/>
+              <m:grow m:val="1"/>
+              <m:ctrlPr>
+                <w:rPr>
+                  <w:rFonts w:ascii="Cambria Math" w:eastAsia="微軟正黑體" w:hAnsi="Cambria Math"/>
+                </w:rPr>
+              </m:ctrlPr>
+            </m:naryPr>
+            <m:sub>
+              <m:r>
+                <w:rPr>
+                  <w:rFonts w:ascii="Cambria Math" w:eastAsia="微軟正黑體" w:hAnsi="Cambria Math"/>
+                </w:rPr>
+                <m:t>k=0</m:t>
+              </m:r>
+            </m:sub>
+            <m:sup>
+              <m:r>
+                <w:rPr>
+                  <w:rFonts w:ascii="Cambria Math" w:eastAsia="微軟正黑體" w:hAnsi="Cambria Math"/>
+                </w:rPr>
+                <m:t>v</m:t>
+              </m:r>
+            </m:sup>
+            <m:e>
+              <m:d>
+                <m:dPr>
+                  <m:ctrlPr>
+                    <w:rPr>
+                      <w:rFonts w:ascii="Cambria Math" w:eastAsia="微軟正黑體" w:hAnsi="Cambria Math"/>
+                    </w:rPr>
+                  </m:ctrlPr>
+                </m:dPr>
+                <m:e>
+                  <m:eqArr>
+                    <m:eqArrPr>
+                      <m:ctrlPr>
+                        <w:rPr>
+                          <w:rFonts w:ascii="Cambria Math" w:eastAsia="微軟正黑體" w:hAnsi="Cambria Math"/>
+                        </w:rPr>
+                      </m:ctrlPr>
+                    </m:eqArrPr>
+                    <m:e>
+                      <m:r>
+                        <w:rPr>
+                          <w:rFonts w:ascii="Cambria Math" w:eastAsia="微軟正黑體" w:hAnsi="Cambria Math"/>
+                        </w:rPr>
+                        <m:t>N</m:t>
+                      </m:r>
+                    </m:e>
+                    <m:e>
+                      <m:r>
+                        <w:rPr>
+                          <w:rFonts w:ascii="Cambria Math" w:eastAsia="微軟正黑體" w:hAnsi="Cambria Math"/>
+                        </w:rPr>
+                        <m:t>k</m:t>
+                      </m:r>
+                    </m:e>
+                  </m:eqArr>
+                </m:e>
+              </m:d>
+            </m:e>
+          </m:nary>
+        </m:oMath>
+      </m:oMathPara>
+    </w:p>
+    <w:p>
+      <w:pPr>
+        <w:widowControl/>
+        <w:rPr>
+          <w:rFonts w:ascii="微軟正黑體" w:eastAsia="微軟正黑體" w:hAnsi="微軟正黑體" w:hint="eastAsia"/>
+        </w:rPr>
+      </w:pPr>
+      <w:r>
+        <w:rPr>
+          <w:rFonts w:ascii="微軟正黑體" w:eastAsia="微軟正黑體" w:hAnsi="微軟正黑體" w:hint="eastAsia"/>
+        </w:rPr>
+        <w:t>因為</w:t>
+      </w:r>
+      <w:r>
+        <w:rPr>
+          <w:rFonts w:ascii="微軟正黑體" w:eastAsia="微軟正黑體" w:hAnsi="微軟正黑體" w:hint="eastAsia"/>
+        </w:rPr>
+        <w:t xml:space="preserve"> </w:t>
+      </w:r>
+      <m:oMath>
+        <m:r>
+          <w:rPr>
+            <w:rFonts w:ascii="Cambria Math" w:eastAsia="微軟正黑體" w:hAnsi="Cambria Math"/>
+          </w:rPr>
+          <m:t>N&gt;v</m:t>
+        </m:r>
+      </m:oMath>
+      <w:r>
+        <w:rPr>
+          <w:rFonts w:ascii="微軟正黑體" w:eastAsia="微軟正黑體" w:hAnsi="微軟正黑體" w:hint="eastAsia"/>
+        </w:rPr>
+        <w:t>，</w:t>
+      </w:r>
+      <w:r>
+        <w:rPr>
+          <w:rFonts w:ascii="微軟正黑體" w:eastAsia="微軟正黑體" w:hAnsi="微軟正黑體" w:hint="eastAsia"/>
+        </w:rPr>
+        <w:t>且</w:t>
+      </w:r>
+      <m:oMath>
+        <m:r>
+          <m:rPr>
+            <m:sty m:val="p"/>
+          </m:rPr>
+          <w:rPr>
+            <w:rFonts w:ascii="Cambria Math" w:eastAsia="微軟正黑體" w:hAnsi="Cambria Math"/>
+          </w:rPr>
+          <m:t xml:space="preserve"> </m:t>
+        </m:r>
+        <m:r>
+          <w:rPr>
+            <w:rFonts w:ascii="Cambria Math" w:eastAsia="微軟正黑體" w:hAnsi="Cambria Math"/>
+          </w:rPr>
+          <m:t>k</m:t>
+        </m:r>
+        <m:r>
+          <w:rPr>
+            <w:rFonts w:ascii="Cambria Math" w:eastAsia="微軟正黑體" w:hAnsi="Cambria Math"/>
+          </w:rPr>
+          <m:t>≤v</m:t>
+        </m:r>
+      </m:oMath>
+      <w:r>
+        <w:rPr>
+          <w:rFonts w:ascii="微軟正黑體" w:eastAsia="微軟正黑體" w:hAnsi="微軟正黑體" w:hint="eastAsia"/>
+        </w:rPr>
+        <w:t xml:space="preserve"> </w:t>
+      </w:r>
+      <w:r>
+        <w:rPr>
+          <w:rFonts w:ascii="微軟正黑體" w:eastAsia="微軟正黑體" w:hAnsi="微軟正黑體" w:hint="eastAsia"/>
+        </w:rPr>
+        <w:t>因此我們可以將</w:t>
+      </w:r>
+      <w:proofErr w:type="gramStart"/>
+      <w:r>
+        <w:rPr>
+          <w:rFonts w:ascii="微軟正黑體" w:eastAsia="微軟正黑體" w:hAnsi="微軟正黑體" w:hint="eastAsia"/>
+        </w:rPr>
+        <w:t>上式寫成</w:t>
+      </w:r>
+      <w:proofErr w:type="gramEnd"/>
+      <w:r>
+        <w:rPr>
+          <w:rFonts w:ascii="微軟正黑體" w:eastAsia="微軟正黑體" w:hAnsi="微軟正黑體" w:hint="eastAsia"/>
+        </w:rPr>
+        <w:t>下式：</w:t>
+      </w:r>
+    </w:p>
+    <w:p>
+      <w:pPr>
+        <w:widowControl/>
+        <w:rPr>
+          <w:rFonts w:ascii="微軟正黑體" w:eastAsia="微軟正黑體" w:hAnsi="微軟正黑體" w:hint="eastAsia"/>
+        </w:rPr>
+      </w:pPr>
+      <m:oMathPara>
+        <m:oMath>
+          <m:sSub>
+            <m:sSubPr>
+              <m:ctrlPr>
+                <w:rPr>
+                  <w:rFonts w:ascii="Cambria Math" w:eastAsia="微軟正黑體" w:hAnsi="Cambria Math"/>
+                </w:rPr>
+              </m:ctrlPr>
+            </m:sSubPr>
+            <m:e>
+              <m:r>
+                <w:rPr>
+                  <w:rFonts w:ascii="Cambria Math" w:eastAsia="微軟正黑體" w:hAnsi="Cambria Math"/>
+                </w:rPr>
+                <m:t>S</m:t>
+              </m:r>
+            </m:e>
+            <m:sub>
+              <m:r>
+                <w:rPr>
+                  <w:rFonts w:ascii="Cambria Math" w:eastAsia="微軟正黑體" w:hAnsi="Cambria Math"/>
+                </w:rPr>
+                <m:t>H</m:t>
+              </m:r>
+            </m:sub>
+          </m:sSub>
+          <m:d>
+            <m:dPr>
+              <m:ctrlPr>
+                <w:rPr>
+                  <w:rFonts w:ascii="Cambria Math" w:eastAsia="微軟正黑體" w:hAnsi="Cambria Math"/>
+                </w:rPr>
+              </m:ctrlPr>
+            </m:dPr>
+            <m:e>
+              <m:r>
+                <w:rPr>
+                  <w:rFonts w:ascii="Cambria Math" w:eastAsia="微軟正黑體" w:hAnsi="Cambria Math"/>
+                </w:rPr>
+                <m:t>N</m:t>
+              </m:r>
+            </m:e>
+          </m:d>
+          <m:r>
+            <w:rPr>
+              <w:rFonts w:ascii="Cambria Math" w:eastAsia="微軟正黑體" w:hAnsi="Cambria Math"/>
+            </w:rPr>
+            <m:t>≤</m:t>
+          </m:r>
+          <m:nary>
+            <m:naryPr>
+              <m:chr m:val="∑"/>
+              <m:limLoc m:val="subSup"/>
+              <m:grow m:val="1"/>
+              <m:ctrlPr>
+                <w:rPr>
+                  <w:rFonts w:ascii="Cambria Math" w:eastAsia="微軟正黑體" w:hAnsi="Cambria Math"/>
+                </w:rPr>
+              </m:ctrlPr>
+            </m:naryPr>
+            <m:sub>
+              <m:r>
+                <w:rPr>
+                  <w:rFonts w:ascii="Cambria Math" w:eastAsia="微軟正黑體" w:hAnsi="Cambria Math"/>
+                </w:rPr>
+                <m:t>k=0</m:t>
+              </m:r>
+            </m:sub>
+            <m:sup>
+              <m:r>
+                <w:rPr>
+                  <w:rFonts w:ascii="Cambria Math" w:eastAsia="微軟正黑體" w:hAnsi="Cambria Math"/>
+                </w:rPr>
+                <m:t>v</m:t>
+              </m:r>
+            </m:sup>
+            <m:e>
+              <m:d>
+                <m:dPr>
+                  <m:ctrlPr>
+                    <w:rPr>
+                      <w:rFonts w:ascii="Cambria Math" w:eastAsia="微軟正黑體" w:hAnsi="Cambria Math"/>
+                    </w:rPr>
+                  </m:ctrlPr>
+                </m:dPr>
+                <m:e>
+                  <m:eqArr>
+                    <m:eqArrPr>
+                      <m:ctrlPr>
+                        <w:rPr>
+                          <w:rFonts w:ascii="Cambria Math" w:eastAsia="微軟正黑體" w:hAnsi="Cambria Math"/>
+                        </w:rPr>
+                      </m:ctrlPr>
+                    </m:eqArrPr>
+                    <m:e>
+                      <m:r>
+                        <w:rPr>
+                          <w:rFonts w:ascii="Cambria Math" w:eastAsia="微軟正黑體" w:hAnsi="Cambria Math"/>
+                        </w:rPr>
+                        <m:t>N</m:t>
+                      </m:r>
+                    </m:e>
+                    <m:e>
+                      <m:r>
+                        <w:rPr>
+                          <w:rFonts w:ascii="Cambria Math" w:eastAsia="微軟正黑體" w:hAnsi="Cambria Math"/>
+                        </w:rPr>
+                        <m:t>k</m:t>
+                      </m:r>
+                    </m:e>
+                  </m:eqArr>
+                </m:e>
+              </m:d>
+            </m:e>
+          </m:nary>
+          <m:r>
+            <w:rPr>
+              <w:rFonts w:ascii="Cambria Math" w:eastAsia="微軟正黑體" w:hAnsi="Cambria Math"/>
+            </w:rPr>
+            <m:t>≤</m:t>
+          </m:r>
+          <m:nary>
+            <m:naryPr>
+              <m:chr m:val="∑"/>
+              <m:limLoc m:val="subSup"/>
+              <m:grow m:val="1"/>
+              <m:ctrlPr>
+                <w:rPr>
+                  <w:rFonts w:ascii="Cambria Math" w:eastAsia="微軟正黑體" w:hAnsi="Cambria Math"/>
+                </w:rPr>
+              </m:ctrlPr>
+            </m:naryPr>
+            <m:sub>
+              <m:r>
+                <w:rPr>
+                  <w:rFonts w:ascii="Cambria Math" w:eastAsia="微軟正黑體" w:hAnsi="Cambria Math"/>
+                </w:rPr>
+                <m:t>k=0</m:t>
+              </m:r>
+            </m:sub>
+            <m:sup>
+              <m:r>
+                <w:rPr>
+                  <w:rFonts w:ascii="Cambria Math" w:eastAsia="微軟正黑體" w:hAnsi="Cambria Math"/>
+                </w:rPr>
+                <m:t>v</m:t>
+              </m:r>
+            </m:sup>
+            <m:e>
+              <m:d>
+                <m:dPr>
+                  <m:ctrlPr>
+                    <w:rPr>
+                      <w:rFonts w:ascii="Cambria Math" w:eastAsia="微軟正黑體" w:hAnsi="Cambria Math"/>
+                    </w:rPr>
+                  </m:ctrlPr>
+                </m:dPr>
+                <m:e>
+                  <m:eqArr>
+                    <m:eqArrPr>
+                      <m:ctrlPr>
+                        <w:rPr>
+                          <w:rFonts w:ascii="Cambria Math" w:eastAsia="微軟正黑體" w:hAnsi="Cambria Math"/>
+                        </w:rPr>
+                      </m:ctrlPr>
+                    </m:eqArrPr>
+                    <m:e>
+                      <m:r>
+                        <w:rPr>
+                          <w:rFonts w:ascii="Cambria Math" w:eastAsia="微軟正黑體" w:hAnsi="Cambria Math"/>
+                        </w:rPr>
+                        <m:t>N</m:t>
+                      </m:r>
+                    </m:e>
+                    <m:e>
+                      <m:r>
+                        <w:rPr>
+                          <w:rFonts w:ascii="Cambria Math" w:eastAsia="微軟正黑體" w:hAnsi="Cambria Math"/>
+                        </w:rPr>
+                        <m:t>k</m:t>
+                      </m:r>
+                    </m:e>
+                  </m:eqArr>
+                </m:e>
+              </m:d>
+            </m:e>
+          </m:nary>
+          <m:sSup>
+            <m:sSupPr>
+              <m:ctrlPr>
+                <w:rPr>
+                  <w:rFonts w:ascii="Cambria Math" w:eastAsia="微軟正黑體" w:hAnsi="Cambria Math"/>
+                </w:rPr>
+              </m:ctrlPr>
+            </m:sSupPr>
+            <m:e>
+              <m:r>
+                <w:rPr>
+                  <w:rFonts w:ascii="Cambria Math" w:eastAsia="微軟正黑體" w:hAnsi="Cambria Math"/>
+                </w:rPr>
+                <m:t>(</m:t>
+              </m:r>
+              <m:f>
+                <m:fPr>
+                  <m:ctrlPr>
+                    <w:rPr>
+                      <w:rFonts w:ascii="Cambria Math" w:eastAsia="微軟正黑體" w:hAnsi="Cambria Math"/>
+                    </w:rPr>
+                  </m:ctrlPr>
+                </m:fPr>
+                <m:num>
+                  <m:r>
+                    <w:rPr>
+                      <w:rFonts w:ascii="Cambria Math" w:eastAsia="微軟正黑體" w:hAnsi="Cambria Math"/>
+                    </w:rPr>
+                    <m:t>N</m:t>
+                  </m:r>
+                </m:num>
+                <m:den>
+                  <m:r>
+                    <w:rPr>
+                      <w:rFonts w:ascii="Cambria Math" w:eastAsia="微軟正黑體" w:hAnsi="Cambria Math"/>
+                    </w:rPr>
+                    <m:t>v</m:t>
+                  </m:r>
+                </m:den>
+              </m:f>
+              <m:r>
+                <w:rPr>
+                  <w:rFonts w:ascii="Cambria Math" w:eastAsia="微軟正黑體" w:hAnsi="Cambria Math"/>
+                </w:rPr>
+                <m:t>)</m:t>
+              </m:r>
+            </m:e>
+            <m:sup>
+              <m:r>
+                <w:rPr>
+                  <w:rFonts w:ascii="Cambria Math" w:eastAsia="微軟正黑體" w:hAnsi="Cambria Math"/>
+                </w:rPr>
+                <m:t>v-k</m:t>
+              </m:r>
+            </m:sup>
+          </m:sSup>
+        </m:oMath>
+      </m:oMathPara>
+    </w:p>
+    <w:p>
+      <w:pPr>
+        <w:widowControl/>
+        <w:rPr>
+          <w:rFonts w:ascii="微軟正黑體" w:eastAsia="微軟正黑體" w:hAnsi="微軟正黑體" w:hint="eastAsia"/>
+        </w:rPr>
+      </w:pPr>
+      <m:oMathPara>
+        <m:oMath>
+          <m:sSub>
+            <m:sSubPr>
+              <m:ctrlPr>
+                <w:rPr>
+                  <w:rFonts w:ascii="Cambria Math" w:eastAsia="微軟正黑體" w:hAnsi="Cambria Math"/>
+                </w:rPr>
+              </m:ctrlPr>
+            </m:sSubPr>
+            <m:e>
+              <m:r>
+                <w:rPr>
+                  <w:rFonts w:ascii="Cambria Math" w:eastAsia="微軟正黑體" w:hAnsi="Cambria Math"/>
+                </w:rPr>
+                <m:t>S</m:t>
+              </m:r>
+            </m:e>
+            <m:sub>
+              <m:r>
+                <w:rPr>
+                  <w:rFonts w:ascii="Cambria Math" w:eastAsia="微軟正黑體" w:hAnsi="Cambria Math"/>
+                </w:rPr>
+                <m:t>H</m:t>
+              </m:r>
+            </m:sub>
+          </m:sSub>
+          <m:d>
+            <m:dPr>
+              <m:ctrlPr>
+                <w:rPr>
+                  <w:rFonts w:ascii="Cambria Math" w:eastAsia="微軟正黑體" w:hAnsi="Cambria Math"/>
+                </w:rPr>
+              </m:ctrlPr>
+            </m:dPr>
+            <m:e>
+              <m:r>
+                <w:rPr>
+                  <w:rFonts w:ascii="Cambria Math" w:eastAsia="微軟正黑體" w:hAnsi="Cambria Math"/>
+                </w:rPr>
+                <m:t>N</m:t>
+              </m:r>
+            </m:e>
+          </m:d>
+          <m:r>
+            <w:rPr>
+              <w:rFonts w:ascii="Cambria Math" w:eastAsia="微軟正黑體" w:hAnsi="Cambria Math"/>
+            </w:rPr>
+            <m:t>≤</m:t>
+          </m:r>
+          <m:sSup>
+            <m:sSupPr>
+              <m:ctrlPr>
+                <w:rPr>
+                  <w:rFonts w:ascii="Cambria Math" w:eastAsia="微軟正黑體" w:hAnsi="Cambria Math"/>
+                </w:rPr>
+              </m:ctrlPr>
+            </m:sSupPr>
+            <m:e>
+              <m:d>
+                <m:dPr>
+                  <m:ctrlPr>
+                    <w:rPr>
+                      <w:rFonts w:ascii="Cambria Math" w:eastAsia="微軟正黑體" w:hAnsi="Cambria Math"/>
+                      <w:i/>
+                    </w:rPr>
+                  </m:ctrlPr>
+                </m:dPr>
+                <m:e>
+                  <m:f>
+                    <m:fPr>
+                      <m:ctrlPr>
+                        <w:rPr>
+                          <w:rFonts w:ascii="Cambria Math" w:eastAsia="微軟正黑體" w:hAnsi="Cambria Math"/>
+                        </w:rPr>
+                      </m:ctrlPr>
+                    </m:fPr>
+                    <m:num>
+                      <m:r>
+                        <w:rPr>
+                          <w:rFonts w:ascii="Cambria Math" w:eastAsia="微軟正黑體" w:hAnsi="Cambria Math"/>
+                        </w:rPr>
+                        <m:t>N</m:t>
+                      </m:r>
+                    </m:num>
+                    <m:den>
+                      <m:r>
+                        <w:rPr>
+                          <w:rFonts w:ascii="Cambria Math" w:eastAsia="微軟正黑體" w:hAnsi="Cambria Math"/>
+                        </w:rPr>
+                        <m:t>v</m:t>
+                      </m:r>
+                    </m:den>
+                  </m:f>
+                </m:e>
+              </m:d>
+            </m:e>
+            <m:sup>
+              <m:r>
+                <w:rPr>
+                  <w:rFonts w:ascii="Cambria Math" w:eastAsia="微軟正黑體" w:hAnsi="Cambria Math"/>
+                </w:rPr>
+                <m:t>v</m:t>
+              </m:r>
+            </m:sup>
+          </m:sSup>
+          <m:nary>
+            <m:naryPr>
+              <m:chr m:val="∑"/>
+              <m:limLoc m:val="subSup"/>
+              <m:grow m:val="1"/>
+              <m:ctrlPr>
+                <w:rPr>
+                  <w:rFonts w:ascii="Cambria Math" w:eastAsia="微軟正黑體" w:hAnsi="Cambria Math"/>
+                </w:rPr>
+              </m:ctrlPr>
+            </m:naryPr>
+            <m:sub>
+              <m:r>
+                <w:rPr>
+                  <w:rFonts w:ascii="Cambria Math" w:eastAsia="微軟正黑體" w:hAnsi="Cambria Math"/>
+                </w:rPr>
+                <m:t>k=0</m:t>
+              </m:r>
+            </m:sub>
+            <m:sup>
+              <m:r>
+                <w:rPr>
+                  <w:rFonts w:ascii="Cambria Math" w:eastAsia="微軟正黑體" w:hAnsi="Cambria Math"/>
+                </w:rPr>
+                <m:t>v</m:t>
+              </m:r>
+            </m:sup>
+            <m:e>
+              <m:d>
+                <m:dPr>
+                  <m:ctrlPr>
+                    <w:rPr>
+                      <w:rFonts w:ascii="Cambria Math" w:eastAsia="微軟正黑體" w:hAnsi="Cambria Math"/>
+                    </w:rPr>
+                  </m:ctrlPr>
+                </m:dPr>
+                <m:e>
+                  <m:eqArr>
+                    <m:eqArrPr>
+                      <m:ctrlPr>
+                        <w:rPr>
+                          <w:rFonts w:ascii="Cambria Math" w:eastAsia="微軟正黑體" w:hAnsi="Cambria Math"/>
+                        </w:rPr>
+                      </m:ctrlPr>
+                    </m:eqArrPr>
+                    <m:e>
+                      <m:r>
+                        <w:rPr>
+                          <w:rFonts w:ascii="Cambria Math" w:eastAsia="微軟正黑體" w:hAnsi="Cambria Math"/>
+                        </w:rPr>
+                        <m:t>N</m:t>
+                      </m:r>
+                    </m:e>
+                    <m:e>
+                      <m:r>
+                        <w:rPr>
+                          <w:rFonts w:ascii="Cambria Math" w:eastAsia="微軟正黑體" w:hAnsi="Cambria Math"/>
+                        </w:rPr>
+                        <m:t>k</m:t>
+                      </m:r>
+                    </m:e>
+                  </m:eqArr>
+                </m:e>
+              </m:d>
+            </m:e>
+          </m:nary>
+          <m:sSup>
+            <m:sSupPr>
+              <m:ctrlPr>
+                <w:rPr>
+                  <w:rFonts w:ascii="Cambria Math" w:eastAsia="微軟正黑體" w:hAnsi="Cambria Math"/>
+                </w:rPr>
+              </m:ctrlPr>
+            </m:sSupPr>
+            <m:e>
+              <m:d>
+                <m:dPr>
+                  <m:ctrlPr>
+                    <w:rPr>
+                      <w:rFonts w:ascii="Cambria Math" w:eastAsia="微軟正黑體" w:hAnsi="Cambria Math"/>
+                      <w:i/>
+                    </w:rPr>
+                  </m:ctrlPr>
+                </m:dPr>
+                <m:e>
+                  <m:f>
+                    <m:fPr>
+                      <m:ctrlPr>
+                        <w:rPr>
+                          <w:rFonts w:ascii="Cambria Math" w:eastAsia="微軟正黑體" w:hAnsi="Cambria Math"/>
+                        </w:rPr>
+                      </m:ctrlPr>
+                    </m:fPr>
+                    <m:num>
+                      <m:r>
+                        <w:rPr>
+                          <w:rFonts w:ascii="Cambria Math" w:eastAsia="微軟正黑體" w:hAnsi="Cambria Math"/>
+                        </w:rPr>
+                        <m:t>v</m:t>
+                      </m:r>
+                    </m:num>
+                    <m:den>
+                      <m:r>
+                        <w:rPr>
+                          <w:rFonts w:ascii="Cambria Math" w:eastAsia="微軟正黑體" w:hAnsi="Cambria Math"/>
+                        </w:rPr>
+                        <m:t>N</m:t>
+                      </m:r>
+                    </m:den>
+                  </m:f>
+                </m:e>
+              </m:d>
+            </m:e>
+            <m:sup>
+              <m:r>
+                <w:rPr>
+                  <w:rFonts w:ascii="Cambria Math" w:eastAsia="微軟正黑體" w:hAnsi="Cambria Math"/>
+                </w:rPr>
+                <m:t>k</m:t>
+              </m:r>
+            </m:sup>
+          </m:sSup>
+        </m:oMath>
+      </m:oMathPara>
+    </w:p>
+    <w:p>
+      <w:pPr>
+        <w:widowControl/>
+        <w:rPr>
+          <w:rFonts w:ascii="微軟正黑體" w:eastAsia="微軟正黑體" w:hAnsi="微軟正黑體" w:hint="eastAsia"/>
+        </w:rPr>
+      </w:pPr>
+      <w:r>
+        <w:rPr>
+          <w:rFonts w:ascii="微軟正黑體" w:eastAsia="微軟正黑體" w:hAnsi="微軟正黑體" w:hint="eastAsia"/>
+        </w:rPr>
+        <w:t>此時我們將上式做為1式。另外，</w:t>
+      </w:r>
+      <w:r>
+        <w:rPr>
+          <w:rFonts w:ascii="微軟正黑體" w:eastAsia="微軟正黑體" w:hAnsi="微軟正黑體" w:hint="eastAsia"/>
+        </w:rPr>
+        <w:t>根據B</w:t>
+      </w:r>
+      <w:r>
+        <w:rPr>
+          <w:rFonts w:ascii="微軟正黑體" w:eastAsia="微軟正黑體" w:hAnsi="微軟正黑體"/>
+        </w:rPr>
+        <w:t xml:space="preserve">inomial </w:t>
+      </w:r>
+      <w:r>
+        <w:rPr>
+          <w:rFonts w:ascii="微軟正黑體" w:eastAsia="微軟正黑體" w:hAnsi="微軟正黑體" w:hint="eastAsia"/>
+        </w:rPr>
+        <w:t>F</w:t>
+      </w:r>
+      <w:r>
+        <w:rPr>
+          <w:rFonts w:ascii="微軟正黑體" w:eastAsia="微軟正黑體" w:hAnsi="微軟正黑體"/>
+        </w:rPr>
+        <w:t>ormula</w:t>
+      </w:r>
+    </w:p>
+    <w:p>
+      <w:pPr>
+        <w:widowControl/>
+        <w:rPr>
+          <w:rFonts w:ascii="微軟正黑體" w:eastAsia="微軟正黑體" w:hAnsi="微軟正黑體" w:hint="eastAsia"/>
+        </w:rPr>
+      </w:pPr>
+      <m:oMathPara>
+        <m:oMath>
+          <m:sSup>
+            <m:sSupPr>
+              <m:ctrlPr>
+                <w:rPr>
+                  <w:rFonts w:ascii="Cambria Math" w:eastAsia="微軟正黑體" w:hAnsi="Cambria Math"/>
+                </w:rPr>
+              </m:ctrlPr>
+            </m:sSupPr>
+            <m:e>
+              <m:d>
+                <m:dPr>
+                  <m:ctrlPr>
+                    <w:rPr>
+                      <w:rFonts w:ascii="Cambria Math" w:eastAsia="微軟正黑體" w:hAnsi="Cambria Math"/>
+                    </w:rPr>
+                  </m:ctrlPr>
+                </m:dPr>
+                <m:e>
+                  <m:r>
+                    <w:rPr>
+                      <w:rFonts w:ascii="Cambria Math" w:eastAsia="微軟正黑體" w:hAnsi="Cambria Math"/>
+                    </w:rPr>
+                    <m:t>x+y</m:t>
+                  </m:r>
+                </m:e>
+              </m:d>
+            </m:e>
+            <m:sup>
+              <m:r>
+                <w:rPr>
+                  <w:rFonts w:ascii="Cambria Math" w:eastAsia="微軟正黑體" w:hAnsi="Cambria Math"/>
+                </w:rPr>
+                <m:t>n</m:t>
+              </m:r>
+            </m:sup>
+          </m:sSup>
+          <m:r>
+            <w:rPr>
+              <w:rFonts w:ascii="Cambria Math" w:eastAsia="微軟正黑體" w:hAnsi="Cambria Math"/>
+            </w:rPr>
+            <m:t>=</m:t>
+          </m:r>
+          <m:nary>
+            <m:naryPr>
+              <m:chr m:val="∑"/>
+              <m:limLoc m:val="subSup"/>
+              <m:grow m:val="1"/>
+              <m:ctrlPr>
+                <w:rPr>
+                  <w:rFonts w:ascii="Cambria Math" w:eastAsia="微軟正黑體" w:hAnsi="Cambria Math"/>
+                </w:rPr>
+              </m:ctrlPr>
+            </m:naryPr>
+            <m:sub>
+              <m:r>
+                <w:rPr>
+                  <w:rFonts w:ascii="Cambria Math" w:eastAsia="微軟正黑體" w:hAnsi="Cambria Math"/>
+                </w:rPr>
+                <m:t>k=0</m:t>
+              </m:r>
+            </m:sub>
+            <m:sup>
+              <m:r>
+                <w:rPr>
+                  <w:rFonts w:ascii="Cambria Math" w:eastAsia="微軟正黑體" w:hAnsi="Cambria Math"/>
+                </w:rPr>
+                <m:t>n</m:t>
+              </m:r>
+            </m:sup>
+            <m:e>
+              <m:d>
+                <m:dPr>
+                  <m:ctrlPr>
+                    <w:rPr>
+                      <w:rFonts w:ascii="Cambria Math" w:eastAsia="微軟正黑體" w:hAnsi="Cambria Math"/>
+                    </w:rPr>
+                  </m:ctrlPr>
+                </m:dPr>
+                <m:e>
+                  <m:eqArr>
+                    <m:eqArrPr>
+                      <m:ctrlPr>
+                        <w:rPr>
+                          <w:rFonts w:ascii="Cambria Math" w:eastAsia="微軟正黑體" w:hAnsi="Cambria Math"/>
+                        </w:rPr>
+                      </m:ctrlPr>
+                    </m:eqArrPr>
+                    <m:e>
+                      <m:r>
+                        <w:rPr>
+                          <w:rFonts w:ascii="Cambria Math" w:eastAsia="微軟正黑體" w:hAnsi="Cambria Math"/>
+                        </w:rPr>
+                        <m:t>n</m:t>
+                      </m:r>
+                    </m:e>
+                    <m:e>
+                      <m:r>
+                        <w:rPr>
+                          <w:rFonts w:ascii="Cambria Math" w:eastAsia="微軟正黑體" w:hAnsi="Cambria Math"/>
+                        </w:rPr>
+                        <m:t>k</m:t>
+                      </m:r>
+                    </m:e>
+                  </m:eqArr>
+                </m:e>
+              </m:d>
+              <m:sSup>
+                <m:sSupPr>
+                  <m:ctrlPr>
+                    <w:rPr>
+                      <w:rFonts w:ascii="Cambria Math" w:eastAsia="微軟正黑體" w:hAnsi="Cambria Math"/>
+                    </w:rPr>
+                  </m:ctrlPr>
+                </m:sSupPr>
+                <m:e>
+                  <m:r>
+                    <w:rPr>
+                      <w:rFonts w:ascii="Cambria Math" w:eastAsia="微軟正黑體" w:hAnsi="Cambria Math"/>
+                    </w:rPr>
+                    <m:t>x</m:t>
+                  </m:r>
+                </m:e>
+                <m:sup>
+                  <m:r>
+                    <w:rPr>
+                      <w:rFonts w:ascii="Cambria Math" w:eastAsia="微軟正黑體" w:hAnsi="Cambria Math"/>
+                    </w:rPr>
+                    <m:t>n-k</m:t>
+                  </m:r>
+                </m:sup>
+              </m:sSup>
+              <m:sSup>
+                <m:sSupPr>
+                  <m:ctrlPr>
+                    <w:rPr>
+                      <w:rFonts w:ascii="Cambria Math" w:eastAsia="微軟正黑體" w:hAnsi="Cambria Math"/>
+                    </w:rPr>
+                  </m:ctrlPr>
+                </m:sSupPr>
+                <m:e>
+                  <m:r>
+                    <w:rPr>
+                      <w:rFonts w:ascii="Cambria Math" w:eastAsia="微軟正黑體" w:hAnsi="Cambria Math"/>
+                    </w:rPr>
+                    <m:t>y</m:t>
+                  </m:r>
+                </m:e>
+                <m:sup>
+                  <m:r>
+                    <w:rPr>
+                      <w:rFonts w:ascii="Cambria Math" w:eastAsia="微軟正黑體" w:hAnsi="Cambria Math"/>
+                    </w:rPr>
+                    <m:t>k</m:t>
+                  </m:r>
+                </m:sup>
+              </m:sSup>
+            </m:e>
+          </m:nary>
+        </m:oMath>
+      </m:oMathPara>
+    </w:p>
+    <w:p>
+      <w:pPr>
+        <w:widowControl/>
+        <w:rPr>
+          <w:rFonts w:ascii="微軟正黑體" w:eastAsia="微軟正黑體" w:hAnsi="微軟正黑體" w:hint="eastAsia"/>
+        </w:rPr>
+      </w:pPr>
+      <w:r>
+        <w:rPr>
+          <w:rFonts w:ascii="微軟正黑體" w:eastAsia="微軟正黑體" w:hAnsi="微軟正黑體" w:hint="eastAsia"/>
+        </w:rPr>
+        <w:t>我們得知</w:t>
+      </w:r>
+    </w:p>
+    <w:p>
+      <w:pPr>
+        <w:widowControl/>
+        <w:rPr>
+          <w:rFonts w:ascii="微軟正黑體" w:eastAsia="微軟正黑體" w:hAnsi="微軟正黑體" w:hint="eastAsia"/>
+        </w:rPr>
+      </w:pPr>
+      <m:oMathPara>
+        <m:oMath>
+          <m:sSup>
+            <m:sSupPr>
+              <m:ctrlPr>
+                <w:rPr>
+                  <w:rFonts w:ascii="Cambria Math" w:eastAsia="微軟正黑體" w:hAnsi="Cambria Math"/>
+                </w:rPr>
+              </m:ctrlPr>
+            </m:sSupPr>
+            <m:e>
+              <m:d>
+                <m:dPr>
+                  <m:ctrlPr>
+                    <w:rPr>
+                      <w:rFonts w:ascii="Cambria Math" w:eastAsia="微軟正黑體" w:hAnsi="Cambria Math"/>
+                    </w:rPr>
+                  </m:ctrlPr>
+                </m:dPr>
+                <m:e>
+                  <m:r>
+                    <w:rPr>
+                      <w:rFonts w:ascii="Cambria Math" w:eastAsia="微軟正黑體" w:hAnsi="Cambria Math"/>
+                    </w:rPr>
+                    <m:t>1</m:t>
+                  </m:r>
+                  <m:r>
+                    <w:rPr>
+                      <w:rFonts w:ascii="Cambria Math" w:eastAsia="微軟正黑體" w:hAnsi="Cambria Math"/>
+                    </w:rPr>
+                    <m:t>+</m:t>
+                  </m:r>
+                  <m:f>
+                    <m:fPr>
+                      <m:ctrlPr>
+                        <w:rPr>
+                          <w:rFonts w:ascii="Cambria Math" w:eastAsia="微軟正黑體" w:hAnsi="Cambria Math"/>
+                        </w:rPr>
+                      </m:ctrlPr>
+                    </m:fPr>
+                    <m:num>
+                      <m:r>
+                        <w:rPr>
+                          <w:rFonts w:ascii="Cambria Math" w:eastAsia="微軟正黑體" w:hAnsi="Cambria Math"/>
+                        </w:rPr>
+                        <m:t>v</m:t>
+                      </m:r>
+                    </m:num>
+                    <m:den>
+                      <m:r>
+                        <w:rPr>
+                          <w:rFonts w:ascii="Cambria Math" w:eastAsia="微軟正黑體" w:hAnsi="Cambria Math"/>
+                        </w:rPr>
+                        <m:t>N</m:t>
+                      </m:r>
+                    </m:den>
+                  </m:f>
+                </m:e>
+              </m:d>
+            </m:e>
+            <m:sup>
+              <m:r>
+                <w:rPr>
+                  <w:rFonts w:ascii="Cambria Math" w:eastAsia="微軟正黑體" w:hAnsi="Cambria Math"/>
+                </w:rPr>
+                <m:t>N</m:t>
+              </m:r>
+            </m:sup>
+          </m:sSup>
+          <m:r>
+            <w:rPr>
+              <w:rFonts w:ascii="Cambria Math" w:eastAsia="微軟正黑體" w:hAnsi="Cambria Math"/>
+            </w:rPr>
+            <m:t>=</m:t>
+          </m:r>
+          <m:nary>
+            <m:naryPr>
+              <m:chr m:val="∑"/>
+              <m:limLoc m:val="subSup"/>
+              <m:grow m:val="1"/>
+              <m:ctrlPr>
+                <w:rPr>
+                  <w:rFonts w:ascii="Cambria Math" w:eastAsia="微軟正黑體" w:hAnsi="Cambria Math"/>
+                </w:rPr>
+              </m:ctrlPr>
+            </m:naryPr>
+            <m:sub>
+              <m:r>
+                <w:rPr>
+                  <w:rFonts w:ascii="Cambria Math" w:eastAsia="微軟正黑體" w:hAnsi="Cambria Math"/>
+                </w:rPr>
+                <m:t>k=0</m:t>
+              </m:r>
+            </m:sub>
+            <m:sup>
+              <m:r>
+                <w:rPr>
+                  <w:rFonts w:ascii="Cambria Math" w:eastAsia="微軟正黑體" w:hAnsi="Cambria Math"/>
+                </w:rPr>
+                <m:t>N</m:t>
+              </m:r>
+            </m:sup>
+            <m:e>
+              <m:d>
+                <m:dPr>
+                  <m:ctrlPr>
+                    <w:rPr>
+                      <w:rFonts w:ascii="Cambria Math" w:eastAsia="微軟正黑體" w:hAnsi="Cambria Math"/>
+                    </w:rPr>
+                  </m:ctrlPr>
+                </m:dPr>
+                <m:e>
+                  <m:eqArr>
+                    <m:eqArrPr>
+                      <m:ctrlPr>
+                        <w:rPr>
+                          <w:rFonts w:ascii="Cambria Math" w:eastAsia="微軟正黑體" w:hAnsi="Cambria Math"/>
+                        </w:rPr>
+                      </m:ctrlPr>
+                    </m:eqArrPr>
+                    <m:e>
+                      <m:r>
+                        <w:rPr>
+                          <w:rFonts w:ascii="Cambria Math" w:eastAsia="微軟正黑體" w:hAnsi="Cambria Math"/>
+                        </w:rPr>
+                        <m:t>N</m:t>
+                      </m:r>
+                    </m:e>
+                    <m:e>
+                      <m:r>
+                        <w:rPr>
+                          <w:rFonts w:ascii="Cambria Math" w:eastAsia="微軟正黑體" w:hAnsi="Cambria Math"/>
+                        </w:rPr>
+                        <m:t>k</m:t>
+                      </m:r>
+                    </m:e>
+                  </m:eqArr>
+                </m:e>
+              </m:d>
+              <m:sSup>
+                <m:sSupPr>
+                  <m:ctrlPr>
+                    <w:rPr>
+                      <w:rFonts w:ascii="Cambria Math" w:eastAsia="微軟正黑體" w:hAnsi="Cambria Math"/>
+                    </w:rPr>
+                  </m:ctrlPr>
+                </m:sSupPr>
+                <m:e>
+                  <m:r>
+                    <w:rPr>
+                      <w:rFonts w:ascii="Cambria Math" w:eastAsia="微軟正黑體" w:hAnsi="Cambria Math"/>
+                    </w:rPr>
+                    <m:t>1</m:t>
+                  </m:r>
+                </m:e>
+                <m:sup>
+                  <m:r>
+                    <w:rPr>
+                      <w:rFonts w:ascii="Cambria Math" w:eastAsia="微軟正黑體" w:hAnsi="Cambria Math"/>
+                    </w:rPr>
+                    <m:t>N</m:t>
+                  </m:r>
+                  <m:r>
+                    <w:rPr>
+                      <w:rFonts w:ascii="Cambria Math" w:eastAsia="微軟正黑體" w:hAnsi="Cambria Math"/>
+                    </w:rPr>
+                    <m:t>-k</m:t>
+                  </m:r>
+                </m:sup>
+              </m:sSup>
+              <m:sSup>
+                <m:sSupPr>
+                  <m:ctrlPr>
+                    <w:rPr>
+                      <w:rFonts w:ascii="Cambria Math" w:eastAsia="微軟正黑體" w:hAnsi="Cambria Math"/>
+                    </w:rPr>
+                  </m:ctrlPr>
+                </m:sSupPr>
+                <m:e>
+                  <m:r>
+                    <w:rPr>
+                      <w:rFonts w:ascii="Cambria Math" w:eastAsia="微軟正黑體" w:hAnsi="Cambria Math"/>
+                    </w:rPr>
+                    <m:t>(</m:t>
+                  </m:r>
+                  <m:f>
+                    <m:fPr>
+                      <m:ctrlPr>
+                        <w:rPr>
+                          <w:rFonts w:ascii="Cambria Math" w:eastAsia="微軟正黑體" w:hAnsi="Cambria Math"/>
+                        </w:rPr>
+                      </m:ctrlPr>
+                    </m:fPr>
+                    <m:num>
+                      <m:r>
+                        <w:rPr>
+                          <w:rFonts w:ascii="Cambria Math" w:eastAsia="微軟正黑體" w:hAnsi="Cambria Math"/>
+                        </w:rPr>
+                        <m:t>v</m:t>
+                      </m:r>
+                    </m:num>
+                    <m:den>
+                      <m:r>
+                        <w:rPr>
+                          <w:rFonts w:ascii="Cambria Math" w:eastAsia="微軟正黑體" w:hAnsi="Cambria Math"/>
+                        </w:rPr>
+                        <m:t>N</m:t>
+                      </m:r>
+                    </m:den>
+                  </m:f>
+                  <m:r>
+                    <w:rPr>
+                      <w:rFonts w:ascii="Cambria Math" w:eastAsia="微軟正黑體" w:hAnsi="Cambria Math"/>
+                    </w:rPr>
+                    <m:t>)</m:t>
+                  </m:r>
+                </m:e>
+                <m:sup>
+                  <m:r>
+                    <w:rPr>
+                      <w:rFonts w:ascii="Cambria Math" w:eastAsia="微軟正黑體" w:hAnsi="Cambria Math"/>
+                    </w:rPr>
+                    <m:t>k</m:t>
+                  </m:r>
+                </m:sup>
+              </m:sSup>
+            </m:e>
+          </m:nary>
+          <m:r>
+            <w:rPr>
+              <w:rFonts w:ascii="Cambria Math" w:eastAsia="微軟正黑體" w:hAnsi="Cambria Math"/>
+            </w:rPr>
+            <m:t>=</m:t>
+          </m:r>
+          <m:nary>
+            <m:naryPr>
+              <m:chr m:val="∑"/>
+              <m:limLoc m:val="subSup"/>
+              <m:grow m:val="1"/>
+              <m:ctrlPr>
+                <w:rPr>
+                  <w:rFonts w:ascii="Cambria Math" w:eastAsia="微軟正黑體" w:hAnsi="Cambria Math"/>
+                </w:rPr>
+              </m:ctrlPr>
+            </m:naryPr>
+            <m:sub>
+              <m:r>
+                <w:rPr>
+                  <w:rFonts w:ascii="Cambria Math" w:eastAsia="微軟正黑體" w:hAnsi="Cambria Math"/>
+                </w:rPr>
+                <m:t>k=0</m:t>
+              </m:r>
+            </m:sub>
+            <m:sup>
+              <m:r>
+                <w:rPr>
+                  <w:rFonts w:ascii="Cambria Math" w:eastAsia="微軟正黑體" w:hAnsi="Cambria Math"/>
+                </w:rPr>
+                <m:t>N</m:t>
+              </m:r>
+            </m:sup>
+            <m:e>
+              <m:d>
+                <m:dPr>
+                  <m:ctrlPr>
+                    <w:rPr>
+                      <w:rFonts w:ascii="Cambria Math" w:eastAsia="微軟正黑體" w:hAnsi="Cambria Math"/>
+                    </w:rPr>
+                  </m:ctrlPr>
+                </m:dPr>
+                <m:e>
+                  <m:eqArr>
+                    <m:eqArrPr>
+                      <m:ctrlPr>
+                        <w:rPr>
+                          <w:rFonts w:ascii="Cambria Math" w:eastAsia="微軟正黑體" w:hAnsi="Cambria Math"/>
+                        </w:rPr>
+                      </m:ctrlPr>
+                    </m:eqArrPr>
+                    <m:e>
+                      <m:r>
+                        <w:rPr>
+                          <w:rFonts w:ascii="Cambria Math" w:eastAsia="微軟正黑體" w:hAnsi="Cambria Math"/>
+                        </w:rPr>
+                        <m:t>N</m:t>
+                      </m:r>
+                    </m:e>
+                    <m:e>
+                      <m:r>
+                        <w:rPr>
+                          <w:rFonts w:ascii="Cambria Math" w:eastAsia="微軟正黑體" w:hAnsi="Cambria Math"/>
+                        </w:rPr>
+                        <m:t>k</m:t>
+                      </m:r>
+                    </m:e>
+                  </m:eqArr>
+                </m:e>
+              </m:d>
+              <m:sSup>
+                <m:sSupPr>
+                  <m:ctrlPr>
+                    <w:rPr>
+                      <w:rFonts w:ascii="Cambria Math" w:eastAsia="微軟正黑體" w:hAnsi="Cambria Math"/>
+                    </w:rPr>
+                  </m:ctrlPr>
+                </m:sSupPr>
+                <m:e>
+                  <m:r>
+                    <w:rPr>
+                      <w:rFonts w:ascii="Cambria Math" w:eastAsia="微軟正黑體" w:hAnsi="Cambria Math"/>
+                    </w:rPr>
+                    <m:t>(</m:t>
+                  </m:r>
+                  <m:f>
+                    <m:fPr>
+                      <m:ctrlPr>
+                        <w:rPr>
+                          <w:rFonts w:ascii="Cambria Math" w:eastAsia="微軟正黑體" w:hAnsi="Cambria Math"/>
+                        </w:rPr>
+                      </m:ctrlPr>
+                    </m:fPr>
+                    <m:num>
+                      <m:r>
+                        <w:rPr>
+                          <w:rFonts w:ascii="Cambria Math" w:eastAsia="微軟正黑體" w:hAnsi="Cambria Math"/>
+                        </w:rPr>
+                        <m:t>v</m:t>
+                      </m:r>
+                    </m:num>
+                    <m:den>
+                      <m:r>
+                        <w:rPr>
+                          <w:rFonts w:ascii="Cambria Math" w:eastAsia="微軟正黑體" w:hAnsi="Cambria Math"/>
+                        </w:rPr>
+                        <m:t>N</m:t>
+                      </m:r>
+                    </m:den>
+                  </m:f>
+                  <m:r>
+                    <w:rPr>
+                      <w:rFonts w:ascii="Cambria Math" w:eastAsia="微軟正黑體" w:hAnsi="Cambria Math"/>
+                    </w:rPr>
+                    <m:t>)</m:t>
+                  </m:r>
+                </m:e>
+                <m:sup>
+                  <m:r>
+                    <w:rPr>
+                      <w:rFonts w:ascii="Cambria Math" w:eastAsia="微軟正黑體" w:hAnsi="Cambria Math"/>
+                    </w:rPr>
+                    <m:t>k</m:t>
+                  </m:r>
+                </m:sup>
+              </m:sSup>
+            </m:e>
+          </m:nary>
+        </m:oMath>
+      </m:oMathPara>
+    </w:p>
+    <w:p>
+      <w:pPr>
+        <w:widowControl/>
+        <w:rPr>
+          <w:rFonts w:ascii="微軟正黑體" w:eastAsia="微軟正黑體" w:hAnsi="微軟正黑體" w:hint="eastAsia"/>
+        </w:rPr>
+      </w:pPr>
+      <w:r>
+        <w:rPr>
+          <w:rFonts w:ascii="微軟正黑體" w:eastAsia="微軟正黑體" w:hAnsi="微軟正黑體" w:hint="eastAsia"/>
+        </w:rPr>
+        <w:t>因此1式可以寫成</w:t>
+      </w:r>
+    </w:p>
+    <w:p>
+      <w:pPr>
+        <w:widowControl/>
+        <w:rPr>
+          <w:rFonts w:ascii="微軟正黑體" w:eastAsia="微軟正黑體" w:hAnsi="微軟正黑體" w:hint="eastAsia"/>
+        </w:rPr>
+      </w:pPr>
+      <m:oMathPara>
+        <m:oMath>
+          <m:sSub>
+            <m:sSubPr>
+              <m:ctrlPr>
+                <w:rPr>
+                  <w:rFonts w:ascii="Cambria Math" w:eastAsia="微軟正黑體" w:hAnsi="Cambria Math"/>
+                </w:rPr>
+              </m:ctrlPr>
+            </m:sSubPr>
+            <m:e>
+              <m:r>
+                <w:rPr>
+                  <w:rFonts w:ascii="Cambria Math" w:eastAsia="微軟正黑體" w:hAnsi="Cambria Math"/>
+                </w:rPr>
+                <m:t>S</m:t>
+              </m:r>
+            </m:e>
+            <m:sub>
+              <m:r>
+                <w:rPr>
+                  <w:rFonts w:ascii="Cambria Math" w:eastAsia="微軟正黑體" w:hAnsi="Cambria Math"/>
+                </w:rPr>
+                <m:t>H</m:t>
+              </m:r>
+            </m:sub>
+          </m:sSub>
+          <m:d>
+            <m:dPr>
+              <m:ctrlPr>
+                <w:rPr>
+                  <w:rFonts w:ascii="Cambria Math" w:eastAsia="微軟正黑體" w:hAnsi="Cambria Math"/>
+                </w:rPr>
+              </m:ctrlPr>
+            </m:dPr>
+            <m:e>
+              <m:r>
+                <w:rPr>
+                  <w:rFonts w:ascii="Cambria Math" w:eastAsia="微軟正黑體" w:hAnsi="Cambria Math"/>
+                </w:rPr>
+                <m:t>N</m:t>
+              </m:r>
+            </m:e>
+          </m:d>
+          <m:r>
+            <w:rPr>
+              <w:rFonts w:ascii="Cambria Math" w:eastAsia="微軟正黑體" w:hAnsi="Cambria Math"/>
+            </w:rPr>
+            <m:t>≤</m:t>
+          </m:r>
+          <m:sSup>
+            <m:sSupPr>
+              <m:ctrlPr>
+                <w:rPr>
+                  <w:rFonts w:ascii="Cambria Math" w:eastAsia="微軟正黑體" w:hAnsi="Cambria Math"/>
+                </w:rPr>
+              </m:ctrlPr>
+            </m:sSupPr>
+            <m:e>
+              <m:d>
+                <m:dPr>
+                  <m:ctrlPr>
+                    <w:rPr>
+                      <w:rFonts w:ascii="Cambria Math" w:eastAsia="微軟正黑體" w:hAnsi="Cambria Math"/>
+                      <w:i/>
+                    </w:rPr>
+                  </m:ctrlPr>
+                </m:dPr>
+                <m:e>
+                  <m:f>
+                    <m:fPr>
+                      <m:ctrlPr>
+                        <w:rPr>
+                          <w:rFonts w:ascii="Cambria Math" w:eastAsia="微軟正黑體" w:hAnsi="Cambria Math"/>
+                        </w:rPr>
+                      </m:ctrlPr>
+                    </m:fPr>
+                    <m:num>
+                      <m:r>
+                        <w:rPr>
+                          <w:rFonts w:ascii="Cambria Math" w:eastAsia="微軟正黑體" w:hAnsi="Cambria Math"/>
+                        </w:rPr>
+                        <m:t>N</m:t>
+                      </m:r>
+                    </m:num>
+                    <m:den>
+                      <m:r>
+                        <w:rPr>
+                          <w:rFonts w:ascii="Cambria Math" w:eastAsia="微軟正黑體" w:hAnsi="Cambria Math"/>
+                        </w:rPr>
+                        <m:t>v</m:t>
+                      </m:r>
+                    </m:den>
+                  </m:f>
+                </m:e>
+              </m:d>
+            </m:e>
+            <m:sup>
+              <m:r>
+                <w:rPr>
+                  <w:rFonts w:ascii="Cambria Math" w:eastAsia="微軟正黑體" w:hAnsi="Cambria Math"/>
+                </w:rPr>
+                <m:t>v</m:t>
+              </m:r>
+            </m:sup>
+          </m:sSup>
+          <m:sSup>
+            <m:sSupPr>
+              <m:ctrlPr>
+                <w:rPr>
+                  <w:rFonts w:ascii="Cambria Math" w:eastAsia="微軟正黑體" w:hAnsi="Cambria Math"/>
+                </w:rPr>
+              </m:ctrlPr>
+            </m:sSupPr>
+            <m:e>
+              <m:d>
+                <m:dPr>
+                  <m:ctrlPr>
+                    <w:rPr>
+                      <w:rFonts w:ascii="Cambria Math" w:eastAsia="微軟正黑體" w:hAnsi="Cambria Math"/>
+                    </w:rPr>
+                  </m:ctrlPr>
+                </m:dPr>
+                <m:e>
+                  <m:r>
+                    <w:rPr>
+                      <w:rFonts w:ascii="Cambria Math" w:eastAsia="微軟正黑體" w:hAnsi="Cambria Math"/>
+                    </w:rPr>
+                    <m:t>1</m:t>
+                  </m:r>
+                  <m:r>
+                    <w:rPr>
+                      <w:rFonts w:ascii="Cambria Math" w:eastAsia="微軟正黑體" w:hAnsi="Cambria Math"/>
+                    </w:rPr>
+                    <m:t>+</m:t>
+                  </m:r>
+                  <m:f>
+                    <m:fPr>
+                      <m:ctrlPr>
+                        <w:rPr>
+                          <w:rFonts w:ascii="Cambria Math" w:eastAsia="微軟正黑體" w:hAnsi="Cambria Math"/>
+                        </w:rPr>
+                      </m:ctrlPr>
+                    </m:fPr>
+                    <m:num>
+                      <m:r>
+                        <w:rPr>
+                          <w:rFonts w:ascii="Cambria Math" w:eastAsia="微軟正黑體" w:hAnsi="Cambria Math"/>
+                        </w:rPr>
+                        <m:t>v</m:t>
+                      </m:r>
+                    </m:num>
+                    <m:den>
+                      <m:r>
+                        <w:rPr>
+                          <w:rFonts w:ascii="Cambria Math" w:eastAsia="微軟正黑體" w:hAnsi="Cambria Math"/>
+                        </w:rPr>
+                        <m:t>N</m:t>
+                      </m:r>
+                    </m:den>
+                  </m:f>
+                </m:e>
+              </m:d>
+            </m:e>
+            <m:sup>
+              <m:r>
+                <w:rPr>
+                  <w:rFonts w:ascii="Cambria Math" w:eastAsia="微軟正黑體" w:hAnsi="Cambria Math"/>
+                </w:rPr>
+                <m:t>N</m:t>
+              </m:r>
+            </m:sup>
+          </m:sSup>
+        </m:oMath>
+      </m:oMathPara>
+    </w:p>
+    <w:p>
+      <w:pPr>
+        <w:widowControl/>
+        <w:rPr>
+          <w:rFonts w:ascii="微軟正黑體" w:eastAsia="微軟正黑體" w:hAnsi="微軟正黑體" w:hint="eastAsia"/>
+        </w:rPr>
+      </w:pPr>
+      <w:r>
+        <w:rPr>
+          <w:rFonts w:ascii="微軟正黑體" w:eastAsia="微軟正黑體" w:hAnsi="微軟正黑體" w:hint="eastAsia"/>
+        </w:rPr>
+        <w:t>將上式作為2式。</w:t>
+      </w:r>
+      <w:r>
+        <w:rPr>
+          <w:rFonts w:ascii="微軟正黑體" w:eastAsia="微軟正黑體" w:hAnsi="微軟正黑體" w:hint="eastAsia"/>
+        </w:rPr>
+        <w:t>而</w:t>
+      </w:r>
+      <w:r>
+        <w:rPr>
+          <w:rFonts w:ascii="微軟正黑體" w:eastAsia="微軟正黑體" w:hAnsi="微軟正黑體" w:hint="eastAsia"/>
+        </w:rPr>
+        <w:t>根據Hint</w:t>
+      </w:r>
+      <w:r>
+        <w:rPr>
+          <w:rFonts w:ascii="微軟正黑體" w:eastAsia="微軟正黑體" w:hAnsi="微軟正黑體" w:hint="eastAsia"/>
+        </w:rPr>
+        <w:t>，我們知道</w:t>
+      </w:r>
+    </w:p>
+    <w:p>
+      <w:pPr>
+        <w:widowControl/>
+        <w:rPr>
+          <w:rFonts w:ascii="微軟正黑體" w:eastAsia="微軟正黑體" w:hAnsi="微軟正黑體" w:hint="eastAsia"/>
+        </w:rPr>
+      </w:pPr>
+      <m:oMathPara>
+        <m:oMath>
+          <m:sSup>
+            <m:sSupPr>
+              <m:ctrlPr>
+                <w:rPr>
+                  <w:rFonts w:ascii="Cambria Math" w:eastAsia="微軟正黑體" w:hAnsi="Cambria Math"/>
+                </w:rPr>
+              </m:ctrlPr>
+            </m:sSupPr>
+            <m:e>
+              <m:r>
+                <w:rPr>
+                  <w:rFonts w:ascii="Cambria Math" w:eastAsia="微軟正黑體" w:hAnsi="Cambria Math"/>
+                </w:rPr>
+                <m:t>ⅇ</m:t>
+              </m:r>
+            </m:e>
+            <m:sup>
+              <m:r>
+                <w:rPr>
+                  <w:rFonts w:ascii="Cambria Math" w:eastAsia="微軟正黑體" w:hAnsi="Cambria Math"/>
+                </w:rPr>
+                <m:t>v</m:t>
+              </m:r>
+            </m:sup>
+          </m:sSup>
+          <m:r>
+            <w:rPr>
+              <w:rFonts w:ascii="Cambria Math" w:eastAsia="微軟正黑體" w:hAnsi="Cambria Math"/>
+            </w:rPr>
+            <m:t>≥</m:t>
+          </m:r>
+          <m:sSup>
+            <m:sSupPr>
+              <m:ctrlPr>
+                <w:rPr>
+                  <w:rFonts w:ascii="Cambria Math" w:eastAsia="微軟正黑體" w:hAnsi="Cambria Math"/>
+                </w:rPr>
+              </m:ctrlPr>
+            </m:sSupPr>
+            <m:e>
+              <m:d>
+                <m:dPr>
+                  <m:ctrlPr>
+                    <w:rPr>
+                      <w:rFonts w:ascii="Cambria Math" w:eastAsia="微軟正黑體" w:hAnsi="Cambria Math"/>
+                    </w:rPr>
+                  </m:ctrlPr>
+                </m:dPr>
+                <m:e>
+                  <m:r>
+                    <w:rPr>
+                      <w:rFonts w:ascii="Cambria Math" w:eastAsia="微軟正黑體" w:hAnsi="Cambria Math"/>
+                    </w:rPr>
+                    <m:t>1</m:t>
+                  </m:r>
+                  <m:r>
+                    <w:rPr>
+                      <w:rFonts w:ascii="Cambria Math" w:eastAsia="微軟正黑體" w:hAnsi="Cambria Math"/>
+                    </w:rPr>
+                    <m:t>+</m:t>
+                  </m:r>
+                  <m:f>
+                    <m:fPr>
+                      <m:ctrlPr>
+                        <w:rPr>
+                          <w:rFonts w:ascii="Cambria Math" w:eastAsia="微軟正黑體" w:hAnsi="Cambria Math"/>
+                        </w:rPr>
+                      </m:ctrlPr>
+                    </m:fPr>
+                    <m:num>
+                      <m:r>
+                        <w:rPr>
+                          <w:rFonts w:ascii="Cambria Math" w:eastAsia="微軟正黑體" w:hAnsi="Cambria Math"/>
+                        </w:rPr>
+                        <m:t>v</m:t>
+                      </m:r>
+                    </m:num>
+                    <m:den>
+                      <m:r>
+                        <w:rPr>
+                          <w:rFonts w:ascii="Cambria Math" w:eastAsia="微軟正黑體" w:hAnsi="Cambria Math"/>
+                        </w:rPr>
+                        <m:t>N</m:t>
+                      </m:r>
+                    </m:den>
+                  </m:f>
+                </m:e>
+              </m:d>
+            </m:e>
+            <m:sup>
+              <m:r>
+                <w:rPr>
+                  <w:rFonts w:ascii="Cambria Math" w:eastAsia="微軟正黑體" w:hAnsi="Cambria Math"/>
+                </w:rPr>
+                <m:t>N</m:t>
+              </m:r>
+            </m:sup>
+          </m:sSup>
+        </m:oMath>
+      </m:oMathPara>
+    </w:p>
+    <w:p>
+      <w:pPr>
+        <w:widowControl/>
+        <w:rPr>
+          <w:rFonts w:ascii="微軟正黑體" w:eastAsia="微軟正黑體" w:hAnsi="微軟正黑體" w:hint="eastAsia"/>
+        </w:rPr>
+      </w:pPr>
+      <w:r>
+        <w:rPr>
+          <w:rFonts w:ascii="微軟正黑體" w:eastAsia="微軟正黑體" w:hAnsi="微軟正黑體" w:hint="eastAsia"/>
+        </w:rPr>
+        <w:t>因此2</w:t>
+      </w:r>
+      <w:proofErr w:type="gramStart"/>
+      <w:r>
+        <w:rPr>
+          <w:rFonts w:ascii="微軟正黑體" w:eastAsia="微軟正黑體" w:hAnsi="微軟正黑體" w:hint="eastAsia"/>
+        </w:rPr>
+        <w:t>式又</w:t>
+      </w:r>
+      <w:r>
+        <w:rPr>
+          <w:rFonts w:ascii="微軟正黑體" w:eastAsia="微軟正黑體" w:hAnsi="微軟正黑體" w:hint="eastAsia"/>
+        </w:rPr>
+        <w:t>可以</w:t>
+      </w:r>
+      <w:proofErr w:type="gramEnd"/>
+      <w:r>
+        <w:rPr>
+          <w:rFonts w:ascii="微軟正黑體" w:eastAsia="微軟正黑體" w:hAnsi="微軟正黑體" w:hint="eastAsia"/>
+        </w:rPr>
+        <w:t>寫成</w:t>
+      </w:r>
+    </w:p>
+    <w:p>
+      <w:pPr>
+        <w:widowControl/>
+        <w:rPr>
+          <w:rFonts w:ascii="微軟正黑體" w:eastAsia="微軟正黑體" w:hAnsi="微軟正黑體" w:hint="eastAsia"/>
+        </w:rPr>
+      </w:pPr>
+      <m:oMathPara>
+        <m:oMath>
+          <m:sSub>
+            <m:sSubPr>
+              <m:ctrlPr>
+                <w:rPr>
+                  <w:rFonts w:ascii="Cambria Math" w:eastAsia="微軟正黑體" w:hAnsi="Cambria Math"/>
+                </w:rPr>
+              </m:ctrlPr>
+            </m:sSubPr>
+            <m:e>
+              <m:r>
+                <w:rPr>
+                  <w:rFonts w:ascii="Cambria Math" w:eastAsia="微軟正黑體" w:hAnsi="Cambria Math"/>
+                </w:rPr>
+                <m:t>S</m:t>
+              </m:r>
+            </m:e>
+            <m:sub>
+              <m:r>
+                <w:rPr>
+                  <w:rFonts w:ascii="Cambria Math" w:eastAsia="微軟正黑體" w:hAnsi="Cambria Math"/>
+                </w:rPr>
+                <m:t>H</m:t>
+              </m:r>
+            </m:sub>
+          </m:sSub>
+          <m:d>
+            <m:dPr>
+              <m:ctrlPr>
+                <w:rPr>
+                  <w:rFonts w:ascii="Cambria Math" w:eastAsia="微軟正黑體" w:hAnsi="Cambria Math"/>
+                </w:rPr>
+              </m:ctrlPr>
+            </m:dPr>
+            <m:e>
+              <m:r>
+                <w:rPr>
+                  <w:rFonts w:ascii="Cambria Math" w:eastAsia="微軟正黑體" w:hAnsi="Cambria Math"/>
+                </w:rPr>
+                <m:t>N</m:t>
+              </m:r>
+            </m:e>
+          </m:d>
+          <m:r>
+            <w:rPr>
+              <w:rFonts w:ascii="Cambria Math" w:eastAsia="微軟正黑體" w:hAnsi="Cambria Math"/>
+            </w:rPr>
+            <m:t>≤</m:t>
+          </m:r>
+          <m:sSup>
+            <m:sSupPr>
+              <m:ctrlPr>
+                <w:rPr>
+                  <w:rFonts w:ascii="Cambria Math" w:eastAsia="微軟正黑體" w:hAnsi="Cambria Math"/>
+                </w:rPr>
+              </m:ctrlPr>
+            </m:sSupPr>
+            <m:e>
+              <m:d>
+                <m:dPr>
+                  <m:ctrlPr>
+                    <w:rPr>
+                      <w:rFonts w:ascii="Cambria Math" w:eastAsia="微軟正黑體" w:hAnsi="Cambria Math"/>
+                      <w:i/>
+                    </w:rPr>
+                  </m:ctrlPr>
+                </m:dPr>
+                <m:e>
+                  <m:f>
+                    <m:fPr>
+                      <m:ctrlPr>
+                        <w:rPr>
+                          <w:rFonts w:ascii="Cambria Math" w:eastAsia="微軟正黑體" w:hAnsi="Cambria Math"/>
+                        </w:rPr>
+                      </m:ctrlPr>
+                    </m:fPr>
+                    <m:num>
+                      <m:r>
+                        <w:rPr>
+                          <w:rFonts w:ascii="Cambria Math" w:eastAsia="微軟正黑體" w:hAnsi="Cambria Math"/>
+                        </w:rPr>
+                        <m:t>N</m:t>
+                      </m:r>
+                    </m:num>
+                    <m:den>
+                      <m:r>
+                        <w:rPr>
+                          <w:rFonts w:ascii="Cambria Math" w:eastAsia="微軟正黑體" w:hAnsi="Cambria Math"/>
+                        </w:rPr>
+                        <m:t>v</m:t>
+                      </m:r>
+                    </m:den>
+                  </m:f>
+                </m:e>
+              </m:d>
+            </m:e>
+            <m:sup>
+              <m:r>
+                <w:rPr>
+                  <w:rFonts w:ascii="Cambria Math" w:eastAsia="微軟正黑體" w:hAnsi="Cambria Math"/>
+                </w:rPr>
+                <m:t>v</m:t>
+              </m:r>
+            </m:sup>
+          </m:sSup>
+          <m:sSup>
+            <m:sSupPr>
+              <m:ctrlPr>
+                <w:rPr>
+                  <w:rFonts w:ascii="Cambria Math" w:eastAsia="微軟正黑體" w:hAnsi="Cambria Math"/>
+                </w:rPr>
+              </m:ctrlPr>
+            </m:sSupPr>
+            <m:e>
+              <m:d>
+                <m:dPr>
+                  <m:ctrlPr>
+                    <w:rPr>
+                      <w:rFonts w:ascii="Cambria Math" w:eastAsia="微軟正黑體" w:hAnsi="Cambria Math"/>
+                    </w:rPr>
+                  </m:ctrlPr>
+                </m:dPr>
+                <m:e>
+                  <m:r>
+                    <w:rPr>
+                      <w:rFonts w:ascii="Cambria Math" w:eastAsia="微軟正黑體" w:hAnsi="Cambria Math"/>
+                    </w:rPr>
+                    <m:t>1</m:t>
+                  </m:r>
+                  <m:r>
+                    <w:rPr>
+                      <w:rFonts w:ascii="Cambria Math" w:eastAsia="微軟正黑體" w:hAnsi="Cambria Math"/>
+                    </w:rPr>
+                    <m:t>+</m:t>
+                  </m:r>
+                  <m:f>
+                    <m:fPr>
+                      <m:ctrlPr>
+                        <w:rPr>
+                          <w:rFonts w:ascii="Cambria Math" w:eastAsia="微軟正黑體" w:hAnsi="Cambria Math"/>
+                        </w:rPr>
+                      </m:ctrlPr>
+                    </m:fPr>
+                    <m:num>
+                      <m:r>
+                        <w:rPr>
+                          <w:rFonts w:ascii="Cambria Math" w:eastAsia="微軟正黑體" w:hAnsi="Cambria Math"/>
+                        </w:rPr>
+                        <m:t>v</m:t>
+                      </m:r>
+                    </m:num>
+                    <m:den>
+                      <m:r>
+                        <w:rPr>
+                          <w:rFonts w:ascii="Cambria Math" w:eastAsia="微軟正黑體" w:hAnsi="Cambria Math"/>
+                        </w:rPr>
+                        <m:t>N</m:t>
+                      </m:r>
+                    </m:den>
+                  </m:f>
+                </m:e>
+              </m:d>
+            </m:e>
+            <m:sup>
+              <m:r>
+                <w:rPr>
+                  <w:rFonts w:ascii="Cambria Math" w:eastAsia="微軟正黑體" w:hAnsi="Cambria Math"/>
+                </w:rPr>
+                <m:t>N</m:t>
+              </m:r>
+            </m:sup>
+          </m:sSup>
+          <m:r>
+            <w:rPr>
+              <w:rFonts w:ascii="Cambria Math" w:eastAsia="微軟正黑體" w:hAnsi="Cambria Math"/>
+            </w:rPr>
+            <m:t>≤</m:t>
+          </m:r>
+          <m:sSup>
+            <m:sSupPr>
+              <m:ctrlPr>
+                <w:rPr>
+                  <w:rFonts w:ascii="Cambria Math" w:eastAsia="微軟正黑體" w:hAnsi="Cambria Math"/>
+                </w:rPr>
+              </m:ctrlPr>
+            </m:sSupPr>
+            <m:e>
+              <m:d>
+                <m:dPr>
+                  <m:ctrlPr>
+                    <w:rPr>
+                      <w:rFonts w:ascii="Cambria Math" w:eastAsia="微軟正黑體" w:hAnsi="Cambria Math"/>
+                      <w:i/>
+                    </w:rPr>
+                  </m:ctrlPr>
+                </m:dPr>
+                <m:e>
+                  <m:f>
+                    <m:fPr>
+                      <m:ctrlPr>
+                        <w:rPr>
+                          <w:rFonts w:ascii="Cambria Math" w:eastAsia="微軟正黑體" w:hAnsi="Cambria Math"/>
+                        </w:rPr>
+                      </m:ctrlPr>
+                    </m:fPr>
+                    <m:num>
+                      <m:r>
+                        <w:rPr>
+                          <w:rFonts w:ascii="Cambria Math" w:eastAsia="微軟正黑體" w:hAnsi="Cambria Math"/>
+                        </w:rPr>
+                        <m:t>N</m:t>
+                      </m:r>
+                    </m:num>
+                    <m:den>
+                      <m:r>
+                        <w:rPr>
+                          <w:rFonts w:ascii="Cambria Math" w:eastAsia="微軟正黑體" w:hAnsi="Cambria Math"/>
+                        </w:rPr>
+                        <m:t>v</m:t>
+                      </m:r>
+                    </m:den>
+                  </m:f>
+                </m:e>
+              </m:d>
+            </m:e>
+            <m:sup>
+              <m:r>
+                <w:rPr>
+                  <w:rFonts w:ascii="Cambria Math" w:eastAsia="微軟正黑體" w:hAnsi="Cambria Math"/>
+                </w:rPr>
+                <m:t>v</m:t>
+              </m:r>
+            </m:sup>
+          </m:sSup>
+          <m:sSup>
+            <m:sSupPr>
+              <m:ctrlPr>
+                <w:rPr>
+                  <w:rFonts w:ascii="Cambria Math" w:eastAsia="微軟正黑體" w:hAnsi="Cambria Math"/>
+                </w:rPr>
+              </m:ctrlPr>
+            </m:sSupPr>
+            <m:e>
+              <m:r>
+                <w:rPr>
+                  <w:rFonts w:ascii="Cambria Math" w:eastAsia="微軟正黑體" w:hAnsi="Cambria Math"/>
+                </w:rPr>
+                <m:t>ⅇ</m:t>
+              </m:r>
+            </m:e>
+            <m:sup>
+              <m:r>
+                <w:rPr>
+                  <w:rFonts w:ascii="Cambria Math" w:eastAsia="微軟正黑體" w:hAnsi="Cambria Math"/>
+                </w:rPr>
+                <m:t>v</m:t>
+              </m:r>
+            </m:sup>
+          </m:sSup>
+          <m:r>
+            <w:rPr>
+              <w:rFonts w:ascii="Cambria Math" w:eastAsia="微軟正黑體" w:hAnsi="Cambria Math" w:hint="eastAsia"/>
+            </w:rPr>
+            <m:t>=</m:t>
+          </m:r>
+          <m:sSup>
+            <m:sSupPr>
+              <m:ctrlPr>
+                <w:rPr>
+                  <w:rFonts w:ascii="Cambria Math" w:eastAsia="微軟正黑體" w:hAnsi="Cambria Math"/>
+                </w:rPr>
+              </m:ctrlPr>
+            </m:sSupPr>
+            <m:e>
+              <m:d>
+                <m:dPr>
+                  <m:ctrlPr>
+                    <w:rPr>
+                      <w:rFonts w:ascii="Cambria Math" w:eastAsia="微軟正黑體" w:hAnsi="Cambria Math"/>
+                    </w:rPr>
+                  </m:ctrlPr>
+                </m:dPr>
+                <m:e>
+                  <m:f>
+                    <m:fPr>
+                      <m:ctrlPr>
+                        <w:rPr>
+                          <w:rFonts w:ascii="Cambria Math" w:eastAsia="微軟正黑體" w:hAnsi="Cambria Math"/>
+                        </w:rPr>
+                      </m:ctrlPr>
+                    </m:fPr>
+                    <m:num>
+                      <m:r>
+                        <w:rPr>
+                          <w:rFonts w:ascii="Cambria Math" w:eastAsia="微軟正黑體" w:hAnsi="Cambria Math"/>
+                        </w:rPr>
+                        <m:t>ⅇN</m:t>
+                      </m:r>
+                    </m:num>
+                    <m:den>
+                      <m:r>
+                        <w:rPr>
+                          <w:rFonts w:ascii="Cambria Math" w:eastAsia="微軟正黑體" w:hAnsi="Cambria Math"/>
+                        </w:rPr>
+                        <m:t>v</m:t>
+                      </m:r>
+                    </m:den>
+                  </m:f>
+                </m:e>
+              </m:d>
+            </m:e>
+            <m:sup>
+              <m:r>
+                <w:rPr>
+                  <w:rFonts w:ascii="Cambria Math" w:eastAsia="微軟正黑體" w:hAnsi="Cambria Math"/>
+                </w:rPr>
+                <m:t>v</m:t>
+              </m:r>
+            </m:sup>
+          </m:sSup>
+        </m:oMath>
+      </m:oMathPara>
+    </w:p>
+    <w:p>
+      <w:pPr>
+        <w:widowControl/>
+        <w:rPr>
+          <w:rFonts w:ascii="微軟正黑體" w:eastAsia="微軟正黑體" w:hAnsi="微軟正黑體" w:hint="eastAsia"/>
+        </w:rPr>
+      </w:pPr>
+      <w:r>
+        <w:rPr>
+          <w:rFonts w:ascii="微軟正黑體" w:eastAsia="微軟正黑體" w:hAnsi="微軟正黑體" w:hint="eastAsia"/>
+        </w:rPr>
+        <w:t>得證。</w:t>
+      </w:r>
       <w:bookmarkStart w:id="0" w:name="_GoBack"/>
       <w:bookmarkEnd w:id="0"/>
+    </w:p>
+    <w:p>
+      <w:pPr>
+        <w:widowControl/>
+        <w:rPr>
+          <w:rFonts w:ascii="微軟正黑體" w:eastAsia="微軟正黑體" w:hAnsi="微軟正黑體"/>
+        </w:rPr>
+      </w:pPr>
+      <w:r>
+        <w:rPr>
+          <w:rFonts w:ascii="微軟正黑體" w:eastAsia="微軟正黑體" w:hAnsi="微軟正黑體"/>
+        </w:rPr>
+        <w:br w:type="page"/>
+      </w:r>
+    </w:p>
+    <w:p>
+      <w:pPr>
+        <w:widowControl/>
+        <w:rPr>
+          <w:rFonts w:ascii="微軟正黑體" w:eastAsia="微軟正黑體" w:hAnsi="微軟正黑體" w:hint="eastAsia"/>
+        </w:rPr>
+      </w:pPr>
+      <w:r>
+        <w:rPr>
+          <w:rFonts w:ascii="微軟正黑體" w:eastAsia="微軟正黑體" w:hAnsi="微軟正黑體" w:hint="eastAsia"/>
+        </w:rPr>
+        <w:lastRenderedPageBreak/>
+        <w:t>4.</w:t>
+      </w:r>
+    </w:p>
+    <w:p>
+      <w:pPr>
+        <w:widowControl/>
+        <w:rPr>
+          <w:rFonts w:ascii="微軟正黑體" w:eastAsia="微軟正黑體" w:hAnsi="微軟正黑體"/>
+        </w:rPr>
+      </w:pPr>
     </w:p>
     <w:sectPr>
       <w:pgSz w:w="11906" w:h="16838"/>
@@ -2083,7 +4396,7 @@
 </file>
 
 <file path=customXml/itemProps1.xml><?xml version="1.0" encoding="utf-8"?>
-<ds:datastoreItem xmlns:ds="http://schemas.openxmlformats.org/officeDocument/2006/customXml" ds:itemID="{C5502BF7-B3A2-482C-BBB1-3560C6FEE767}">
+<ds:datastoreItem xmlns:ds="http://schemas.openxmlformats.org/officeDocument/2006/customXml" ds:itemID="{C06C1897-A033-4CC5-BDF0-7D10A5E4AE66}">
   <ds:schemaRefs>
     <ds:schemaRef ds:uri="http://schemas.openxmlformats.org/officeDocument/2006/bibliography"/>
   </ds:schemaRefs>

</xml_diff>

<commit_message>
Finish the second problem of hw2
</commit_message>
<xml_diff>
--- a/hw2/report.docx
+++ b/hw2/report.docx
@@ -265,10 +265,10 @@
             <v:path o:extrusionok="f" gradientshapeok="t" o:connecttype="rect"/>
             <o:lock v:ext="edit" aspectratio="t"/>
           </v:shapetype>
-          <v:shape id="_x0000_i1025" type="#_x0000_t75" style="width:110pt;height:67.95pt" o:ole="">
+          <v:shape id="_x0000_i1025" type="#_x0000_t75" style="width:110.2pt;height:68.25pt" o:ole="">
             <v:imagedata r:id="rId6" o:title=""/>
           </v:shape>
-          <o:OLEObject Type="Embed" ProgID="Visio.Drawing.11" ShapeID="_x0000_i1025" DrawAspect="Content" ObjectID="_1475433279" r:id="rId7"/>
+          <o:OLEObject Type="Embed" ProgID="Visio.Drawing.11" ShapeID="_x0000_i1025" DrawAspect="Content" ObjectID="_1475483481" r:id="rId7"/>
         </w:object>
       </w:r>
     </w:p>
@@ -308,10 +308,10 @@
           <w:rFonts w:ascii="微軟正黑體" w:eastAsia="微軟正黑體" w:hAnsi="微軟正黑體"/>
         </w:rPr>
         <w:object w:dxaOrig="2201" w:dyaOrig="1351">
-          <v:shape id="_x0000_i1026" type="#_x0000_t75" style="width:110pt;height:67.95pt" o:ole="">
+          <v:shape id="_x0000_i1026" type="#_x0000_t75" style="width:110.2pt;height:68.25pt" o:ole="">
             <v:imagedata r:id="rId8" o:title=""/>
           </v:shape>
-          <o:OLEObject Type="Embed" ProgID="Visio.Drawing.11" ShapeID="_x0000_i1026" DrawAspect="Content" ObjectID="_1475433280" r:id="rId9"/>
+          <o:OLEObject Type="Embed" ProgID="Visio.Drawing.11" ShapeID="_x0000_i1026" DrawAspect="Content" ObjectID="_1475483482" r:id="rId9"/>
         </w:object>
       </w:r>
       <w:r>
@@ -325,10 +325,10 @@
           <w:rFonts w:ascii="微軟正黑體" w:eastAsia="微軟正黑體" w:hAnsi="微軟正黑體"/>
         </w:rPr>
         <w:object w:dxaOrig="2201" w:dyaOrig="1351">
-          <v:shape id="_x0000_i1027" type="#_x0000_t75" style="width:110pt;height:67.95pt" o:ole="">
+          <v:shape id="_x0000_i1027" type="#_x0000_t75" style="width:110.2pt;height:68.25pt" o:ole="">
             <v:imagedata r:id="rId10" o:title=""/>
           </v:shape>
-          <o:OLEObject Type="Embed" ProgID="Visio.Drawing.11" ShapeID="_x0000_i1027" DrawAspect="Content" ObjectID="_1475433281" r:id="rId11"/>
+          <o:OLEObject Type="Embed" ProgID="Visio.Drawing.11" ShapeID="_x0000_i1027" DrawAspect="Content" ObjectID="_1475483483" r:id="rId11"/>
         </w:object>
       </w:r>
     </w:p>
@@ -375,10 +375,10 @@
           <w:rFonts w:ascii="微軟正黑體" w:eastAsia="微軟正黑體" w:hAnsi="微軟正黑體"/>
         </w:rPr>
         <w:object w:dxaOrig="2201" w:dyaOrig="2060">
-          <v:shape id="_x0000_i1028" type="#_x0000_t75" style="width:110pt;height:103.1pt" o:ole="">
+          <v:shape id="_x0000_i1028" type="#_x0000_t75" style="width:110.2pt;height:103.3pt" o:ole="">
             <v:imagedata r:id="rId12" o:title=""/>
           </v:shape>
-          <o:OLEObject Type="Embed" ProgID="Visio.Drawing.11" ShapeID="_x0000_i1028" DrawAspect="Content" ObjectID="_1475433282" r:id="rId13"/>
+          <o:OLEObject Type="Embed" ProgID="Visio.Drawing.11" ShapeID="_x0000_i1028" DrawAspect="Content" ObjectID="_1475483484" r:id="rId13"/>
         </w:object>
       </w:r>
     </w:p>
@@ -412,10 +412,10 @@
           <w:rFonts w:ascii="微軟正黑體" w:eastAsia="微軟正黑體" w:hAnsi="微軟正黑體"/>
         </w:rPr>
         <w:object w:dxaOrig="2201" w:dyaOrig="2060">
-          <v:shape id="_x0000_i1029" type="#_x0000_t75" style="width:110pt;height:103.1pt" o:ole="">
+          <v:shape id="_x0000_i1029" type="#_x0000_t75" style="width:110.2pt;height:103.3pt" o:ole="">
             <v:imagedata r:id="rId14" o:title=""/>
           </v:shape>
-          <o:OLEObject Type="Embed" ProgID="Visio.Drawing.11" ShapeID="_x0000_i1029" DrawAspect="Content" ObjectID="_1475433283" r:id="rId15"/>
+          <o:OLEObject Type="Embed" ProgID="Visio.Drawing.11" ShapeID="_x0000_i1029" DrawAspect="Content" ObjectID="_1475483485" r:id="rId15"/>
         </w:object>
       </w:r>
     </w:p>
@@ -505,10 +505,10 @@
           <w:rFonts w:ascii="微軟正黑體" w:eastAsia="微軟正黑體" w:hAnsi="微軟正黑體"/>
         </w:rPr>
         <w:object w:dxaOrig="2201" w:dyaOrig="2060">
-          <v:shape id="_x0000_i1030" type="#_x0000_t75" style="width:110pt;height:103.1pt" o:ole="">
+          <v:shape id="_x0000_i1030" type="#_x0000_t75" style="width:110.2pt;height:103.3pt" o:ole="">
             <v:imagedata r:id="rId16" o:title=""/>
           </v:shape>
-          <o:OLEObject Type="Embed" ProgID="Visio.Drawing.11" ShapeID="_x0000_i1030" DrawAspect="Content" ObjectID="_1475433284" r:id="rId17"/>
+          <o:OLEObject Type="Embed" ProgID="Visio.Drawing.11" ShapeID="_x0000_i1030" DrawAspect="Content" ObjectID="_1475483486" r:id="rId17"/>
         </w:object>
       </w:r>
       <w:r>
@@ -522,10 +522,10 @@
           <w:rFonts w:ascii="微軟正黑體" w:eastAsia="微軟正黑體" w:hAnsi="微軟正黑體"/>
         </w:rPr>
         <w:object w:dxaOrig="2201" w:dyaOrig="2060">
-          <v:shape id="_x0000_i1031" type="#_x0000_t75" style="width:110pt;height:103.1pt" o:ole="">
+          <v:shape id="_x0000_i1031" type="#_x0000_t75" style="width:110.2pt;height:103.3pt" o:ole="">
             <v:imagedata r:id="rId18" o:title=""/>
           </v:shape>
-          <o:OLEObject Type="Embed" ProgID="Visio.Drawing.11" ShapeID="_x0000_i1031" DrawAspect="Content" ObjectID="_1475433285" r:id="rId19"/>
+          <o:OLEObject Type="Embed" ProgID="Visio.Drawing.11" ShapeID="_x0000_i1031" DrawAspect="Content" ObjectID="_1475483487" r:id="rId19"/>
         </w:object>
       </w:r>
     </w:p>
@@ -579,10 +579,10 @@
           <w:rFonts w:ascii="微軟正黑體" w:eastAsia="微軟正黑體" w:hAnsi="微軟正黑體"/>
         </w:rPr>
         <w:object w:dxaOrig="2201" w:dyaOrig="2060">
-          <v:shape id="_x0000_i1032" type="#_x0000_t75" style="width:110pt;height:103.1pt" o:ole="">
+          <v:shape id="_x0000_i1032" type="#_x0000_t75" style="width:110.2pt;height:103.3pt" o:ole="">
             <v:imagedata r:id="rId20" o:title=""/>
           </v:shape>
-          <o:OLEObject Type="Embed" ProgID="Visio.Drawing.11" ShapeID="_x0000_i1032" DrawAspect="Content" ObjectID="_1475433286" r:id="rId21"/>
+          <o:OLEObject Type="Embed" ProgID="Visio.Drawing.11" ShapeID="_x0000_i1032" DrawAspect="Content" ObjectID="_1475483488" r:id="rId21"/>
         </w:object>
       </w:r>
     </w:p>
@@ -658,10 +658,10 @@
           <w:rFonts w:ascii="微軟正黑體" w:eastAsia="微軟正黑體" w:hAnsi="微軟正黑體"/>
         </w:rPr>
         <w:object w:dxaOrig="2485" w:dyaOrig="2201">
-          <v:shape id="_x0000_i1033" type="#_x0000_t75" style="width:123.85pt;height:110pt" o:ole="">
+          <v:shape id="_x0000_i1033" type="#_x0000_t75" style="width:123.95pt;height:110.2pt" o:ole="">
             <v:imagedata r:id="rId22" o:title=""/>
           </v:shape>
-          <o:OLEObject Type="Embed" ProgID="Visio.Drawing.11" ShapeID="_x0000_i1033" DrawAspect="Content" ObjectID="_1475433287" r:id="rId23"/>
+          <o:OLEObject Type="Embed" ProgID="Visio.Drawing.11" ShapeID="_x0000_i1033" DrawAspect="Content" ObjectID="_1475483489" r:id="rId23"/>
         </w:object>
       </w:r>
     </w:p>
@@ -695,10 +695,10 @@
           <w:rFonts w:ascii="微軟正黑體" w:eastAsia="微軟正黑體" w:hAnsi="微軟正黑體"/>
         </w:rPr>
         <w:object w:dxaOrig="2485" w:dyaOrig="2201">
-          <v:shape id="_x0000_i1034" type="#_x0000_t75" style="width:123.85pt;height:110pt" o:ole="">
+          <v:shape id="_x0000_i1034" type="#_x0000_t75" style="width:123.95pt;height:110.2pt" o:ole="">
             <v:imagedata r:id="rId24" o:title=""/>
           </v:shape>
-          <o:OLEObject Type="Embed" ProgID="Visio.Drawing.11" ShapeID="_x0000_i1034" DrawAspect="Content" ObjectID="_1475433288" r:id="rId25"/>
+          <o:OLEObject Type="Embed" ProgID="Visio.Drawing.11" ShapeID="_x0000_i1034" DrawAspect="Content" ObjectID="_1475483490" r:id="rId25"/>
         </w:object>
       </w:r>
     </w:p>
@@ -809,10 +809,10 @@
           <w:rFonts w:ascii="微軟正黑體" w:eastAsia="微軟正黑體" w:hAnsi="微軟正黑體"/>
         </w:rPr>
         <w:object w:dxaOrig="2485" w:dyaOrig="2201">
-          <v:shape id="_x0000_i1035" type="#_x0000_t75" style="width:123.85pt;height:110pt" o:ole="">
+          <v:shape id="_x0000_i1035" type="#_x0000_t75" style="width:123.95pt;height:110.2pt" o:ole="">
             <v:imagedata r:id="rId26" o:title=""/>
           </v:shape>
-          <o:OLEObject Type="Embed" ProgID="Visio.Drawing.11" ShapeID="_x0000_i1035" DrawAspect="Content" ObjectID="_1475433289" r:id="rId27"/>
+          <o:OLEObject Type="Embed" ProgID="Visio.Drawing.11" ShapeID="_x0000_i1035" DrawAspect="Content" ObjectID="_1475483491" r:id="rId27"/>
         </w:object>
       </w:r>
       <w:r>
@@ -826,10 +826,10 @@
           <w:rFonts w:ascii="微軟正黑體" w:eastAsia="微軟正黑體" w:hAnsi="微軟正黑體"/>
         </w:rPr>
         <w:object w:dxaOrig="2485" w:dyaOrig="2201">
-          <v:shape id="_x0000_i1036" type="#_x0000_t75" style="width:123.85pt;height:110pt" o:ole="">
+          <v:shape id="_x0000_i1036" type="#_x0000_t75" style="width:123.95pt;height:110.2pt" o:ole="">
             <v:imagedata r:id="rId28" o:title=""/>
           </v:shape>
-          <o:OLEObject Type="Embed" ProgID="Visio.Drawing.11" ShapeID="_x0000_i1036" DrawAspect="Content" ObjectID="_1475433290" r:id="rId29"/>
+          <o:OLEObject Type="Embed" ProgID="Visio.Drawing.11" ShapeID="_x0000_i1036" DrawAspect="Content" ObjectID="_1475483492" r:id="rId29"/>
         </w:object>
       </w:r>
     </w:p>
@@ -869,10 +869,10 @@
           <w:rFonts w:ascii="微軟正黑體" w:eastAsia="微軟正黑體" w:hAnsi="微軟正黑體"/>
         </w:rPr>
         <w:object w:dxaOrig="2485" w:dyaOrig="2201">
-          <v:shape id="_x0000_i1037" type="#_x0000_t75" style="width:123.85pt;height:110pt" o:ole="">
+          <v:shape id="_x0000_i1037" type="#_x0000_t75" style="width:123.95pt;height:110.2pt" o:ole="">
             <v:imagedata r:id="rId30" o:title=""/>
           </v:shape>
-          <o:OLEObject Type="Embed" ProgID="Visio.Drawing.11" ShapeID="_x0000_i1037" DrawAspect="Content" ObjectID="_1475433291" r:id="rId31"/>
+          <o:OLEObject Type="Embed" ProgID="Visio.Drawing.11" ShapeID="_x0000_i1037" DrawAspect="Content" ObjectID="_1475483493" r:id="rId31"/>
         </w:object>
       </w:r>
     </w:p>
@@ -973,10 +973,10 @@
           <w:rFonts w:ascii="微軟正黑體" w:eastAsia="微軟正黑體" w:hAnsi="微軟正黑體"/>
         </w:rPr>
         <w:object w:dxaOrig="2485" w:dyaOrig="2627">
-          <v:shape id="_x0000_i1038" type="#_x0000_t75" style="width:123.85pt;height:131.35pt" o:ole="">
+          <v:shape id="_x0000_i1038" type="#_x0000_t75" style="width:123.95pt;height:131.5pt" o:ole="">
             <v:imagedata r:id="rId32" o:title=""/>
           </v:shape>
-          <o:OLEObject Type="Embed" ProgID="Visio.Drawing.11" ShapeID="_x0000_i1038" DrawAspect="Content" ObjectID="_1475433292" r:id="rId33"/>
+          <o:OLEObject Type="Embed" ProgID="Visio.Drawing.11" ShapeID="_x0000_i1038" DrawAspect="Content" ObjectID="_1475483494" r:id="rId33"/>
         </w:object>
       </w:r>
     </w:p>
@@ -1024,10 +1024,10 @@
           <w:rFonts w:ascii="微軟正黑體" w:eastAsia="微軟正黑體" w:hAnsi="微軟正黑體"/>
         </w:rPr>
         <w:object w:dxaOrig="2485" w:dyaOrig="2627">
-          <v:shape id="_x0000_i1039" type="#_x0000_t75" style="width:123.85pt;height:131.35pt" o:ole="">
+          <v:shape id="_x0000_i1039" type="#_x0000_t75" style="width:123.95pt;height:131.5pt" o:ole="">
             <v:imagedata r:id="rId34" o:title=""/>
           </v:shape>
-          <o:OLEObject Type="Embed" ProgID="Visio.Drawing.11" ShapeID="_x0000_i1039" DrawAspect="Content" ObjectID="_1475433293" r:id="rId35"/>
+          <o:OLEObject Type="Embed" ProgID="Visio.Drawing.11" ShapeID="_x0000_i1039" DrawAspect="Content" ObjectID="_1475483495" r:id="rId35"/>
         </w:object>
       </w:r>
     </w:p>
@@ -1057,10 +1057,10 @@
           <w:rFonts w:ascii="微軟正黑體" w:eastAsia="微軟正黑體" w:hAnsi="微軟正黑體"/>
         </w:rPr>
         <w:object w:dxaOrig="5178" w:dyaOrig="2627">
-          <v:shape id="_x0000_i1040" type="#_x0000_t75" style="width:258.6pt;height:131.35pt" o:ole="">
+          <v:shape id="_x0000_i1040" type="#_x0000_t75" style="width:258.55pt;height:131.5pt" o:ole="">
             <v:imagedata r:id="rId36" o:title=""/>
           </v:shape>
-          <o:OLEObject Type="Embed" ProgID="Visio.Drawing.11" ShapeID="_x0000_i1040" DrawAspect="Content" ObjectID="_1475433294" r:id="rId37"/>
+          <o:OLEObject Type="Embed" ProgID="Visio.Drawing.11" ShapeID="_x0000_i1040" DrawAspect="Content" ObjectID="_1475483496" r:id="rId37"/>
         </w:object>
       </w:r>
     </w:p>
@@ -1090,10 +1090,10 @@
           <w:rFonts w:ascii="微軟正黑體" w:eastAsia="微軟正黑體" w:hAnsi="微軟正黑體"/>
         </w:rPr>
         <w:object w:dxaOrig="5178" w:dyaOrig="2627">
-          <v:shape id="_x0000_i1041" type="#_x0000_t75" style="width:258.6pt;height:131.35pt" o:ole="">
+          <v:shape id="_x0000_i1041" type="#_x0000_t75" style="width:258.55pt;height:131.5pt" o:ole="">
             <v:imagedata r:id="rId38" o:title=""/>
           </v:shape>
-          <o:OLEObject Type="Embed" ProgID="Visio.Drawing.11" ShapeID="_x0000_i1041" DrawAspect="Content" ObjectID="_1475433295" r:id="rId39"/>
+          <o:OLEObject Type="Embed" ProgID="Visio.Drawing.11" ShapeID="_x0000_i1041" DrawAspect="Content" ObjectID="_1475483497" r:id="rId39"/>
         </w:object>
       </w:r>
     </w:p>
@@ -1208,35 +1208,3044 @@
         <w:widowControl/>
         <w:rPr>
           <w:rFonts w:ascii="微軟正黑體" w:eastAsia="微軟正黑體" w:hAnsi="微軟正黑體" w:hint="eastAsia"/>
-        </w:rPr>
-      </w:pPr>
-      <w:r>
-        <w:rPr>
-          <w:rFonts w:ascii="微軟正黑體" w:eastAsia="微軟正黑體" w:hAnsi="微軟正黑體" w:hint="eastAsia"/>
+          <w:b/>
+        </w:rPr>
+      </w:pPr>
+      <w:r>
+        <w:rPr>
+          <w:rFonts w:ascii="微軟正黑體" w:eastAsia="微軟正黑體" w:hAnsi="微軟正黑體" w:hint="eastAsia"/>
+          <w:b/>
         </w:rPr>
         <w:lastRenderedPageBreak/>
         <w:t>2.</w:t>
       </w:r>
+      <w:r>
+        <w:rPr>
+          <w:rFonts w:ascii="微軟正黑體" w:eastAsia="微軟正黑體" w:hAnsi="微軟正黑體" w:hint="eastAsia"/>
+          <w:b/>
+        </w:rPr>
+        <w:t xml:space="preserve"> 證明下式成立</w:t>
+      </w:r>
     </w:p>
     <w:p>
       <w:pPr>
         <w:widowControl/>
         <w:rPr>
-          <w:rFonts w:ascii="微軟正黑體" w:eastAsia="微軟正黑體" w:hAnsi="微軟正黑體"/>
-        </w:rPr>
-      </w:pPr>
-      <w:r>
-        <w:rPr>
-          <w:rFonts w:ascii="微軟正黑體" w:eastAsia="微軟正黑體" w:hAnsi="微軟正黑體"/>
-        </w:rPr>
-        <w:br w:type="page"/>
-      </w:r>
+          <w:rFonts w:ascii="微軟正黑體" w:eastAsia="微軟正黑體" w:hAnsi="微軟正黑體" w:hint="eastAsia"/>
+          <w:b/>
+        </w:rPr>
+      </w:pPr>
+      <m:oMathPara>
+        <m:oMath>
+          <m:r>
+            <m:rPr>
+              <m:sty m:val="bi"/>
+            </m:rPr>
+            <w:rPr>
+              <w:rFonts w:ascii="Cambria Math" w:eastAsia="微軟正黑體" w:hAnsi="Cambria Math"/>
+            </w:rPr>
+            <m:t>E</m:t>
+          </m:r>
+          <m:d>
+            <m:dPr>
+              <m:begChr m:val="["/>
+              <m:endChr m:val="]"/>
+              <m:ctrlPr>
+                <w:rPr>
+                  <w:rFonts w:ascii="Cambria Math" w:eastAsia="微軟正黑體" w:hAnsi="Cambria Math"/>
+                  <w:b/>
+                </w:rPr>
+              </m:ctrlPr>
+            </m:dPr>
+            <m:e>
+              <m:sSup>
+                <m:sSupPr>
+                  <m:ctrlPr>
+                    <w:rPr>
+                      <w:rFonts w:ascii="Cambria Math" w:eastAsia="微軟正黑體" w:hAnsi="Cambria Math"/>
+                      <w:b/>
+                    </w:rPr>
+                  </m:ctrlPr>
+                </m:sSupPr>
+                <m:e>
+                  <m:r>
+                    <m:rPr>
+                      <m:sty m:val="bi"/>
+                    </m:rPr>
+                    <w:rPr>
+                      <w:rFonts w:ascii="Cambria Math" w:eastAsia="微軟正黑體" w:hAnsi="Cambria Math"/>
+                    </w:rPr>
+                    <m:t>ⅇ</m:t>
+                  </m:r>
+                </m:e>
+                <m:sup>
+                  <m:r>
+                    <m:rPr>
+                      <m:sty m:val="bi"/>
+                    </m:rPr>
+                    <w:rPr>
+                      <w:rFonts w:ascii="Cambria Math" w:eastAsia="微軟正黑體" w:hAnsi="Cambria Math"/>
+                    </w:rPr>
+                    <m:t>ηf</m:t>
+                  </m:r>
+                  <m:d>
+                    <m:dPr>
+                      <m:ctrlPr>
+                        <w:rPr>
+                          <w:rFonts w:ascii="Cambria Math" w:eastAsia="微軟正黑體" w:hAnsi="Cambria Math"/>
+                          <w:b/>
+                        </w:rPr>
+                      </m:ctrlPr>
+                    </m:dPr>
+                    <m:e>
+                      <m:r>
+                        <m:rPr>
+                          <m:sty m:val="bi"/>
+                        </m:rPr>
+                        <w:rPr>
+                          <w:rFonts w:ascii="Cambria Math" w:eastAsia="微軟正黑體" w:hAnsi="Cambria Math"/>
+                        </w:rPr>
+                        <m:t>Z</m:t>
+                      </m:r>
+                    </m:e>
+                  </m:d>
+                </m:sup>
+              </m:sSup>
+            </m:e>
+          </m:d>
+          <m:r>
+            <m:rPr>
+              <m:sty m:val="bi"/>
+            </m:rPr>
+            <w:rPr>
+              <w:rFonts w:ascii="Cambria Math" w:eastAsia="微軟正黑體" w:hAnsi="Cambria Math"/>
+            </w:rPr>
+            <m:t>≤</m:t>
+          </m:r>
+          <m:f>
+            <m:fPr>
+              <m:ctrlPr>
+                <w:rPr>
+                  <w:rFonts w:ascii="Cambria Math" w:eastAsia="微軟正黑體" w:hAnsi="Cambria Math"/>
+                  <w:b/>
+                </w:rPr>
+              </m:ctrlPr>
+            </m:fPr>
+            <m:num>
+              <m:r>
+                <m:rPr>
+                  <m:sty m:val="bi"/>
+                </m:rPr>
+                <w:rPr>
+                  <w:rFonts w:ascii="Cambria Math" w:eastAsia="微軟正黑體" w:hAnsi="Cambria Math"/>
+                </w:rPr>
+                <m:t>b-E</m:t>
+              </m:r>
+              <m:d>
+                <m:dPr>
+                  <m:begChr m:val="["/>
+                  <m:endChr m:val="]"/>
+                  <m:ctrlPr>
+                    <w:rPr>
+                      <w:rFonts w:ascii="Cambria Math" w:eastAsia="微軟正黑體" w:hAnsi="Cambria Math"/>
+                      <w:b/>
+                    </w:rPr>
+                  </m:ctrlPr>
+                </m:dPr>
+                <m:e>
+                  <m:r>
+                    <m:rPr>
+                      <m:sty m:val="bi"/>
+                    </m:rPr>
+                    <w:rPr>
+                      <w:rFonts w:ascii="Cambria Math" w:eastAsia="微軟正黑體" w:hAnsi="Cambria Math"/>
+                    </w:rPr>
+                    <m:t>f</m:t>
+                  </m:r>
+                  <m:d>
+                    <m:dPr>
+                      <m:ctrlPr>
+                        <w:rPr>
+                          <w:rFonts w:ascii="Cambria Math" w:eastAsia="微軟正黑體" w:hAnsi="Cambria Math"/>
+                          <w:b/>
+                        </w:rPr>
+                      </m:ctrlPr>
+                    </m:dPr>
+                    <m:e>
+                      <m:r>
+                        <m:rPr>
+                          <m:sty m:val="bi"/>
+                        </m:rPr>
+                        <w:rPr>
+                          <w:rFonts w:ascii="Cambria Math" w:eastAsia="微軟正黑體" w:hAnsi="Cambria Math"/>
+                        </w:rPr>
+                        <m:t>Z</m:t>
+                      </m:r>
+                    </m:e>
+                  </m:d>
+                </m:e>
+              </m:d>
+            </m:num>
+            <m:den>
+              <m:r>
+                <m:rPr>
+                  <m:sty m:val="bi"/>
+                </m:rPr>
+                <w:rPr>
+                  <w:rFonts w:ascii="Cambria Math" w:eastAsia="微軟正黑體" w:hAnsi="Cambria Math"/>
+                </w:rPr>
+                <m:t>b-a</m:t>
+              </m:r>
+            </m:den>
+          </m:f>
+          <m:sSup>
+            <m:sSupPr>
+              <m:ctrlPr>
+                <w:rPr>
+                  <w:rFonts w:ascii="Cambria Math" w:eastAsia="微軟正黑體" w:hAnsi="Cambria Math"/>
+                  <w:b/>
+                </w:rPr>
+              </m:ctrlPr>
+            </m:sSupPr>
+            <m:e>
+              <m:r>
+                <m:rPr>
+                  <m:sty m:val="bi"/>
+                </m:rPr>
+                <w:rPr>
+                  <w:rFonts w:ascii="Cambria Math" w:eastAsia="微軟正黑體" w:hAnsi="Cambria Math"/>
+                </w:rPr>
+                <m:t>ⅇ</m:t>
+              </m:r>
+            </m:e>
+            <m:sup>
+              <m:r>
+                <m:rPr>
+                  <m:sty m:val="bi"/>
+                </m:rPr>
+                <w:rPr>
+                  <w:rFonts w:ascii="Cambria Math" w:eastAsia="微軟正黑體" w:hAnsi="Cambria Math"/>
+                </w:rPr>
+                <m:t>ηa</m:t>
+              </m:r>
+            </m:sup>
+          </m:sSup>
+          <m:r>
+            <m:rPr>
+              <m:sty m:val="bi"/>
+            </m:rPr>
+            <w:rPr>
+              <w:rFonts w:ascii="Cambria Math" w:eastAsia="微軟正黑體" w:hAnsi="Cambria Math"/>
+            </w:rPr>
+            <m:t>+</m:t>
+          </m:r>
+          <m:f>
+            <m:fPr>
+              <m:ctrlPr>
+                <w:rPr>
+                  <w:rFonts w:ascii="Cambria Math" w:eastAsia="微軟正黑體" w:hAnsi="Cambria Math"/>
+                  <w:b/>
+                </w:rPr>
+              </m:ctrlPr>
+            </m:fPr>
+            <m:num>
+              <m:r>
+                <m:rPr>
+                  <m:sty m:val="bi"/>
+                </m:rPr>
+                <w:rPr>
+                  <w:rFonts w:ascii="Cambria Math" w:eastAsia="微軟正黑體" w:hAnsi="Cambria Math"/>
+                </w:rPr>
+                <m:t>E</m:t>
+              </m:r>
+              <m:d>
+                <m:dPr>
+                  <m:ctrlPr>
+                    <w:rPr>
+                      <w:rFonts w:ascii="Cambria Math" w:eastAsia="微軟正黑體" w:hAnsi="Cambria Math"/>
+                      <w:b/>
+                    </w:rPr>
+                  </m:ctrlPr>
+                </m:dPr>
+                <m:e>
+                  <m:r>
+                    <m:rPr>
+                      <m:sty m:val="bi"/>
+                    </m:rPr>
+                    <w:rPr>
+                      <w:rFonts w:ascii="Cambria Math" w:eastAsia="微軟正黑體" w:hAnsi="Cambria Math"/>
+                    </w:rPr>
+                    <m:t>f</m:t>
+                  </m:r>
+                  <m:d>
+                    <m:dPr>
+                      <m:ctrlPr>
+                        <w:rPr>
+                          <w:rFonts w:ascii="Cambria Math" w:eastAsia="微軟正黑體" w:hAnsi="Cambria Math"/>
+                          <w:b/>
+                        </w:rPr>
+                      </m:ctrlPr>
+                    </m:dPr>
+                    <m:e>
+                      <m:r>
+                        <m:rPr>
+                          <m:sty m:val="bi"/>
+                        </m:rPr>
+                        <w:rPr>
+                          <w:rFonts w:ascii="Cambria Math" w:eastAsia="微軟正黑體" w:hAnsi="Cambria Math"/>
+                        </w:rPr>
+                        <m:t>Z</m:t>
+                      </m:r>
+                    </m:e>
+                  </m:d>
+                </m:e>
+              </m:d>
+              <m:r>
+                <m:rPr>
+                  <m:sty m:val="bi"/>
+                </m:rPr>
+                <w:rPr>
+                  <w:rFonts w:ascii="Cambria Math" w:eastAsia="微軟正黑體" w:hAnsi="Cambria Math"/>
+                </w:rPr>
+                <m:t>-a</m:t>
+              </m:r>
+            </m:num>
+            <m:den>
+              <m:r>
+                <m:rPr>
+                  <m:sty m:val="bi"/>
+                </m:rPr>
+                <w:rPr>
+                  <w:rFonts w:ascii="Cambria Math" w:eastAsia="微軟正黑體" w:hAnsi="Cambria Math"/>
+                </w:rPr>
+                <m:t>b-a</m:t>
+              </m:r>
+            </m:den>
+          </m:f>
+          <m:sSup>
+            <m:sSupPr>
+              <m:ctrlPr>
+                <w:rPr>
+                  <w:rFonts w:ascii="Cambria Math" w:eastAsia="微軟正黑體" w:hAnsi="Cambria Math"/>
+                  <w:b/>
+                </w:rPr>
+              </m:ctrlPr>
+            </m:sSupPr>
+            <m:e>
+              <m:r>
+                <m:rPr>
+                  <m:sty m:val="bi"/>
+                </m:rPr>
+                <w:rPr>
+                  <w:rFonts w:ascii="Cambria Math" w:eastAsia="微軟正黑體" w:hAnsi="Cambria Math"/>
+                </w:rPr>
+                <m:t>ⅇ</m:t>
+              </m:r>
+            </m:e>
+            <m:sup>
+              <m:r>
+                <m:rPr>
+                  <m:sty m:val="bi"/>
+                </m:rPr>
+                <w:rPr>
+                  <w:rFonts w:ascii="Cambria Math" w:eastAsia="微軟正黑體" w:hAnsi="Cambria Math"/>
+                </w:rPr>
+                <m:t>ηb</m:t>
+              </m:r>
+            </m:sup>
+          </m:sSup>
+        </m:oMath>
+      </m:oMathPara>
     </w:p>
     <w:p>
       <w:pPr>
         <w:widowControl/>
         <w:rPr>
           <w:rFonts w:ascii="微軟正黑體" w:eastAsia="微軟正黑體" w:hAnsi="微軟正黑體" w:hint="eastAsia"/>
+        </w:rPr>
+      </w:pPr>
+      <w:r>
+        <w:rPr>
+          <w:rFonts w:ascii="微軟正黑體" w:eastAsia="微軟正黑體" w:hAnsi="微軟正黑體" w:hint="eastAsia"/>
+        </w:rPr>
+        <w:t xml:space="preserve">因為 </w:t>
+      </w:r>
+      <m:oMath>
+        <m:sSup>
+          <m:sSupPr>
+            <m:ctrlPr>
+              <w:rPr>
+                <w:rFonts w:ascii="Cambria Math" w:eastAsia="微軟正黑體" w:hAnsi="Cambria Math"/>
+              </w:rPr>
+            </m:ctrlPr>
+          </m:sSupPr>
+          <m:e>
+            <m:r>
+              <w:rPr>
+                <w:rFonts w:ascii="Cambria Math" w:eastAsia="微軟正黑體" w:hAnsi="Cambria Math"/>
+              </w:rPr>
+              <m:t>ⅇ</m:t>
+            </m:r>
+          </m:e>
+          <m:sup>
+            <m:r>
+              <w:rPr>
+                <w:rFonts w:ascii="Cambria Math" w:eastAsia="微軟正黑體" w:hAnsi="Cambria Math"/>
+              </w:rPr>
+              <m:t>x</m:t>
+            </m:r>
+          </m:sup>
+        </m:sSup>
+      </m:oMath>
+      <w:r>
+        <w:rPr>
+          <w:rFonts w:ascii="微軟正黑體" w:eastAsia="微軟正黑體" w:hAnsi="微軟正黑體" w:hint="eastAsia"/>
+        </w:rPr>
+        <w:t xml:space="preserve"> 是 Convex Function，由Convex的性質我們可以得知</w:t>
+      </w:r>
+      <w:bookmarkStart w:id="0" w:name="_GoBack"/>
+      <w:bookmarkEnd w:id="0"/>
+    </w:p>
+    <w:p>
+      <w:pPr>
+        <w:widowControl/>
+        <w:rPr>
+          <w:rFonts w:ascii="微軟正黑體" w:eastAsia="微軟正黑體" w:hAnsi="微軟正黑體" w:hint="eastAsia"/>
+        </w:rPr>
+      </w:pPr>
+      <m:oMathPara>
+        <m:oMath>
+          <m:sSup>
+            <m:sSupPr>
+              <m:ctrlPr>
+                <w:rPr>
+                  <w:rFonts w:ascii="Cambria Math" w:eastAsia="微軟正黑體" w:hAnsi="Cambria Math"/>
+                </w:rPr>
+              </m:ctrlPr>
+            </m:sSupPr>
+            <m:e>
+              <m:r>
+                <w:rPr>
+                  <w:rFonts w:ascii="Cambria Math" w:eastAsia="微軟正黑體" w:hAnsi="Cambria Math"/>
+                </w:rPr>
+                <m:t>ⅇ</m:t>
+              </m:r>
+            </m:e>
+            <m:sup>
+              <m:d>
+                <m:dPr>
+                  <m:ctrlPr>
+                    <w:rPr>
+                      <w:rFonts w:ascii="Cambria Math" w:eastAsia="微軟正黑體" w:hAnsi="Cambria Math"/>
+                    </w:rPr>
+                  </m:ctrlPr>
+                </m:dPr>
+                <m:e>
+                  <m:r>
+                    <w:rPr>
+                      <w:rFonts w:ascii="Cambria Math" w:eastAsia="微軟正黑體" w:hAnsi="Cambria Math"/>
+                    </w:rPr>
+                    <m:t>1-θ</m:t>
+                  </m:r>
+                </m:e>
+              </m:d>
+              <m:r>
+                <w:rPr>
+                  <w:rFonts w:ascii="Cambria Math" w:eastAsia="微軟正黑體" w:hAnsi="Cambria Math"/>
+                </w:rPr>
+                <m:t>x+θy</m:t>
+              </m:r>
+            </m:sup>
+          </m:sSup>
+          <m:r>
+            <w:rPr>
+              <w:rFonts w:ascii="Cambria Math" w:eastAsia="微軟正黑體" w:hAnsi="Cambria Math"/>
+            </w:rPr>
+            <m:t>≤</m:t>
+          </m:r>
+          <m:d>
+            <m:dPr>
+              <m:ctrlPr>
+                <w:rPr>
+                  <w:rFonts w:ascii="Cambria Math" w:eastAsia="微軟正黑體" w:hAnsi="Cambria Math"/>
+                </w:rPr>
+              </m:ctrlPr>
+            </m:dPr>
+            <m:e>
+              <m:r>
+                <w:rPr>
+                  <w:rFonts w:ascii="Cambria Math" w:eastAsia="微軟正黑體" w:hAnsi="Cambria Math"/>
+                </w:rPr>
+                <m:t>1-θ</m:t>
+              </m:r>
+            </m:e>
+          </m:d>
+          <m:sSup>
+            <m:sSupPr>
+              <m:ctrlPr>
+                <w:rPr>
+                  <w:rFonts w:ascii="Cambria Math" w:eastAsia="微軟正黑體" w:hAnsi="Cambria Math"/>
+                </w:rPr>
+              </m:ctrlPr>
+            </m:sSupPr>
+            <m:e>
+              <m:r>
+                <w:rPr>
+                  <w:rFonts w:ascii="Cambria Math" w:eastAsia="微軟正黑體" w:hAnsi="Cambria Math"/>
+                </w:rPr>
+                <m:t>ⅇ</m:t>
+              </m:r>
+            </m:e>
+            <m:sup>
+              <m:r>
+                <w:rPr>
+                  <w:rFonts w:ascii="Cambria Math" w:eastAsia="微軟正黑體" w:hAnsi="Cambria Math"/>
+                </w:rPr>
+                <m:t>x</m:t>
+              </m:r>
+            </m:sup>
+          </m:sSup>
+          <m:r>
+            <w:rPr>
+              <w:rFonts w:ascii="Cambria Math" w:eastAsia="微軟正黑體" w:hAnsi="Cambria Math"/>
+            </w:rPr>
+            <m:t>+θ</m:t>
+          </m:r>
+          <m:sSup>
+            <m:sSupPr>
+              <m:ctrlPr>
+                <w:rPr>
+                  <w:rFonts w:ascii="Cambria Math" w:eastAsia="微軟正黑體" w:hAnsi="Cambria Math"/>
+                </w:rPr>
+              </m:ctrlPr>
+            </m:sSupPr>
+            <m:e>
+              <m:r>
+                <w:rPr>
+                  <w:rFonts w:ascii="Cambria Math" w:eastAsia="微軟正黑體" w:hAnsi="Cambria Math"/>
+                </w:rPr>
+                <m:t>ⅇ</m:t>
+              </m:r>
+            </m:e>
+            <m:sup>
+              <m:r>
+                <w:rPr>
+                  <w:rFonts w:ascii="Cambria Math" w:eastAsia="微軟正黑體" w:hAnsi="Cambria Math"/>
+                </w:rPr>
+                <m:t>y</m:t>
+              </m:r>
+            </m:sup>
+          </m:sSup>
+          <m:r>
+            <w:rPr>
+              <w:rFonts w:ascii="Cambria Math" w:eastAsia="微軟正黑體" w:hAnsi="Cambria Math"/>
+            </w:rPr>
+            <m:t xml:space="preserve">, </m:t>
+          </m:r>
+          <m:r>
+            <w:rPr>
+              <w:rFonts w:ascii="Cambria Math" w:eastAsia="微軟正黑體" w:hAnsi="Cambria Math"/>
+            </w:rPr>
+            <m:t>θ∈</m:t>
+          </m:r>
+          <m:d>
+            <m:dPr>
+              <m:begChr m:val="["/>
+              <m:endChr m:val="]"/>
+              <m:ctrlPr>
+                <w:rPr>
+                  <w:rFonts w:ascii="Cambria Math" w:eastAsia="微軟正黑體" w:hAnsi="Cambria Math"/>
+                </w:rPr>
+              </m:ctrlPr>
+            </m:dPr>
+            <m:e>
+              <m:r>
+                <w:rPr>
+                  <w:rFonts w:ascii="Cambria Math" w:eastAsia="微軟正黑體" w:hAnsi="Cambria Math"/>
+                </w:rPr>
+                <m:t>0,1</m:t>
+              </m:r>
+            </m:e>
+          </m:d>
+        </m:oMath>
+      </m:oMathPara>
+    </w:p>
+    <w:p>
+      <w:pPr>
+        <w:widowControl/>
+        <w:rPr>
+          <w:rFonts w:ascii="微軟正黑體" w:eastAsia="微軟正黑體" w:hAnsi="微軟正黑體" w:hint="eastAsia"/>
+        </w:rPr>
+      </w:pPr>
+      <w:r>
+        <w:rPr>
+          <w:rFonts w:ascii="微軟正黑體" w:eastAsia="微軟正黑體" w:hAnsi="微軟正黑體" w:hint="eastAsia"/>
+        </w:rPr>
+        <w:t xml:space="preserve">令一變數為 </w:t>
+      </w:r>
+      <m:oMath>
+        <m:r>
+          <w:rPr>
+            <w:rFonts w:ascii="Cambria Math" w:eastAsia="微軟正黑體" w:hAnsi="Cambria Math"/>
+          </w:rPr>
+          <m:t>u∈</m:t>
+        </m:r>
+        <m:d>
+          <m:dPr>
+            <m:begChr m:val="["/>
+            <m:endChr m:val="]"/>
+            <m:ctrlPr>
+              <w:rPr>
+                <w:rFonts w:ascii="Cambria Math" w:eastAsia="微軟正黑體" w:hAnsi="Cambria Math"/>
+              </w:rPr>
+            </m:ctrlPr>
+          </m:dPr>
+          <m:e>
+            <m:r>
+              <w:rPr>
+                <w:rFonts w:ascii="Cambria Math" w:eastAsia="微軟正黑體" w:hAnsi="Cambria Math"/>
+              </w:rPr>
+              <m:t>a,b</m:t>
+            </m:r>
+          </m:e>
+        </m:d>
+      </m:oMath>
+      <w:r>
+        <w:rPr>
+          <w:rFonts w:ascii="微軟正黑體" w:eastAsia="微軟正黑體" w:hAnsi="微軟正黑體" w:hint="eastAsia"/>
+        </w:rPr>
+        <w:t xml:space="preserve"> </w:t>
+      </w:r>
+      <w:r>
+        <w:rPr>
+          <w:rFonts w:ascii="微軟正黑體" w:eastAsia="微軟正黑體" w:hAnsi="微軟正黑體" w:hint="eastAsia"/>
+        </w:rPr>
+        <w:t xml:space="preserve">，我們將 </w:t>
+      </w:r>
+      <m:oMath>
+        <m:r>
+          <w:rPr>
+            <w:rFonts w:ascii="Cambria Math" w:eastAsia="微軟正黑體" w:hAnsi="Cambria Math"/>
+          </w:rPr>
+          <m:t>θ</m:t>
+        </m:r>
+      </m:oMath>
+      <w:r>
+        <w:rPr>
+          <w:rFonts w:ascii="微軟正黑體" w:eastAsia="微軟正黑體" w:hAnsi="微軟正黑體" w:hint="eastAsia"/>
+        </w:rPr>
+        <w:t xml:space="preserve"> 代換為 </w:t>
+      </w:r>
+      <m:oMath>
+        <m:f>
+          <m:fPr>
+            <m:ctrlPr>
+              <w:rPr>
+                <w:rFonts w:ascii="Cambria Math" w:eastAsia="微軟正黑體" w:hAnsi="Cambria Math"/>
+              </w:rPr>
+            </m:ctrlPr>
+          </m:fPr>
+          <m:num>
+            <m:r>
+              <w:rPr>
+                <w:rFonts w:ascii="Cambria Math" w:eastAsia="微軟正黑體" w:hAnsi="Cambria Math"/>
+              </w:rPr>
+              <m:t>u-a</m:t>
+            </m:r>
+          </m:num>
+          <m:den>
+            <m:r>
+              <w:rPr>
+                <w:rFonts w:ascii="Cambria Math" w:eastAsia="微軟正黑體" w:hAnsi="Cambria Math"/>
+              </w:rPr>
+              <m:t>b-a</m:t>
+            </m:r>
+          </m:den>
+        </m:f>
+      </m:oMath>
+      <w:r>
+        <w:rPr>
+          <w:rFonts w:ascii="微軟正黑體" w:eastAsia="微軟正黑體" w:hAnsi="微軟正黑體" w:hint="eastAsia"/>
+        </w:rPr>
+        <w:t xml:space="preserve"> ，因此上式變為</w:t>
+      </w:r>
+    </w:p>
+    <w:p>
+      <w:pPr>
+        <w:widowControl/>
+        <w:rPr>
+          <w:rFonts w:ascii="微軟正黑體" w:eastAsia="微軟正黑體" w:hAnsi="微軟正黑體" w:hint="eastAsia"/>
+        </w:rPr>
+      </w:pPr>
+      <m:oMathPara>
+        <m:oMath>
+          <m:sSup>
+            <m:sSupPr>
+              <m:ctrlPr>
+                <w:rPr>
+                  <w:rFonts w:ascii="Cambria Math" w:eastAsia="微軟正黑體" w:hAnsi="Cambria Math"/>
+                </w:rPr>
+              </m:ctrlPr>
+            </m:sSupPr>
+            <m:e>
+              <m:r>
+                <w:rPr>
+                  <w:rFonts w:ascii="Cambria Math" w:eastAsia="微軟正黑體" w:hAnsi="Cambria Math"/>
+                </w:rPr>
+                <m:t>ⅇ</m:t>
+              </m:r>
+            </m:e>
+            <m:sup>
+              <m:d>
+                <m:dPr>
+                  <m:ctrlPr>
+                    <w:rPr>
+                      <w:rFonts w:ascii="Cambria Math" w:eastAsia="微軟正黑體" w:hAnsi="Cambria Math"/>
+                    </w:rPr>
+                  </m:ctrlPr>
+                </m:dPr>
+                <m:e>
+                  <m:r>
+                    <w:rPr>
+                      <w:rFonts w:ascii="Cambria Math" w:eastAsia="微軟正黑體" w:hAnsi="Cambria Math"/>
+                    </w:rPr>
+                    <m:t>1-</m:t>
+                  </m:r>
+                  <m:f>
+                    <m:fPr>
+                      <m:ctrlPr>
+                        <w:rPr>
+                          <w:rFonts w:ascii="Cambria Math" w:eastAsia="微軟正黑體" w:hAnsi="Cambria Math"/>
+                        </w:rPr>
+                      </m:ctrlPr>
+                    </m:fPr>
+                    <m:num>
+                      <m:r>
+                        <w:rPr>
+                          <w:rFonts w:ascii="Cambria Math" w:eastAsia="微軟正黑體" w:hAnsi="Cambria Math"/>
+                        </w:rPr>
+                        <m:t>u-a</m:t>
+                      </m:r>
+                    </m:num>
+                    <m:den>
+                      <m:r>
+                        <w:rPr>
+                          <w:rFonts w:ascii="Cambria Math" w:eastAsia="微軟正黑體" w:hAnsi="Cambria Math"/>
+                        </w:rPr>
+                        <m:t>b-a</m:t>
+                      </m:r>
+                    </m:den>
+                  </m:f>
+                </m:e>
+              </m:d>
+              <m:r>
+                <w:rPr>
+                  <w:rFonts w:ascii="Cambria Math" w:eastAsia="微軟正黑體" w:hAnsi="Cambria Math"/>
+                </w:rPr>
+                <m:t>x+</m:t>
+              </m:r>
+              <m:f>
+                <m:fPr>
+                  <m:ctrlPr>
+                    <w:rPr>
+                      <w:rFonts w:ascii="Cambria Math" w:eastAsia="微軟正黑體" w:hAnsi="Cambria Math"/>
+                    </w:rPr>
+                  </m:ctrlPr>
+                </m:fPr>
+                <m:num>
+                  <m:r>
+                    <w:rPr>
+                      <w:rFonts w:ascii="Cambria Math" w:eastAsia="微軟正黑體" w:hAnsi="Cambria Math"/>
+                    </w:rPr>
+                    <m:t>u-a</m:t>
+                  </m:r>
+                </m:num>
+                <m:den>
+                  <m:r>
+                    <w:rPr>
+                      <w:rFonts w:ascii="Cambria Math" w:eastAsia="微軟正黑體" w:hAnsi="Cambria Math"/>
+                    </w:rPr>
+                    <m:t>b-a</m:t>
+                  </m:r>
+                </m:den>
+              </m:f>
+              <m:r>
+                <w:rPr>
+                  <w:rFonts w:ascii="Cambria Math" w:eastAsia="微軟正黑體" w:hAnsi="Cambria Math"/>
+                </w:rPr>
+                <m:t>y</m:t>
+              </m:r>
+            </m:sup>
+          </m:sSup>
+          <m:r>
+            <w:rPr>
+              <w:rFonts w:ascii="Cambria Math" w:eastAsia="微軟正黑體" w:hAnsi="Cambria Math"/>
+            </w:rPr>
+            <m:t>≤</m:t>
+          </m:r>
+          <m:d>
+            <m:dPr>
+              <m:ctrlPr>
+                <w:rPr>
+                  <w:rFonts w:ascii="Cambria Math" w:eastAsia="微軟正黑體" w:hAnsi="Cambria Math"/>
+                </w:rPr>
+              </m:ctrlPr>
+            </m:dPr>
+            <m:e>
+              <m:r>
+                <w:rPr>
+                  <w:rFonts w:ascii="Cambria Math" w:eastAsia="微軟正黑體" w:hAnsi="Cambria Math"/>
+                </w:rPr>
+                <m:t>1-</m:t>
+              </m:r>
+              <m:f>
+                <m:fPr>
+                  <m:ctrlPr>
+                    <w:rPr>
+                      <w:rFonts w:ascii="Cambria Math" w:eastAsia="微軟正黑體" w:hAnsi="Cambria Math"/>
+                    </w:rPr>
+                  </m:ctrlPr>
+                </m:fPr>
+                <m:num>
+                  <m:r>
+                    <w:rPr>
+                      <w:rFonts w:ascii="Cambria Math" w:eastAsia="微軟正黑體" w:hAnsi="Cambria Math"/>
+                    </w:rPr>
+                    <m:t>u-a</m:t>
+                  </m:r>
+                </m:num>
+                <m:den>
+                  <m:r>
+                    <w:rPr>
+                      <w:rFonts w:ascii="Cambria Math" w:eastAsia="微軟正黑體" w:hAnsi="Cambria Math"/>
+                    </w:rPr>
+                    <m:t>b-a</m:t>
+                  </m:r>
+                </m:den>
+              </m:f>
+            </m:e>
+          </m:d>
+          <m:sSup>
+            <m:sSupPr>
+              <m:ctrlPr>
+                <w:rPr>
+                  <w:rFonts w:ascii="Cambria Math" w:eastAsia="微軟正黑體" w:hAnsi="Cambria Math"/>
+                </w:rPr>
+              </m:ctrlPr>
+            </m:sSupPr>
+            <m:e>
+              <m:r>
+                <w:rPr>
+                  <w:rFonts w:ascii="Cambria Math" w:eastAsia="微軟正黑體" w:hAnsi="Cambria Math"/>
+                </w:rPr>
+                <m:t>ⅇ</m:t>
+              </m:r>
+            </m:e>
+            <m:sup>
+              <m:r>
+                <w:rPr>
+                  <w:rFonts w:ascii="Cambria Math" w:eastAsia="微軟正黑體" w:hAnsi="Cambria Math"/>
+                </w:rPr>
+                <m:t>x</m:t>
+              </m:r>
+            </m:sup>
+          </m:sSup>
+          <m:r>
+            <w:rPr>
+              <w:rFonts w:ascii="Cambria Math" w:eastAsia="微軟正黑體" w:hAnsi="Cambria Math"/>
+            </w:rPr>
+            <m:t>+</m:t>
+          </m:r>
+          <m:f>
+            <m:fPr>
+              <m:ctrlPr>
+                <w:rPr>
+                  <w:rFonts w:ascii="Cambria Math" w:eastAsia="微軟正黑體" w:hAnsi="Cambria Math"/>
+                </w:rPr>
+              </m:ctrlPr>
+            </m:fPr>
+            <m:num>
+              <m:r>
+                <w:rPr>
+                  <w:rFonts w:ascii="Cambria Math" w:eastAsia="微軟正黑體" w:hAnsi="Cambria Math"/>
+                </w:rPr>
+                <m:t>u-a</m:t>
+              </m:r>
+            </m:num>
+            <m:den>
+              <m:r>
+                <w:rPr>
+                  <w:rFonts w:ascii="Cambria Math" w:eastAsia="微軟正黑體" w:hAnsi="Cambria Math"/>
+                </w:rPr>
+                <m:t>b-a</m:t>
+              </m:r>
+            </m:den>
+          </m:f>
+          <m:sSup>
+            <m:sSupPr>
+              <m:ctrlPr>
+                <w:rPr>
+                  <w:rFonts w:ascii="Cambria Math" w:eastAsia="微軟正黑體" w:hAnsi="Cambria Math"/>
+                </w:rPr>
+              </m:ctrlPr>
+            </m:sSupPr>
+            <m:e>
+              <m:r>
+                <w:rPr>
+                  <w:rFonts w:ascii="Cambria Math" w:eastAsia="微軟正黑體" w:hAnsi="Cambria Math"/>
+                </w:rPr>
+                <m:t>ⅇ</m:t>
+              </m:r>
+            </m:e>
+            <m:sup>
+              <m:r>
+                <w:rPr>
+                  <w:rFonts w:ascii="Cambria Math" w:eastAsia="微軟正黑體" w:hAnsi="Cambria Math"/>
+                </w:rPr>
+                <m:t>y</m:t>
+              </m:r>
+            </m:sup>
+          </m:sSup>
+        </m:oMath>
+      </m:oMathPara>
+    </w:p>
+    <w:p>
+      <w:pPr>
+        <w:widowControl/>
+        <w:rPr>
+          <w:rFonts w:ascii="微軟正黑體" w:eastAsia="微軟正黑體" w:hAnsi="微軟正黑體" w:hint="eastAsia"/>
+        </w:rPr>
+      </w:pPr>
+      <m:oMathPara>
+        <m:oMath>
+          <m:sSup>
+            <m:sSupPr>
+              <m:ctrlPr>
+                <w:rPr>
+                  <w:rFonts w:ascii="Cambria Math" w:eastAsia="微軟正黑體" w:hAnsi="Cambria Math"/>
+                </w:rPr>
+              </m:ctrlPr>
+            </m:sSupPr>
+            <m:e>
+              <m:r>
+                <w:rPr>
+                  <w:rFonts w:ascii="Cambria Math" w:eastAsia="微軟正黑體" w:hAnsi="Cambria Math"/>
+                </w:rPr>
+                <m:t>ⅇ</m:t>
+              </m:r>
+            </m:e>
+            <m:sup>
+              <m:d>
+                <m:dPr>
+                  <m:ctrlPr>
+                    <w:rPr>
+                      <w:rFonts w:ascii="Cambria Math" w:eastAsia="微軟正黑體" w:hAnsi="Cambria Math"/>
+                    </w:rPr>
+                  </m:ctrlPr>
+                </m:dPr>
+                <m:e>
+                  <m:f>
+                    <m:fPr>
+                      <m:ctrlPr>
+                        <w:rPr>
+                          <w:rFonts w:ascii="Cambria Math" w:eastAsia="微軟正黑體" w:hAnsi="Cambria Math"/>
+                        </w:rPr>
+                      </m:ctrlPr>
+                    </m:fPr>
+                    <m:num>
+                      <m:r>
+                        <w:rPr>
+                          <w:rFonts w:ascii="Cambria Math" w:eastAsia="微軟正黑體" w:hAnsi="Cambria Math"/>
+                        </w:rPr>
+                        <m:t>b-a-</m:t>
+                      </m:r>
+                      <m:r>
+                        <w:rPr>
+                          <w:rFonts w:ascii="Cambria Math" w:eastAsia="微軟正黑體" w:hAnsi="Cambria Math"/>
+                        </w:rPr>
+                        <m:t>u</m:t>
+                      </m:r>
+                      <m:r>
+                        <w:rPr>
+                          <w:rFonts w:ascii="Cambria Math" w:eastAsia="微軟正黑體" w:hAnsi="Cambria Math"/>
+                        </w:rPr>
+                        <m:t>+</m:t>
+                      </m:r>
+                      <m:r>
+                        <w:rPr>
+                          <w:rFonts w:ascii="Cambria Math" w:eastAsia="微軟正黑體" w:hAnsi="Cambria Math"/>
+                        </w:rPr>
+                        <m:t>a</m:t>
+                      </m:r>
+                    </m:num>
+                    <m:den>
+                      <m:r>
+                        <w:rPr>
+                          <w:rFonts w:ascii="Cambria Math" w:eastAsia="微軟正黑體" w:hAnsi="Cambria Math"/>
+                        </w:rPr>
+                        <m:t>b-a</m:t>
+                      </m:r>
+                    </m:den>
+                  </m:f>
+                </m:e>
+              </m:d>
+              <m:r>
+                <w:rPr>
+                  <w:rFonts w:ascii="Cambria Math" w:eastAsia="微軟正黑體" w:hAnsi="Cambria Math"/>
+                </w:rPr>
+                <m:t>x+</m:t>
+              </m:r>
+              <m:f>
+                <m:fPr>
+                  <m:ctrlPr>
+                    <w:rPr>
+                      <w:rFonts w:ascii="Cambria Math" w:eastAsia="微軟正黑體" w:hAnsi="Cambria Math"/>
+                    </w:rPr>
+                  </m:ctrlPr>
+                </m:fPr>
+                <m:num>
+                  <m:r>
+                    <w:rPr>
+                      <w:rFonts w:ascii="Cambria Math" w:eastAsia="微軟正黑體" w:hAnsi="Cambria Math"/>
+                    </w:rPr>
+                    <m:t>u-a</m:t>
+                  </m:r>
+                </m:num>
+                <m:den>
+                  <m:r>
+                    <w:rPr>
+                      <w:rFonts w:ascii="Cambria Math" w:eastAsia="微軟正黑體" w:hAnsi="Cambria Math"/>
+                    </w:rPr>
+                    <m:t>b-a</m:t>
+                  </m:r>
+                </m:den>
+              </m:f>
+              <m:r>
+                <w:rPr>
+                  <w:rFonts w:ascii="Cambria Math" w:eastAsia="微軟正黑體" w:hAnsi="Cambria Math"/>
+                </w:rPr>
+                <m:t>y</m:t>
+              </m:r>
+            </m:sup>
+          </m:sSup>
+          <m:r>
+            <w:rPr>
+              <w:rFonts w:ascii="Cambria Math" w:eastAsia="微軟正黑體" w:hAnsi="Cambria Math"/>
+            </w:rPr>
+            <m:t>≤</m:t>
+          </m:r>
+          <m:f>
+            <m:fPr>
+              <m:ctrlPr>
+                <w:rPr>
+                  <w:rFonts w:ascii="Cambria Math" w:eastAsia="微軟正黑體" w:hAnsi="Cambria Math"/>
+                </w:rPr>
+              </m:ctrlPr>
+            </m:fPr>
+            <m:num>
+              <m:r>
+                <w:rPr>
+                  <w:rFonts w:ascii="Cambria Math" w:eastAsia="微軟正黑體" w:hAnsi="Cambria Math"/>
+                </w:rPr>
+                <m:t>b-a-</m:t>
+              </m:r>
+              <m:r>
+                <w:rPr>
+                  <w:rFonts w:ascii="Cambria Math" w:eastAsia="微軟正黑體" w:hAnsi="Cambria Math"/>
+                </w:rPr>
+                <m:t>u</m:t>
+              </m:r>
+              <m:r>
+                <w:rPr>
+                  <w:rFonts w:ascii="Cambria Math" w:eastAsia="微軟正黑體" w:hAnsi="Cambria Math"/>
+                </w:rPr>
+                <m:t>+</m:t>
+              </m:r>
+              <m:r>
+                <w:rPr>
+                  <w:rFonts w:ascii="Cambria Math" w:eastAsia="微軟正黑體" w:hAnsi="Cambria Math"/>
+                </w:rPr>
+                <m:t>a</m:t>
+              </m:r>
+            </m:num>
+            <m:den>
+              <m:r>
+                <w:rPr>
+                  <w:rFonts w:ascii="Cambria Math" w:eastAsia="微軟正黑體" w:hAnsi="Cambria Math"/>
+                </w:rPr>
+                <m:t>b-a</m:t>
+              </m:r>
+            </m:den>
+          </m:f>
+          <m:sSup>
+            <m:sSupPr>
+              <m:ctrlPr>
+                <w:rPr>
+                  <w:rFonts w:ascii="Cambria Math" w:eastAsia="微軟正黑體" w:hAnsi="Cambria Math"/>
+                </w:rPr>
+              </m:ctrlPr>
+            </m:sSupPr>
+            <m:e>
+              <m:r>
+                <w:rPr>
+                  <w:rFonts w:ascii="Cambria Math" w:eastAsia="微軟正黑體" w:hAnsi="Cambria Math"/>
+                </w:rPr>
+                <m:t>ⅇ</m:t>
+              </m:r>
+            </m:e>
+            <m:sup>
+              <m:r>
+                <w:rPr>
+                  <w:rFonts w:ascii="Cambria Math" w:eastAsia="微軟正黑體" w:hAnsi="Cambria Math"/>
+                </w:rPr>
+                <m:t>x</m:t>
+              </m:r>
+            </m:sup>
+          </m:sSup>
+          <m:r>
+            <w:rPr>
+              <w:rFonts w:ascii="Cambria Math" w:eastAsia="微軟正黑體" w:hAnsi="Cambria Math"/>
+            </w:rPr>
+            <m:t>+</m:t>
+          </m:r>
+          <m:f>
+            <m:fPr>
+              <m:ctrlPr>
+                <w:rPr>
+                  <w:rFonts w:ascii="Cambria Math" w:eastAsia="微軟正黑體" w:hAnsi="Cambria Math"/>
+                </w:rPr>
+              </m:ctrlPr>
+            </m:fPr>
+            <m:num>
+              <m:r>
+                <w:rPr>
+                  <w:rFonts w:ascii="Cambria Math" w:eastAsia="微軟正黑體" w:hAnsi="Cambria Math"/>
+                </w:rPr>
+                <m:t>u-a</m:t>
+              </m:r>
+            </m:num>
+            <m:den>
+              <m:r>
+                <w:rPr>
+                  <w:rFonts w:ascii="Cambria Math" w:eastAsia="微軟正黑體" w:hAnsi="Cambria Math"/>
+                </w:rPr>
+                <m:t>b-a</m:t>
+              </m:r>
+            </m:den>
+          </m:f>
+          <m:sSup>
+            <m:sSupPr>
+              <m:ctrlPr>
+                <w:rPr>
+                  <w:rFonts w:ascii="Cambria Math" w:eastAsia="微軟正黑體" w:hAnsi="Cambria Math"/>
+                </w:rPr>
+              </m:ctrlPr>
+            </m:sSupPr>
+            <m:e>
+              <m:r>
+                <w:rPr>
+                  <w:rFonts w:ascii="Cambria Math" w:eastAsia="微軟正黑體" w:hAnsi="Cambria Math"/>
+                </w:rPr>
+                <m:t>ⅇ</m:t>
+              </m:r>
+            </m:e>
+            <m:sup>
+              <m:r>
+                <w:rPr>
+                  <w:rFonts w:ascii="Cambria Math" w:eastAsia="微軟正黑體" w:hAnsi="Cambria Math"/>
+                </w:rPr>
+                <m:t>y</m:t>
+              </m:r>
+            </m:sup>
+          </m:sSup>
+        </m:oMath>
+      </m:oMathPara>
+    </w:p>
+    <w:p>
+      <w:pPr>
+        <w:widowControl/>
+        <w:rPr>
+          <w:rFonts w:ascii="微軟正黑體" w:eastAsia="微軟正黑體" w:hAnsi="微軟正黑體" w:hint="eastAsia"/>
+        </w:rPr>
+      </w:pPr>
+      <m:oMathPara>
+        <m:oMath>
+          <m:sSup>
+            <m:sSupPr>
+              <m:ctrlPr>
+                <w:rPr>
+                  <w:rFonts w:ascii="Cambria Math" w:eastAsia="微軟正黑體" w:hAnsi="Cambria Math"/>
+                </w:rPr>
+              </m:ctrlPr>
+            </m:sSupPr>
+            <m:e>
+              <m:r>
+                <w:rPr>
+                  <w:rFonts w:ascii="Cambria Math" w:eastAsia="微軟正黑體" w:hAnsi="Cambria Math"/>
+                </w:rPr>
+                <m:t>ⅇ</m:t>
+              </m:r>
+            </m:e>
+            <m:sup>
+              <m:f>
+                <m:fPr>
+                  <m:ctrlPr>
+                    <w:rPr>
+                      <w:rFonts w:ascii="Cambria Math" w:eastAsia="微軟正黑體" w:hAnsi="Cambria Math"/>
+                    </w:rPr>
+                  </m:ctrlPr>
+                </m:fPr>
+                <m:num>
+                  <m:r>
+                    <w:rPr>
+                      <w:rFonts w:ascii="Cambria Math" w:eastAsia="微軟正黑體" w:hAnsi="Cambria Math"/>
+                    </w:rPr>
+                    <m:t>b-</m:t>
+                  </m:r>
+                  <m:r>
+                    <w:rPr>
+                      <w:rFonts w:ascii="Cambria Math" w:eastAsia="微軟正黑體" w:hAnsi="Cambria Math"/>
+                    </w:rPr>
+                    <m:t>u</m:t>
+                  </m:r>
+                </m:num>
+                <m:den>
+                  <m:r>
+                    <w:rPr>
+                      <w:rFonts w:ascii="Cambria Math" w:eastAsia="微軟正黑體" w:hAnsi="Cambria Math"/>
+                    </w:rPr>
+                    <m:t>b-a</m:t>
+                  </m:r>
+                </m:den>
+              </m:f>
+              <m:r>
+                <w:rPr>
+                  <w:rFonts w:ascii="Cambria Math" w:eastAsia="微軟正黑體" w:hAnsi="Cambria Math"/>
+                </w:rPr>
+                <m:t>x+</m:t>
+              </m:r>
+              <m:f>
+                <m:fPr>
+                  <m:ctrlPr>
+                    <w:rPr>
+                      <w:rFonts w:ascii="Cambria Math" w:eastAsia="微軟正黑體" w:hAnsi="Cambria Math"/>
+                    </w:rPr>
+                  </m:ctrlPr>
+                </m:fPr>
+                <m:num>
+                  <m:r>
+                    <w:rPr>
+                      <w:rFonts w:ascii="Cambria Math" w:eastAsia="微軟正黑體" w:hAnsi="Cambria Math"/>
+                    </w:rPr>
+                    <m:t>u-a</m:t>
+                  </m:r>
+                </m:num>
+                <m:den>
+                  <m:r>
+                    <w:rPr>
+                      <w:rFonts w:ascii="Cambria Math" w:eastAsia="微軟正黑體" w:hAnsi="Cambria Math"/>
+                    </w:rPr>
+                    <m:t>b-a</m:t>
+                  </m:r>
+                </m:den>
+              </m:f>
+              <m:r>
+                <w:rPr>
+                  <w:rFonts w:ascii="Cambria Math" w:eastAsia="微軟正黑體" w:hAnsi="Cambria Math"/>
+                </w:rPr>
+                <m:t>y</m:t>
+              </m:r>
+            </m:sup>
+          </m:sSup>
+          <m:r>
+            <w:rPr>
+              <w:rFonts w:ascii="Cambria Math" w:eastAsia="微軟正黑體" w:hAnsi="Cambria Math"/>
+            </w:rPr>
+            <m:t>≤</m:t>
+          </m:r>
+          <m:f>
+            <m:fPr>
+              <m:ctrlPr>
+                <w:rPr>
+                  <w:rFonts w:ascii="Cambria Math" w:eastAsia="微軟正黑體" w:hAnsi="Cambria Math"/>
+                </w:rPr>
+              </m:ctrlPr>
+            </m:fPr>
+            <m:num>
+              <m:r>
+                <w:rPr>
+                  <w:rFonts w:ascii="Cambria Math" w:eastAsia="微軟正黑體" w:hAnsi="Cambria Math"/>
+                </w:rPr>
+                <m:t>b-</m:t>
+              </m:r>
+              <m:r>
+                <w:rPr>
+                  <w:rFonts w:ascii="Cambria Math" w:eastAsia="微軟正黑體" w:hAnsi="Cambria Math"/>
+                </w:rPr>
+                <m:t>u</m:t>
+              </m:r>
+            </m:num>
+            <m:den>
+              <m:r>
+                <w:rPr>
+                  <w:rFonts w:ascii="Cambria Math" w:eastAsia="微軟正黑體" w:hAnsi="Cambria Math"/>
+                </w:rPr>
+                <m:t>b-a</m:t>
+              </m:r>
+            </m:den>
+          </m:f>
+          <m:sSup>
+            <m:sSupPr>
+              <m:ctrlPr>
+                <w:rPr>
+                  <w:rFonts w:ascii="Cambria Math" w:eastAsia="微軟正黑體" w:hAnsi="Cambria Math"/>
+                </w:rPr>
+              </m:ctrlPr>
+            </m:sSupPr>
+            <m:e>
+              <m:r>
+                <w:rPr>
+                  <w:rFonts w:ascii="Cambria Math" w:eastAsia="微軟正黑體" w:hAnsi="Cambria Math"/>
+                </w:rPr>
+                <m:t>ⅇ</m:t>
+              </m:r>
+            </m:e>
+            <m:sup>
+              <m:r>
+                <w:rPr>
+                  <w:rFonts w:ascii="Cambria Math" w:eastAsia="微軟正黑體" w:hAnsi="Cambria Math"/>
+                </w:rPr>
+                <m:t>x</m:t>
+              </m:r>
+            </m:sup>
+          </m:sSup>
+          <m:r>
+            <w:rPr>
+              <w:rFonts w:ascii="Cambria Math" w:eastAsia="微軟正黑體" w:hAnsi="Cambria Math"/>
+            </w:rPr>
+            <m:t>+</m:t>
+          </m:r>
+          <m:f>
+            <m:fPr>
+              <m:ctrlPr>
+                <w:rPr>
+                  <w:rFonts w:ascii="Cambria Math" w:eastAsia="微軟正黑體" w:hAnsi="Cambria Math"/>
+                </w:rPr>
+              </m:ctrlPr>
+            </m:fPr>
+            <m:num>
+              <m:r>
+                <w:rPr>
+                  <w:rFonts w:ascii="Cambria Math" w:eastAsia="微軟正黑體" w:hAnsi="Cambria Math"/>
+                </w:rPr>
+                <m:t>u-a</m:t>
+              </m:r>
+            </m:num>
+            <m:den>
+              <m:r>
+                <w:rPr>
+                  <w:rFonts w:ascii="Cambria Math" w:eastAsia="微軟正黑體" w:hAnsi="Cambria Math"/>
+                </w:rPr>
+                <m:t>b-a</m:t>
+              </m:r>
+            </m:den>
+          </m:f>
+          <m:sSup>
+            <m:sSupPr>
+              <m:ctrlPr>
+                <w:rPr>
+                  <w:rFonts w:ascii="Cambria Math" w:eastAsia="微軟正黑體" w:hAnsi="Cambria Math"/>
+                </w:rPr>
+              </m:ctrlPr>
+            </m:sSupPr>
+            <m:e>
+              <m:r>
+                <w:rPr>
+                  <w:rFonts w:ascii="Cambria Math" w:eastAsia="微軟正黑體" w:hAnsi="Cambria Math"/>
+                </w:rPr>
+                <m:t>ⅇ</m:t>
+              </m:r>
+            </m:e>
+            <m:sup>
+              <m:r>
+                <w:rPr>
+                  <w:rFonts w:ascii="Cambria Math" w:eastAsia="微軟正黑體" w:hAnsi="Cambria Math"/>
+                </w:rPr>
+                <m:t>y</m:t>
+              </m:r>
+            </m:sup>
+          </m:sSup>
+        </m:oMath>
+      </m:oMathPara>
+    </w:p>
+    <w:p>
+      <w:pPr>
+        <w:widowControl/>
+        <w:rPr>
+          <w:rFonts w:ascii="微軟正黑體" w:eastAsia="微軟正黑體" w:hAnsi="微軟正黑體" w:hint="eastAsia"/>
+        </w:rPr>
+      </w:pPr>
+      <w:r>
+        <w:rPr>
+          <w:rFonts w:ascii="微軟正黑體" w:eastAsia="微軟正黑體" w:hAnsi="微軟正黑體" w:hint="eastAsia"/>
+        </w:rPr>
+        <w:t xml:space="preserve">此時，我們再令 </w:t>
+      </w:r>
+      <m:oMath>
+        <m:r>
+          <w:rPr>
+            <w:rFonts w:ascii="Cambria Math" w:eastAsia="微軟正黑體" w:hAnsi="Cambria Math"/>
+          </w:rPr>
+          <m:t>x=</m:t>
+        </m:r>
+        <m:r>
+          <w:rPr>
+            <w:rFonts w:ascii="Cambria Math" w:eastAsia="微軟正黑體" w:hAnsi="Cambria Math"/>
+          </w:rPr>
+          <m:t>η</m:t>
+        </m:r>
+        <m:r>
+          <w:rPr>
+            <w:rFonts w:ascii="Cambria Math" w:eastAsia="微軟正黑體" w:hAnsi="Cambria Math"/>
+          </w:rPr>
+          <m:t>a,y=</m:t>
+        </m:r>
+        <m:r>
+          <w:rPr>
+            <w:rFonts w:ascii="Cambria Math" w:eastAsia="微軟正黑體" w:hAnsi="Cambria Math"/>
+          </w:rPr>
+          <m:t>ηb</m:t>
+        </m:r>
+      </m:oMath>
+    </w:p>
+    <w:p>
+      <w:pPr>
+        <w:widowControl/>
+        <w:rPr>
+          <w:rFonts w:ascii="微軟正黑體" w:eastAsia="微軟正黑體" w:hAnsi="微軟正黑體" w:hint="eastAsia"/>
+        </w:rPr>
+      </w:pPr>
+      <m:oMathPara>
+        <m:oMath>
+          <m:sSup>
+            <m:sSupPr>
+              <m:ctrlPr>
+                <w:rPr>
+                  <w:rFonts w:ascii="Cambria Math" w:eastAsia="微軟正黑體" w:hAnsi="Cambria Math"/>
+                </w:rPr>
+              </m:ctrlPr>
+            </m:sSupPr>
+            <m:e>
+              <m:r>
+                <w:rPr>
+                  <w:rFonts w:ascii="Cambria Math" w:eastAsia="微軟正黑體" w:hAnsi="Cambria Math"/>
+                </w:rPr>
+                <m:t>ⅇ</m:t>
+              </m:r>
+            </m:e>
+            <m:sup>
+              <m:f>
+                <m:fPr>
+                  <m:ctrlPr>
+                    <w:rPr>
+                      <w:rFonts w:ascii="Cambria Math" w:eastAsia="微軟正黑體" w:hAnsi="Cambria Math"/>
+                    </w:rPr>
+                  </m:ctrlPr>
+                </m:fPr>
+                <m:num>
+                  <m:r>
+                    <w:rPr>
+                      <w:rFonts w:ascii="Cambria Math" w:eastAsia="微軟正黑體" w:hAnsi="Cambria Math"/>
+                    </w:rPr>
+                    <m:t>b-</m:t>
+                  </m:r>
+                  <m:r>
+                    <w:rPr>
+                      <w:rFonts w:ascii="Cambria Math" w:eastAsia="微軟正黑體" w:hAnsi="Cambria Math"/>
+                    </w:rPr>
+                    <m:t>u</m:t>
+                  </m:r>
+                </m:num>
+                <m:den>
+                  <m:r>
+                    <w:rPr>
+                      <w:rFonts w:ascii="Cambria Math" w:eastAsia="微軟正黑體" w:hAnsi="Cambria Math"/>
+                    </w:rPr>
+                    <m:t>b-a</m:t>
+                  </m:r>
+                </m:den>
+              </m:f>
+              <m:r>
+                <w:rPr>
+                  <w:rFonts w:ascii="Cambria Math" w:eastAsia="微軟正黑體" w:hAnsi="Cambria Math"/>
+                </w:rPr>
+                <m:t>η</m:t>
+              </m:r>
+              <m:r>
+                <w:rPr>
+                  <w:rFonts w:ascii="Cambria Math" w:eastAsia="微軟正黑體" w:hAnsi="Cambria Math"/>
+                </w:rPr>
+                <m:t>a</m:t>
+              </m:r>
+              <m:r>
+                <w:rPr>
+                  <w:rFonts w:ascii="Cambria Math" w:eastAsia="微軟正黑體" w:hAnsi="Cambria Math"/>
+                </w:rPr>
+                <m:t>+</m:t>
+              </m:r>
+              <m:f>
+                <m:fPr>
+                  <m:ctrlPr>
+                    <w:rPr>
+                      <w:rFonts w:ascii="Cambria Math" w:eastAsia="微軟正黑體" w:hAnsi="Cambria Math"/>
+                    </w:rPr>
+                  </m:ctrlPr>
+                </m:fPr>
+                <m:num>
+                  <m:r>
+                    <w:rPr>
+                      <w:rFonts w:ascii="Cambria Math" w:eastAsia="微軟正黑體" w:hAnsi="Cambria Math"/>
+                    </w:rPr>
+                    <m:t>u-a</m:t>
+                  </m:r>
+                </m:num>
+                <m:den>
+                  <m:r>
+                    <w:rPr>
+                      <w:rFonts w:ascii="Cambria Math" w:eastAsia="微軟正黑體" w:hAnsi="Cambria Math"/>
+                    </w:rPr>
+                    <m:t>b-a</m:t>
+                  </m:r>
+                </m:den>
+              </m:f>
+              <m:r>
+                <w:rPr>
+                  <w:rFonts w:ascii="Cambria Math" w:eastAsia="微軟正黑體" w:hAnsi="Cambria Math"/>
+                </w:rPr>
+                <m:t>ηb</m:t>
+              </m:r>
+            </m:sup>
+          </m:sSup>
+          <m:r>
+            <w:rPr>
+              <w:rFonts w:ascii="Cambria Math" w:eastAsia="微軟正黑體" w:hAnsi="Cambria Math"/>
+            </w:rPr>
+            <m:t>≤</m:t>
+          </m:r>
+          <m:f>
+            <m:fPr>
+              <m:ctrlPr>
+                <w:rPr>
+                  <w:rFonts w:ascii="Cambria Math" w:eastAsia="微軟正黑體" w:hAnsi="Cambria Math"/>
+                </w:rPr>
+              </m:ctrlPr>
+            </m:fPr>
+            <m:num>
+              <m:r>
+                <w:rPr>
+                  <w:rFonts w:ascii="Cambria Math" w:eastAsia="微軟正黑體" w:hAnsi="Cambria Math"/>
+                </w:rPr>
+                <m:t>b-</m:t>
+              </m:r>
+              <m:r>
+                <w:rPr>
+                  <w:rFonts w:ascii="Cambria Math" w:eastAsia="微軟正黑體" w:hAnsi="Cambria Math"/>
+                </w:rPr>
+                <m:t>u</m:t>
+              </m:r>
+            </m:num>
+            <m:den>
+              <m:r>
+                <w:rPr>
+                  <w:rFonts w:ascii="Cambria Math" w:eastAsia="微軟正黑體" w:hAnsi="Cambria Math"/>
+                </w:rPr>
+                <m:t>b-a</m:t>
+              </m:r>
+            </m:den>
+          </m:f>
+          <m:sSup>
+            <m:sSupPr>
+              <m:ctrlPr>
+                <w:rPr>
+                  <w:rFonts w:ascii="Cambria Math" w:eastAsia="微軟正黑體" w:hAnsi="Cambria Math"/>
+                </w:rPr>
+              </m:ctrlPr>
+            </m:sSupPr>
+            <m:e>
+              <m:r>
+                <w:rPr>
+                  <w:rFonts w:ascii="Cambria Math" w:eastAsia="微軟正黑體" w:hAnsi="Cambria Math"/>
+                </w:rPr>
+                <m:t>ⅇ</m:t>
+              </m:r>
+            </m:e>
+            <m:sup>
+              <m:r>
+                <w:rPr>
+                  <w:rFonts w:ascii="Cambria Math" w:eastAsia="微軟正黑體" w:hAnsi="Cambria Math"/>
+                </w:rPr>
+                <m:t>η</m:t>
+              </m:r>
+              <m:r>
+                <w:rPr>
+                  <w:rFonts w:ascii="Cambria Math" w:eastAsia="微軟正黑體" w:hAnsi="Cambria Math"/>
+                </w:rPr>
+                <m:t>a</m:t>
+              </m:r>
+            </m:sup>
+          </m:sSup>
+          <m:r>
+            <w:rPr>
+              <w:rFonts w:ascii="Cambria Math" w:eastAsia="微軟正黑體" w:hAnsi="Cambria Math"/>
+            </w:rPr>
+            <m:t>+</m:t>
+          </m:r>
+          <m:f>
+            <m:fPr>
+              <m:ctrlPr>
+                <w:rPr>
+                  <w:rFonts w:ascii="Cambria Math" w:eastAsia="微軟正黑體" w:hAnsi="Cambria Math"/>
+                </w:rPr>
+              </m:ctrlPr>
+            </m:fPr>
+            <m:num>
+              <m:r>
+                <w:rPr>
+                  <w:rFonts w:ascii="Cambria Math" w:eastAsia="微軟正黑體" w:hAnsi="Cambria Math"/>
+                </w:rPr>
+                <m:t>u-a</m:t>
+              </m:r>
+            </m:num>
+            <m:den>
+              <m:r>
+                <w:rPr>
+                  <w:rFonts w:ascii="Cambria Math" w:eastAsia="微軟正黑體" w:hAnsi="Cambria Math"/>
+                </w:rPr>
+                <m:t>b-a</m:t>
+              </m:r>
+            </m:den>
+          </m:f>
+          <m:sSup>
+            <m:sSupPr>
+              <m:ctrlPr>
+                <w:rPr>
+                  <w:rFonts w:ascii="Cambria Math" w:eastAsia="微軟正黑體" w:hAnsi="Cambria Math"/>
+                </w:rPr>
+              </m:ctrlPr>
+            </m:sSupPr>
+            <m:e>
+              <m:r>
+                <w:rPr>
+                  <w:rFonts w:ascii="Cambria Math" w:eastAsia="微軟正黑體" w:hAnsi="Cambria Math"/>
+                </w:rPr>
+                <m:t>ⅇ</m:t>
+              </m:r>
+            </m:e>
+            <m:sup>
+              <m:r>
+                <w:rPr>
+                  <w:rFonts w:ascii="Cambria Math" w:eastAsia="微軟正黑體" w:hAnsi="Cambria Math"/>
+                </w:rPr>
+                <m:t>ηb</m:t>
+              </m:r>
+            </m:sup>
+          </m:sSup>
+        </m:oMath>
+      </m:oMathPara>
+    </w:p>
+    <w:p>
+      <w:pPr>
+        <w:widowControl/>
+        <w:rPr>
+          <w:rFonts w:ascii="微軟正黑體" w:eastAsia="微軟正黑體" w:hAnsi="微軟正黑體" w:hint="eastAsia"/>
+        </w:rPr>
+      </w:pPr>
+      <m:oMathPara>
+        <m:oMath>
+          <m:sSup>
+            <m:sSupPr>
+              <m:ctrlPr>
+                <w:rPr>
+                  <w:rFonts w:ascii="Cambria Math" w:eastAsia="微軟正黑體" w:hAnsi="Cambria Math"/>
+                </w:rPr>
+              </m:ctrlPr>
+            </m:sSupPr>
+            <m:e>
+              <m:r>
+                <w:rPr>
+                  <w:rFonts w:ascii="Cambria Math" w:eastAsia="微軟正黑體" w:hAnsi="Cambria Math"/>
+                </w:rPr>
+                <m:t>ⅇ</m:t>
+              </m:r>
+            </m:e>
+            <m:sup>
+              <m:r>
+                <w:rPr>
+                  <w:rFonts w:ascii="Cambria Math" w:eastAsia="微軟正黑體" w:hAnsi="Cambria Math"/>
+                </w:rPr>
+                <m:t>η</m:t>
+              </m:r>
+              <m:f>
+                <m:fPr>
+                  <m:ctrlPr>
+                    <w:rPr>
+                      <w:rFonts w:ascii="Cambria Math" w:eastAsia="微軟正黑體" w:hAnsi="Cambria Math"/>
+                    </w:rPr>
+                  </m:ctrlPr>
+                </m:fPr>
+                <m:num>
+                  <m:r>
+                    <w:rPr>
+                      <w:rFonts w:ascii="Cambria Math" w:eastAsia="微軟正黑體" w:hAnsi="Cambria Math"/>
+                    </w:rPr>
+                    <m:t>ba-ua+ub-ab</m:t>
+                  </m:r>
+                </m:num>
+                <m:den>
+                  <m:r>
+                    <w:rPr>
+                      <w:rFonts w:ascii="Cambria Math" w:eastAsia="微軟正黑體" w:hAnsi="Cambria Math"/>
+                    </w:rPr>
+                    <m:t>b-a</m:t>
+                  </m:r>
+                </m:den>
+              </m:f>
+            </m:sup>
+          </m:sSup>
+          <m:r>
+            <w:rPr>
+              <w:rFonts w:ascii="Cambria Math" w:eastAsia="微軟正黑體" w:hAnsi="Cambria Math"/>
+            </w:rPr>
+            <m:t>≤</m:t>
+          </m:r>
+          <m:f>
+            <m:fPr>
+              <m:ctrlPr>
+                <w:rPr>
+                  <w:rFonts w:ascii="Cambria Math" w:eastAsia="微軟正黑體" w:hAnsi="Cambria Math"/>
+                </w:rPr>
+              </m:ctrlPr>
+            </m:fPr>
+            <m:num>
+              <m:r>
+                <w:rPr>
+                  <w:rFonts w:ascii="Cambria Math" w:eastAsia="微軟正黑體" w:hAnsi="Cambria Math"/>
+                </w:rPr>
+                <m:t>b-</m:t>
+              </m:r>
+              <m:r>
+                <w:rPr>
+                  <w:rFonts w:ascii="Cambria Math" w:eastAsia="微軟正黑體" w:hAnsi="Cambria Math"/>
+                </w:rPr>
+                <m:t>u</m:t>
+              </m:r>
+            </m:num>
+            <m:den>
+              <m:r>
+                <w:rPr>
+                  <w:rFonts w:ascii="Cambria Math" w:eastAsia="微軟正黑體" w:hAnsi="Cambria Math"/>
+                </w:rPr>
+                <m:t>b-a</m:t>
+              </m:r>
+            </m:den>
+          </m:f>
+          <m:sSup>
+            <m:sSupPr>
+              <m:ctrlPr>
+                <w:rPr>
+                  <w:rFonts w:ascii="Cambria Math" w:eastAsia="微軟正黑體" w:hAnsi="Cambria Math"/>
+                </w:rPr>
+              </m:ctrlPr>
+            </m:sSupPr>
+            <m:e>
+              <m:r>
+                <w:rPr>
+                  <w:rFonts w:ascii="Cambria Math" w:eastAsia="微軟正黑體" w:hAnsi="Cambria Math"/>
+                </w:rPr>
+                <m:t>ⅇ</m:t>
+              </m:r>
+            </m:e>
+            <m:sup>
+              <m:r>
+                <w:rPr>
+                  <w:rFonts w:ascii="Cambria Math" w:eastAsia="微軟正黑體" w:hAnsi="Cambria Math"/>
+                </w:rPr>
+                <m:t>η</m:t>
+              </m:r>
+              <m:r>
+                <w:rPr>
+                  <w:rFonts w:ascii="Cambria Math" w:eastAsia="微軟正黑體" w:hAnsi="Cambria Math"/>
+                </w:rPr>
+                <m:t>a</m:t>
+              </m:r>
+            </m:sup>
+          </m:sSup>
+          <m:r>
+            <w:rPr>
+              <w:rFonts w:ascii="Cambria Math" w:eastAsia="微軟正黑體" w:hAnsi="Cambria Math"/>
+            </w:rPr>
+            <m:t>+</m:t>
+          </m:r>
+          <m:f>
+            <m:fPr>
+              <m:ctrlPr>
+                <w:rPr>
+                  <w:rFonts w:ascii="Cambria Math" w:eastAsia="微軟正黑體" w:hAnsi="Cambria Math"/>
+                </w:rPr>
+              </m:ctrlPr>
+            </m:fPr>
+            <m:num>
+              <m:r>
+                <w:rPr>
+                  <w:rFonts w:ascii="Cambria Math" w:eastAsia="微軟正黑體" w:hAnsi="Cambria Math"/>
+                </w:rPr>
+                <m:t>u-a</m:t>
+              </m:r>
+            </m:num>
+            <m:den>
+              <m:r>
+                <w:rPr>
+                  <w:rFonts w:ascii="Cambria Math" w:eastAsia="微軟正黑體" w:hAnsi="Cambria Math"/>
+                </w:rPr>
+                <m:t>b-a</m:t>
+              </m:r>
+            </m:den>
+          </m:f>
+          <m:sSup>
+            <m:sSupPr>
+              <m:ctrlPr>
+                <w:rPr>
+                  <w:rFonts w:ascii="Cambria Math" w:eastAsia="微軟正黑體" w:hAnsi="Cambria Math"/>
+                </w:rPr>
+              </m:ctrlPr>
+            </m:sSupPr>
+            <m:e>
+              <m:r>
+                <w:rPr>
+                  <w:rFonts w:ascii="Cambria Math" w:eastAsia="微軟正黑體" w:hAnsi="Cambria Math"/>
+                </w:rPr>
+                <m:t>ⅇ</m:t>
+              </m:r>
+            </m:e>
+            <m:sup>
+              <m:r>
+                <w:rPr>
+                  <w:rFonts w:ascii="Cambria Math" w:eastAsia="微軟正黑體" w:hAnsi="Cambria Math"/>
+                </w:rPr>
+                <m:t>ηb</m:t>
+              </m:r>
+            </m:sup>
+          </m:sSup>
+        </m:oMath>
+      </m:oMathPara>
+    </w:p>
+    <w:p>
+      <w:pPr>
+        <w:widowControl/>
+        <w:rPr>
+          <w:rFonts w:ascii="微軟正黑體" w:eastAsia="微軟正黑體" w:hAnsi="微軟正黑體" w:hint="eastAsia"/>
+        </w:rPr>
+      </w:pPr>
+      <m:oMathPara>
+        <m:oMath>
+          <m:sSup>
+            <m:sSupPr>
+              <m:ctrlPr>
+                <w:rPr>
+                  <w:rFonts w:ascii="Cambria Math" w:eastAsia="微軟正黑體" w:hAnsi="Cambria Math"/>
+                </w:rPr>
+              </m:ctrlPr>
+            </m:sSupPr>
+            <m:e>
+              <m:r>
+                <w:rPr>
+                  <w:rFonts w:ascii="Cambria Math" w:eastAsia="微軟正黑體" w:hAnsi="Cambria Math"/>
+                </w:rPr>
+                <m:t>ⅇ</m:t>
+              </m:r>
+            </m:e>
+            <m:sup>
+              <m:r>
+                <w:rPr>
+                  <w:rFonts w:ascii="Cambria Math" w:eastAsia="微軟正黑體" w:hAnsi="Cambria Math"/>
+                </w:rPr>
+                <m:t>η</m:t>
+              </m:r>
+              <m:f>
+                <m:fPr>
+                  <m:ctrlPr>
+                    <w:rPr>
+                      <w:rFonts w:ascii="Cambria Math" w:eastAsia="微軟正黑體" w:hAnsi="Cambria Math"/>
+                    </w:rPr>
+                  </m:ctrlPr>
+                </m:fPr>
+                <m:num>
+                  <m:r>
+                    <w:rPr>
+                      <w:rFonts w:ascii="Cambria Math" w:eastAsia="微軟正黑體" w:hAnsi="Cambria Math"/>
+                    </w:rPr>
+                    <m:t>ub</m:t>
+                  </m:r>
+                  <m:r>
+                    <w:rPr>
+                      <w:rFonts w:ascii="Cambria Math" w:eastAsia="微軟正黑體" w:hAnsi="Cambria Math"/>
+                    </w:rPr>
+                    <m:t>-ua</m:t>
+                  </m:r>
+                </m:num>
+                <m:den>
+                  <m:r>
+                    <w:rPr>
+                      <w:rFonts w:ascii="Cambria Math" w:eastAsia="微軟正黑體" w:hAnsi="Cambria Math"/>
+                    </w:rPr>
+                    <m:t>b-a</m:t>
+                  </m:r>
+                </m:den>
+              </m:f>
+            </m:sup>
+          </m:sSup>
+          <m:r>
+            <w:rPr>
+              <w:rFonts w:ascii="Cambria Math" w:eastAsia="微軟正黑體" w:hAnsi="Cambria Math"/>
+            </w:rPr>
+            <m:t>≤</m:t>
+          </m:r>
+          <m:f>
+            <m:fPr>
+              <m:ctrlPr>
+                <w:rPr>
+                  <w:rFonts w:ascii="Cambria Math" w:eastAsia="微軟正黑體" w:hAnsi="Cambria Math"/>
+                </w:rPr>
+              </m:ctrlPr>
+            </m:fPr>
+            <m:num>
+              <m:r>
+                <w:rPr>
+                  <w:rFonts w:ascii="Cambria Math" w:eastAsia="微軟正黑體" w:hAnsi="Cambria Math"/>
+                </w:rPr>
+                <m:t>b-</m:t>
+              </m:r>
+              <m:r>
+                <w:rPr>
+                  <w:rFonts w:ascii="Cambria Math" w:eastAsia="微軟正黑體" w:hAnsi="Cambria Math"/>
+                </w:rPr>
+                <m:t>u</m:t>
+              </m:r>
+            </m:num>
+            <m:den>
+              <m:r>
+                <w:rPr>
+                  <w:rFonts w:ascii="Cambria Math" w:eastAsia="微軟正黑體" w:hAnsi="Cambria Math"/>
+                </w:rPr>
+                <m:t>b-a</m:t>
+              </m:r>
+            </m:den>
+          </m:f>
+          <m:sSup>
+            <m:sSupPr>
+              <m:ctrlPr>
+                <w:rPr>
+                  <w:rFonts w:ascii="Cambria Math" w:eastAsia="微軟正黑體" w:hAnsi="Cambria Math"/>
+                </w:rPr>
+              </m:ctrlPr>
+            </m:sSupPr>
+            <m:e>
+              <m:r>
+                <w:rPr>
+                  <w:rFonts w:ascii="Cambria Math" w:eastAsia="微軟正黑體" w:hAnsi="Cambria Math"/>
+                </w:rPr>
+                <m:t>ⅇ</m:t>
+              </m:r>
+            </m:e>
+            <m:sup>
+              <m:r>
+                <w:rPr>
+                  <w:rFonts w:ascii="Cambria Math" w:eastAsia="微軟正黑體" w:hAnsi="Cambria Math"/>
+                </w:rPr>
+                <m:t>η</m:t>
+              </m:r>
+              <m:r>
+                <w:rPr>
+                  <w:rFonts w:ascii="Cambria Math" w:eastAsia="微軟正黑體" w:hAnsi="Cambria Math"/>
+                </w:rPr>
+                <m:t>a</m:t>
+              </m:r>
+            </m:sup>
+          </m:sSup>
+          <m:r>
+            <w:rPr>
+              <w:rFonts w:ascii="Cambria Math" w:eastAsia="微軟正黑體" w:hAnsi="Cambria Math"/>
+            </w:rPr>
+            <m:t>+</m:t>
+          </m:r>
+          <m:f>
+            <m:fPr>
+              <m:ctrlPr>
+                <w:rPr>
+                  <w:rFonts w:ascii="Cambria Math" w:eastAsia="微軟正黑體" w:hAnsi="Cambria Math"/>
+                </w:rPr>
+              </m:ctrlPr>
+            </m:fPr>
+            <m:num>
+              <m:r>
+                <w:rPr>
+                  <w:rFonts w:ascii="Cambria Math" w:eastAsia="微軟正黑體" w:hAnsi="Cambria Math"/>
+                </w:rPr>
+                <m:t>u-a</m:t>
+              </m:r>
+            </m:num>
+            <m:den>
+              <m:r>
+                <w:rPr>
+                  <w:rFonts w:ascii="Cambria Math" w:eastAsia="微軟正黑體" w:hAnsi="Cambria Math"/>
+                </w:rPr>
+                <m:t>b-a</m:t>
+              </m:r>
+            </m:den>
+          </m:f>
+          <m:sSup>
+            <m:sSupPr>
+              <m:ctrlPr>
+                <w:rPr>
+                  <w:rFonts w:ascii="Cambria Math" w:eastAsia="微軟正黑體" w:hAnsi="Cambria Math"/>
+                </w:rPr>
+              </m:ctrlPr>
+            </m:sSupPr>
+            <m:e>
+              <m:r>
+                <w:rPr>
+                  <w:rFonts w:ascii="Cambria Math" w:eastAsia="微軟正黑體" w:hAnsi="Cambria Math"/>
+                </w:rPr>
+                <m:t>ⅇ</m:t>
+              </m:r>
+            </m:e>
+            <m:sup>
+              <m:r>
+                <w:rPr>
+                  <w:rFonts w:ascii="Cambria Math" w:eastAsia="微軟正黑體" w:hAnsi="Cambria Math"/>
+                </w:rPr>
+                <m:t>ηb</m:t>
+              </m:r>
+            </m:sup>
+          </m:sSup>
+        </m:oMath>
+      </m:oMathPara>
+    </w:p>
+    <w:p>
+      <w:pPr>
+        <w:widowControl/>
+        <w:rPr>
+          <w:rFonts w:ascii="微軟正黑體" w:eastAsia="微軟正黑體" w:hAnsi="微軟正黑體" w:hint="eastAsia"/>
+        </w:rPr>
+      </w:pPr>
+      <m:oMathPara>
+        <m:oMath>
+          <m:sSup>
+            <m:sSupPr>
+              <m:ctrlPr>
+                <w:rPr>
+                  <w:rFonts w:ascii="Cambria Math" w:eastAsia="微軟正黑體" w:hAnsi="Cambria Math"/>
+                </w:rPr>
+              </m:ctrlPr>
+            </m:sSupPr>
+            <m:e>
+              <m:r>
+                <w:rPr>
+                  <w:rFonts w:ascii="Cambria Math" w:eastAsia="微軟正黑體" w:hAnsi="Cambria Math"/>
+                </w:rPr>
+                <m:t>ⅇ</m:t>
+              </m:r>
+            </m:e>
+            <m:sup>
+              <m:r>
+                <w:rPr>
+                  <w:rFonts w:ascii="Cambria Math" w:eastAsia="微軟正黑體" w:hAnsi="Cambria Math"/>
+                </w:rPr>
+                <m:t>η</m:t>
+              </m:r>
+              <m:r>
+                <w:rPr>
+                  <w:rFonts w:ascii="Cambria Math" w:eastAsia="微軟正黑體" w:hAnsi="Cambria Math"/>
+                </w:rPr>
+                <m:t>u</m:t>
+              </m:r>
+            </m:sup>
+          </m:sSup>
+          <m:r>
+            <w:rPr>
+              <w:rFonts w:ascii="Cambria Math" w:eastAsia="微軟正黑體" w:hAnsi="Cambria Math"/>
+            </w:rPr>
+            <m:t>≤</m:t>
+          </m:r>
+          <m:f>
+            <m:fPr>
+              <m:ctrlPr>
+                <w:rPr>
+                  <w:rFonts w:ascii="Cambria Math" w:eastAsia="微軟正黑體" w:hAnsi="Cambria Math"/>
+                </w:rPr>
+              </m:ctrlPr>
+            </m:fPr>
+            <m:num>
+              <m:r>
+                <w:rPr>
+                  <w:rFonts w:ascii="Cambria Math" w:eastAsia="微軟正黑體" w:hAnsi="Cambria Math"/>
+                </w:rPr>
+                <m:t>b-</m:t>
+              </m:r>
+              <m:r>
+                <w:rPr>
+                  <w:rFonts w:ascii="Cambria Math" w:eastAsia="微軟正黑體" w:hAnsi="Cambria Math"/>
+                </w:rPr>
+                <m:t>u</m:t>
+              </m:r>
+            </m:num>
+            <m:den>
+              <m:r>
+                <w:rPr>
+                  <w:rFonts w:ascii="Cambria Math" w:eastAsia="微軟正黑體" w:hAnsi="Cambria Math"/>
+                </w:rPr>
+                <m:t>b-a</m:t>
+              </m:r>
+            </m:den>
+          </m:f>
+          <m:sSup>
+            <m:sSupPr>
+              <m:ctrlPr>
+                <w:rPr>
+                  <w:rFonts w:ascii="Cambria Math" w:eastAsia="微軟正黑體" w:hAnsi="Cambria Math"/>
+                </w:rPr>
+              </m:ctrlPr>
+            </m:sSupPr>
+            <m:e>
+              <m:r>
+                <w:rPr>
+                  <w:rFonts w:ascii="Cambria Math" w:eastAsia="微軟正黑體" w:hAnsi="Cambria Math"/>
+                </w:rPr>
+                <m:t>ⅇ</m:t>
+              </m:r>
+            </m:e>
+            <m:sup>
+              <m:r>
+                <w:rPr>
+                  <w:rFonts w:ascii="Cambria Math" w:eastAsia="微軟正黑體" w:hAnsi="Cambria Math"/>
+                </w:rPr>
+                <m:t>η</m:t>
+              </m:r>
+              <m:r>
+                <w:rPr>
+                  <w:rFonts w:ascii="Cambria Math" w:eastAsia="微軟正黑體" w:hAnsi="Cambria Math"/>
+                </w:rPr>
+                <m:t>a</m:t>
+              </m:r>
+            </m:sup>
+          </m:sSup>
+          <m:r>
+            <w:rPr>
+              <w:rFonts w:ascii="Cambria Math" w:eastAsia="微軟正黑體" w:hAnsi="Cambria Math"/>
+            </w:rPr>
+            <m:t>+</m:t>
+          </m:r>
+          <m:f>
+            <m:fPr>
+              <m:ctrlPr>
+                <w:rPr>
+                  <w:rFonts w:ascii="Cambria Math" w:eastAsia="微軟正黑體" w:hAnsi="Cambria Math"/>
+                </w:rPr>
+              </m:ctrlPr>
+            </m:fPr>
+            <m:num>
+              <m:r>
+                <w:rPr>
+                  <w:rFonts w:ascii="Cambria Math" w:eastAsia="微軟正黑體" w:hAnsi="Cambria Math"/>
+                </w:rPr>
+                <m:t>u-a</m:t>
+              </m:r>
+            </m:num>
+            <m:den>
+              <m:r>
+                <w:rPr>
+                  <w:rFonts w:ascii="Cambria Math" w:eastAsia="微軟正黑體" w:hAnsi="Cambria Math"/>
+                </w:rPr>
+                <m:t>b-a</m:t>
+              </m:r>
+            </m:den>
+          </m:f>
+          <m:sSup>
+            <m:sSupPr>
+              <m:ctrlPr>
+                <w:rPr>
+                  <w:rFonts w:ascii="Cambria Math" w:eastAsia="微軟正黑體" w:hAnsi="Cambria Math"/>
+                </w:rPr>
+              </m:ctrlPr>
+            </m:sSupPr>
+            <m:e>
+              <m:r>
+                <w:rPr>
+                  <w:rFonts w:ascii="Cambria Math" w:eastAsia="微軟正黑體" w:hAnsi="Cambria Math"/>
+                </w:rPr>
+                <m:t>ⅇ</m:t>
+              </m:r>
+            </m:e>
+            <m:sup>
+              <m:r>
+                <w:rPr>
+                  <w:rFonts w:ascii="Cambria Math" w:eastAsia="微軟正黑體" w:hAnsi="Cambria Math"/>
+                </w:rPr>
+                <m:t>ηb</m:t>
+              </m:r>
+            </m:sup>
+          </m:sSup>
+        </m:oMath>
+      </m:oMathPara>
+    </w:p>
+    <w:p>
+      <w:pPr>
+        <w:widowControl/>
+        <w:rPr>
+          <w:rFonts w:ascii="微軟正黑體" w:eastAsia="微軟正黑體" w:hAnsi="微軟正黑體" w:hint="eastAsia"/>
+        </w:rPr>
+      </w:pPr>
+      <w:r>
+        <w:rPr>
+          <w:rFonts w:ascii="微軟正黑體" w:eastAsia="微軟正黑體" w:hAnsi="微軟正黑體" w:hint="eastAsia"/>
+        </w:rPr>
+        <w:t>再來，我們左右各取期望值</w:t>
+      </w:r>
+    </w:p>
+    <w:p>
+      <w:pPr>
+        <w:widowControl/>
+        <w:rPr>
+          <w:rFonts w:ascii="微軟正黑體" w:eastAsia="微軟正黑體" w:hAnsi="微軟正黑體" w:hint="eastAsia"/>
+        </w:rPr>
+      </w:pPr>
+      <m:oMathPara>
+        <m:oMath>
+          <m:r>
+            <w:rPr>
+              <w:rFonts w:ascii="Cambria Math" w:eastAsia="微軟正黑體" w:hAnsi="Cambria Math"/>
+            </w:rPr>
+            <m:t>E</m:t>
+          </m:r>
+          <m:d>
+            <m:dPr>
+              <m:begChr m:val="["/>
+              <m:endChr m:val="]"/>
+              <m:ctrlPr>
+                <w:rPr>
+                  <w:rFonts w:ascii="Cambria Math" w:eastAsia="微軟正黑體" w:hAnsi="Cambria Math"/>
+                </w:rPr>
+              </m:ctrlPr>
+            </m:dPr>
+            <m:e>
+              <m:sSup>
+                <m:sSupPr>
+                  <m:ctrlPr>
+                    <w:rPr>
+                      <w:rFonts w:ascii="Cambria Math" w:eastAsia="微軟正黑體" w:hAnsi="Cambria Math"/>
+                    </w:rPr>
+                  </m:ctrlPr>
+                </m:sSupPr>
+                <m:e>
+                  <m:r>
+                    <w:rPr>
+                      <w:rFonts w:ascii="Cambria Math" w:eastAsia="微軟正黑體" w:hAnsi="Cambria Math"/>
+                    </w:rPr>
+                    <m:t>ⅇ</m:t>
+                  </m:r>
+                </m:e>
+                <m:sup>
+                  <m:r>
+                    <w:rPr>
+                      <w:rFonts w:ascii="Cambria Math" w:eastAsia="微軟正黑體" w:hAnsi="Cambria Math"/>
+                    </w:rPr>
+                    <m:t>η</m:t>
+                  </m:r>
+                  <m:r>
+                    <w:rPr>
+                      <w:rFonts w:ascii="Cambria Math" w:eastAsia="微軟正黑體" w:hAnsi="Cambria Math"/>
+                    </w:rPr>
+                    <m:t>u</m:t>
+                  </m:r>
+                </m:sup>
+              </m:sSup>
+            </m:e>
+          </m:d>
+          <m:r>
+            <w:rPr>
+              <w:rFonts w:ascii="Cambria Math" w:eastAsia="微軟正黑體" w:hAnsi="Cambria Math"/>
+            </w:rPr>
+            <m:t>≤</m:t>
+          </m:r>
+          <m:r>
+            <w:rPr>
+              <w:rFonts w:ascii="Cambria Math" w:eastAsia="微軟正黑體" w:hAnsi="Cambria Math"/>
+            </w:rPr>
+            <m:t>E</m:t>
+          </m:r>
+          <m:d>
+            <m:dPr>
+              <m:begChr m:val="["/>
+              <m:endChr m:val="]"/>
+              <m:ctrlPr>
+                <w:rPr>
+                  <w:rFonts w:ascii="Cambria Math" w:eastAsia="微軟正黑體" w:hAnsi="Cambria Math"/>
+                </w:rPr>
+              </m:ctrlPr>
+            </m:dPr>
+            <m:e>
+              <m:f>
+                <m:fPr>
+                  <m:ctrlPr>
+                    <w:rPr>
+                      <w:rFonts w:ascii="Cambria Math" w:eastAsia="微軟正黑體" w:hAnsi="Cambria Math"/>
+                    </w:rPr>
+                  </m:ctrlPr>
+                </m:fPr>
+                <m:num>
+                  <m:r>
+                    <w:rPr>
+                      <w:rFonts w:ascii="Cambria Math" w:eastAsia="微軟正黑體" w:hAnsi="Cambria Math"/>
+                    </w:rPr>
+                    <m:t>b-</m:t>
+                  </m:r>
+                  <m:r>
+                    <w:rPr>
+                      <w:rFonts w:ascii="Cambria Math" w:eastAsia="微軟正黑體" w:hAnsi="Cambria Math"/>
+                    </w:rPr>
+                    <m:t>u</m:t>
+                  </m:r>
+                </m:num>
+                <m:den>
+                  <m:r>
+                    <w:rPr>
+                      <w:rFonts w:ascii="Cambria Math" w:eastAsia="微軟正黑體" w:hAnsi="Cambria Math"/>
+                    </w:rPr>
+                    <m:t>b-a</m:t>
+                  </m:r>
+                </m:den>
+              </m:f>
+              <m:sSup>
+                <m:sSupPr>
+                  <m:ctrlPr>
+                    <w:rPr>
+                      <w:rFonts w:ascii="Cambria Math" w:eastAsia="微軟正黑體" w:hAnsi="Cambria Math"/>
+                    </w:rPr>
+                  </m:ctrlPr>
+                </m:sSupPr>
+                <m:e>
+                  <m:r>
+                    <w:rPr>
+                      <w:rFonts w:ascii="Cambria Math" w:eastAsia="微軟正黑體" w:hAnsi="Cambria Math"/>
+                    </w:rPr>
+                    <m:t>ⅇ</m:t>
+                  </m:r>
+                </m:e>
+                <m:sup>
+                  <m:r>
+                    <w:rPr>
+                      <w:rFonts w:ascii="Cambria Math" w:eastAsia="微軟正黑體" w:hAnsi="Cambria Math"/>
+                    </w:rPr>
+                    <m:t>η</m:t>
+                  </m:r>
+                  <m:r>
+                    <w:rPr>
+                      <w:rFonts w:ascii="Cambria Math" w:eastAsia="微軟正黑體" w:hAnsi="Cambria Math"/>
+                    </w:rPr>
+                    <m:t>a</m:t>
+                  </m:r>
+                </m:sup>
+              </m:sSup>
+              <m:r>
+                <w:rPr>
+                  <w:rFonts w:ascii="Cambria Math" w:eastAsia="微軟正黑體" w:hAnsi="Cambria Math"/>
+                </w:rPr>
+                <m:t>+</m:t>
+              </m:r>
+              <m:f>
+                <m:fPr>
+                  <m:ctrlPr>
+                    <w:rPr>
+                      <w:rFonts w:ascii="Cambria Math" w:eastAsia="微軟正黑體" w:hAnsi="Cambria Math"/>
+                    </w:rPr>
+                  </m:ctrlPr>
+                </m:fPr>
+                <m:num>
+                  <m:r>
+                    <w:rPr>
+                      <w:rFonts w:ascii="Cambria Math" w:eastAsia="微軟正黑體" w:hAnsi="Cambria Math"/>
+                    </w:rPr>
+                    <m:t>u-a</m:t>
+                  </m:r>
+                </m:num>
+                <m:den>
+                  <m:r>
+                    <w:rPr>
+                      <w:rFonts w:ascii="Cambria Math" w:eastAsia="微軟正黑體" w:hAnsi="Cambria Math"/>
+                    </w:rPr>
+                    <m:t>b-a</m:t>
+                  </m:r>
+                </m:den>
+              </m:f>
+              <m:sSup>
+                <m:sSupPr>
+                  <m:ctrlPr>
+                    <w:rPr>
+                      <w:rFonts w:ascii="Cambria Math" w:eastAsia="微軟正黑體" w:hAnsi="Cambria Math"/>
+                    </w:rPr>
+                  </m:ctrlPr>
+                </m:sSupPr>
+                <m:e>
+                  <m:r>
+                    <w:rPr>
+                      <w:rFonts w:ascii="Cambria Math" w:eastAsia="微軟正黑體" w:hAnsi="Cambria Math"/>
+                    </w:rPr>
+                    <m:t>ⅇ</m:t>
+                  </m:r>
+                </m:e>
+                <m:sup>
+                  <m:r>
+                    <w:rPr>
+                      <w:rFonts w:ascii="Cambria Math" w:eastAsia="微軟正黑體" w:hAnsi="Cambria Math"/>
+                    </w:rPr>
+                    <m:t>ηb</m:t>
+                  </m:r>
+                </m:sup>
+              </m:sSup>
+            </m:e>
+          </m:d>
+        </m:oMath>
+      </m:oMathPara>
+    </w:p>
+    <w:p>
+      <w:pPr>
+        <w:widowControl/>
+        <w:rPr>
+          <w:rFonts w:ascii="微軟正黑體" w:eastAsia="微軟正黑體" w:hAnsi="微軟正黑體" w:hint="eastAsia"/>
+        </w:rPr>
+      </w:pPr>
+      <w:r>
+        <w:rPr>
+          <w:rFonts w:ascii="微軟正黑體" w:eastAsia="微軟正黑體" w:hAnsi="微軟正黑體" w:hint="eastAsia"/>
+        </w:rPr>
+        <w:t xml:space="preserve">根據絕對值的性質，並且 </w:t>
+      </w:r>
+      <m:oMath>
+        <m:r>
+          <w:rPr>
+            <w:rFonts w:ascii="Cambria Math" w:eastAsia="微軟正黑體" w:hAnsi="Cambria Math"/>
+          </w:rPr>
+          <m:t>a,b,η</m:t>
+        </m:r>
+      </m:oMath>
+      <w:r>
+        <w:rPr>
+          <w:rFonts w:ascii="微軟正黑體" w:eastAsia="微軟正黑體" w:hAnsi="微軟正黑體" w:hint="eastAsia"/>
+        </w:rPr>
+        <w:t xml:space="preserve"> 皆為常數</w:t>
+      </w:r>
+      <m:oMath>
+        <m:r>
+          <w:rPr>
+            <w:rFonts w:ascii="Cambria Math" w:hAnsi="Cambria Math"/>
+          </w:rPr>
+          <w:br/>
+        </m:r>
+      </m:oMath>
+      <m:oMathPara>
+        <m:oMath>
+          <m:r>
+            <w:rPr>
+              <w:rFonts w:ascii="Cambria Math" w:eastAsia="微軟正黑體" w:hAnsi="Cambria Math"/>
+            </w:rPr>
+            <m:t>E</m:t>
+          </m:r>
+          <m:d>
+            <m:dPr>
+              <m:begChr m:val="["/>
+              <m:endChr m:val="]"/>
+              <m:ctrlPr>
+                <w:rPr>
+                  <w:rFonts w:ascii="Cambria Math" w:eastAsia="微軟正黑體" w:hAnsi="Cambria Math"/>
+                </w:rPr>
+              </m:ctrlPr>
+            </m:dPr>
+            <m:e>
+              <m:sSup>
+                <m:sSupPr>
+                  <m:ctrlPr>
+                    <w:rPr>
+                      <w:rFonts w:ascii="Cambria Math" w:eastAsia="微軟正黑體" w:hAnsi="Cambria Math"/>
+                    </w:rPr>
+                  </m:ctrlPr>
+                </m:sSupPr>
+                <m:e>
+                  <m:r>
+                    <w:rPr>
+                      <w:rFonts w:ascii="Cambria Math" w:eastAsia="微軟正黑體" w:hAnsi="Cambria Math"/>
+                    </w:rPr>
+                    <m:t>ⅇ</m:t>
+                  </m:r>
+                </m:e>
+                <m:sup>
+                  <m:r>
+                    <w:rPr>
+                      <w:rFonts w:ascii="Cambria Math" w:eastAsia="微軟正黑體" w:hAnsi="Cambria Math"/>
+                    </w:rPr>
+                    <m:t>η</m:t>
+                  </m:r>
+                  <m:r>
+                    <w:rPr>
+                      <w:rFonts w:ascii="Cambria Math" w:eastAsia="微軟正黑體" w:hAnsi="Cambria Math"/>
+                    </w:rPr>
+                    <m:t>u</m:t>
+                  </m:r>
+                </m:sup>
+              </m:sSup>
+            </m:e>
+          </m:d>
+          <m:r>
+            <w:rPr>
+              <w:rFonts w:ascii="Cambria Math" w:eastAsia="微軟正黑體" w:hAnsi="Cambria Math"/>
+            </w:rPr>
+            <m:t>≤</m:t>
+          </m:r>
+          <m:f>
+            <m:fPr>
+              <m:ctrlPr>
+                <w:rPr>
+                  <w:rFonts w:ascii="Cambria Math" w:eastAsia="微軟正黑體" w:hAnsi="Cambria Math"/>
+                </w:rPr>
+              </m:ctrlPr>
+            </m:fPr>
+            <m:num>
+              <m:r>
+                <w:rPr>
+                  <w:rFonts w:ascii="Cambria Math" w:eastAsia="微軟正黑體" w:hAnsi="Cambria Math"/>
+                </w:rPr>
+                <m:t>b-</m:t>
+              </m:r>
+              <m:r>
+                <w:rPr>
+                  <w:rFonts w:ascii="Cambria Math" w:eastAsia="微軟正黑體" w:hAnsi="Cambria Math"/>
+                </w:rPr>
+                <m:t>E</m:t>
+              </m:r>
+              <m:d>
+                <m:dPr>
+                  <m:begChr m:val="["/>
+                  <m:endChr m:val="]"/>
+                  <m:ctrlPr>
+                    <w:rPr>
+                      <w:rFonts w:ascii="Cambria Math" w:eastAsia="微軟正黑體" w:hAnsi="Cambria Math"/>
+                    </w:rPr>
+                  </m:ctrlPr>
+                </m:dPr>
+                <m:e>
+                  <m:r>
+                    <w:rPr>
+                      <w:rFonts w:ascii="Cambria Math" w:eastAsia="微軟正黑體" w:hAnsi="Cambria Math"/>
+                    </w:rPr>
+                    <m:t>u</m:t>
+                  </m:r>
+                </m:e>
+              </m:d>
+            </m:num>
+            <m:den>
+              <m:r>
+                <w:rPr>
+                  <w:rFonts w:ascii="Cambria Math" w:eastAsia="微軟正黑體" w:hAnsi="Cambria Math"/>
+                </w:rPr>
+                <m:t>b-a</m:t>
+              </m:r>
+            </m:den>
+          </m:f>
+          <m:sSup>
+            <m:sSupPr>
+              <m:ctrlPr>
+                <w:rPr>
+                  <w:rFonts w:ascii="Cambria Math" w:eastAsia="微軟正黑體" w:hAnsi="Cambria Math"/>
+                </w:rPr>
+              </m:ctrlPr>
+            </m:sSupPr>
+            <m:e>
+              <m:r>
+                <w:rPr>
+                  <w:rFonts w:ascii="Cambria Math" w:eastAsia="微軟正黑體" w:hAnsi="Cambria Math"/>
+                </w:rPr>
+                <m:t>ⅇ</m:t>
+              </m:r>
+            </m:e>
+            <m:sup>
+              <m:r>
+                <w:rPr>
+                  <w:rFonts w:ascii="Cambria Math" w:eastAsia="微軟正黑體" w:hAnsi="Cambria Math"/>
+                </w:rPr>
+                <m:t>η</m:t>
+              </m:r>
+              <m:r>
+                <w:rPr>
+                  <w:rFonts w:ascii="Cambria Math" w:eastAsia="微軟正黑體" w:hAnsi="Cambria Math"/>
+                </w:rPr>
+                <m:t>a</m:t>
+              </m:r>
+            </m:sup>
+          </m:sSup>
+          <m:r>
+            <w:rPr>
+              <w:rFonts w:ascii="Cambria Math" w:eastAsia="微軟正黑體" w:hAnsi="Cambria Math"/>
+            </w:rPr>
+            <m:t>+</m:t>
+          </m:r>
+          <m:f>
+            <m:fPr>
+              <m:ctrlPr>
+                <w:rPr>
+                  <w:rFonts w:ascii="Cambria Math" w:eastAsia="微軟正黑體" w:hAnsi="Cambria Math"/>
+                </w:rPr>
+              </m:ctrlPr>
+            </m:fPr>
+            <m:num>
+              <m:r>
+                <w:rPr>
+                  <w:rFonts w:ascii="Cambria Math" w:eastAsia="微軟正黑體" w:hAnsi="Cambria Math"/>
+                </w:rPr>
+                <m:t>E</m:t>
+              </m:r>
+              <m:d>
+                <m:dPr>
+                  <m:begChr m:val="["/>
+                  <m:endChr m:val="]"/>
+                  <m:ctrlPr>
+                    <w:rPr>
+                      <w:rFonts w:ascii="Cambria Math" w:eastAsia="微軟正黑體" w:hAnsi="Cambria Math"/>
+                    </w:rPr>
+                  </m:ctrlPr>
+                </m:dPr>
+                <m:e>
+                  <m:r>
+                    <w:rPr>
+                      <w:rFonts w:ascii="Cambria Math" w:eastAsia="微軟正黑體" w:hAnsi="Cambria Math"/>
+                    </w:rPr>
+                    <m:t>u</m:t>
+                  </m:r>
+                </m:e>
+              </m:d>
+              <m:r>
+                <w:rPr>
+                  <w:rFonts w:ascii="Cambria Math" w:eastAsia="微軟正黑體" w:hAnsi="Cambria Math"/>
+                </w:rPr>
+                <m:t>-a</m:t>
+              </m:r>
+            </m:num>
+            <m:den>
+              <m:r>
+                <w:rPr>
+                  <w:rFonts w:ascii="Cambria Math" w:eastAsia="微軟正黑體" w:hAnsi="Cambria Math"/>
+                </w:rPr>
+                <m:t>b-a</m:t>
+              </m:r>
+            </m:den>
+          </m:f>
+          <m:sSup>
+            <m:sSupPr>
+              <m:ctrlPr>
+                <w:rPr>
+                  <w:rFonts w:ascii="Cambria Math" w:eastAsia="微軟正黑體" w:hAnsi="Cambria Math"/>
+                </w:rPr>
+              </m:ctrlPr>
+            </m:sSupPr>
+            <m:e>
+              <m:r>
+                <w:rPr>
+                  <w:rFonts w:ascii="Cambria Math" w:eastAsia="微軟正黑體" w:hAnsi="Cambria Math"/>
+                </w:rPr>
+                <m:t>ⅇ</m:t>
+              </m:r>
+            </m:e>
+            <m:sup>
+              <m:r>
+                <w:rPr>
+                  <w:rFonts w:ascii="Cambria Math" w:eastAsia="微軟正黑體" w:hAnsi="Cambria Math"/>
+                </w:rPr>
+                <m:t>ηb</m:t>
+              </m:r>
+            </m:sup>
+          </m:sSup>
+        </m:oMath>
+      </m:oMathPara>
+    </w:p>
+    <w:p>
+      <w:pPr>
+        <w:widowControl/>
+        <w:rPr>
+          <w:rFonts w:ascii="微軟正黑體" w:eastAsia="微軟正黑體" w:hAnsi="微軟正黑體" w:hint="eastAsia"/>
+        </w:rPr>
+      </w:pPr>
+      <w:r>
+        <w:rPr>
+          <w:rFonts w:ascii="微軟正黑體" w:eastAsia="微軟正黑體" w:hAnsi="微軟正黑體" w:hint="eastAsia"/>
+        </w:rPr>
+        <w:t>最後</w:t>
+      </w:r>
+      <w:r>
+        <w:rPr>
+          <w:rFonts w:ascii="微軟正黑體" w:eastAsia="微軟正黑體" w:hAnsi="微軟正黑體" w:hint="eastAsia"/>
+        </w:rPr>
+        <w:t>，</w:t>
+      </w:r>
+      <w:r>
+        <w:rPr>
+          <w:rFonts w:ascii="微軟正黑體" w:eastAsia="微軟正黑體" w:hAnsi="微軟正黑體" w:hint="eastAsia"/>
+        </w:rPr>
+        <w:t xml:space="preserve">我們令 </w:t>
+      </w:r>
+      <m:oMath>
+        <m:r>
+          <w:rPr>
+            <w:rFonts w:ascii="Cambria Math" w:eastAsia="微軟正黑體" w:hAnsi="Cambria Math"/>
+          </w:rPr>
+          <m:t>u=f</m:t>
+        </m:r>
+        <m:d>
+          <m:dPr>
+            <m:ctrlPr>
+              <w:rPr>
+                <w:rFonts w:ascii="Cambria Math" w:eastAsia="微軟正黑體" w:hAnsi="Cambria Math"/>
+              </w:rPr>
+            </m:ctrlPr>
+          </m:dPr>
+          <m:e>
+            <m:r>
+              <w:rPr>
+                <w:rFonts w:ascii="Cambria Math" w:eastAsia="微軟正黑體" w:hAnsi="Cambria Math"/>
+              </w:rPr>
+              <m:t>Z</m:t>
+            </m:r>
+          </m:e>
+        </m:d>
+      </m:oMath>
+    </w:p>
+    <w:p>
+      <w:pPr>
+        <w:widowControl/>
+        <w:rPr>
+          <w:rFonts w:ascii="微軟正黑體" w:eastAsia="微軟正黑體" w:hAnsi="微軟正黑體" w:hint="eastAsia"/>
+        </w:rPr>
+      </w:pPr>
+      <m:oMathPara>
+        <m:oMath>
+          <m:r>
+            <w:rPr>
+              <w:rFonts w:ascii="Cambria Math" w:eastAsia="微軟正黑體" w:hAnsi="Cambria Math"/>
+            </w:rPr>
+            <m:t>E</m:t>
+          </m:r>
+          <m:d>
+            <m:dPr>
+              <m:begChr m:val="["/>
+              <m:endChr m:val="]"/>
+              <m:ctrlPr>
+                <w:rPr>
+                  <w:rFonts w:ascii="Cambria Math" w:eastAsia="微軟正黑體" w:hAnsi="Cambria Math"/>
+                </w:rPr>
+              </m:ctrlPr>
+            </m:dPr>
+            <m:e>
+              <m:sSup>
+                <m:sSupPr>
+                  <m:ctrlPr>
+                    <w:rPr>
+                      <w:rFonts w:ascii="Cambria Math" w:eastAsia="微軟正黑體" w:hAnsi="Cambria Math"/>
+                    </w:rPr>
+                  </m:ctrlPr>
+                </m:sSupPr>
+                <m:e>
+                  <m:r>
+                    <w:rPr>
+                      <w:rFonts w:ascii="Cambria Math" w:eastAsia="微軟正黑體" w:hAnsi="Cambria Math"/>
+                    </w:rPr>
+                    <m:t>ⅇ</m:t>
+                  </m:r>
+                </m:e>
+                <m:sup>
+                  <m:r>
+                    <w:rPr>
+                      <w:rFonts w:ascii="Cambria Math" w:eastAsia="微軟正黑體" w:hAnsi="Cambria Math"/>
+                    </w:rPr>
+                    <m:t>η</m:t>
+                  </m:r>
+                  <m:r>
+                    <w:rPr>
+                      <w:rFonts w:ascii="Cambria Math" w:eastAsia="微軟正黑體" w:hAnsi="Cambria Math"/>
+                    </w:rPr>
+                    <m:t>f</m:t>
+                  </m:r>
+                  <m:d>
+                    <m:dPr>
+                      <m:ctrlPr>
+                        <w:rPr>
+                          <w:rFonts w:ascii="Cambria Math" w:eastAsia="微軟正黑體" w:hAnsi="Cambria Math"/>
+                        </w:rPr>
+                      </m:ctrlPr>
+                    </m:dPr>
+                    <m:e>
+                      <m:r>
+                        <w:rPr>
+                          <w:rFonts w:ascii="Cambria Math" w:eastAsia="微軟正黑體" w:hAnsi="Cambria Math"/>
+                        </w:rPr>
+                        <m:t>Z</m:t>
+                      </m:r>
+                    </m:e>
+                  </m:d>
+                </m:sup>
+              </m:sSup>
+            </m:e>
+          </m:d>
+          <m:r>
+            <w:rPr>
+              <w:rFonts w:ascii="Cambria Math" w:eastAsia="微軟正黑體" w:hAnsi="Cambria Math"/>
+            </w:rPr>
+            <m:t>≤</m:t>
+          </m:r>
+          <m:f>
+            <m:fPr>
+              <m:ctrlPr>
+                <w:rPr>
+                  <w:rFonts w:ascii="Cambria Math" w:eastAsia="微軟正黑體" w:hAnsi="Cambria Math"/>
+                </w:rPr>
+              </m:ctrlPr>
+            </m:fPr>
+            <m:num>
+              <m:r>
+                <w:rPr>
+                  <w:rFonts w:ascii="Cambria Math" w:eastAsia="微軟正黑體" w:hAnsi="Cambria Math"/>
+                </w:rPr>
+                <m:t>b-</m:t>
+              </m:r>
+              <m:r>
+                <w:rPr>
+                  <w:rFonts w:ascii="Cambria Math" w:eastAsia="微軟正黑體" w:hAnsi="Cambria Math"/>
+                </w:rPr>
+                <m:t>E</m:t>
+              </m:r>
+              <m:d>
+                <m:dPr>
+                  <m:begChr m:val="["/>
+                  <m:endChr m:val="]"/>
+                  <m:ctrlPr>
+                    <w:rPr>
+                      <w:rFonts w:ascii="Cambria Math" w:eastAsia="微軟正黑體" w:hAnsi="Cambria Math"/>
+                    </w:rPr>
+                  </m:ctrlPr>
+                </m:dPr>
+                <m:e>
+                  <m:r>
+                    <w:rPr>
+                      <w:rFonts w:ascii="Cambria Math" w:eastAsia="微軟正黑體" w:hAnsi="Cambria Math"/>
+                    </w:rPr>
+                    <m:t>u</m:t>
+                  </m:r>
+                  <m:r>
+                    <w:rPr>
+                      <w:rFonts w:ascii="Cambria Math" w:eastAsia="微軟正黑體" w:hAnsi="Cambria Math"/>
+                    </w:rPr>
+                    <m:t>f</m:t>
+                  </m:r>
+                  <m:d>
+                    <m:dPr>
+                      <m:ctrlPr>
+                        <w:rPr>
+                          <w:rFonts w:ascii="Cambria Math" w:eastAsia="微軟正黑體" w:hAnsi="Cambria Math"/>
+                        </w:rPr>
+                      </m:ctrlPr>
+                    </m:dPr>
+                    <m:e>
+                      <m:r>
+                        <w:rPr>
+                          <w:rFonts w:ascii="Cambria Math" w:eastAsia="微軟正黑體" w:hAnsi="Cambria Math"/>
+                        </w:rPr>
+                        <m:t>Z</m:t>
+                      </m:r>
+                    </m:e>
+                  </m:d>
+                </m:e>
+              </m:d>
+            </m:num>
+            <m:den>
+              <m:r>
+                <w:rPr>
+                  <w:rFonts w:ascii="Cambria Math" w:eastAsia="微軟正黑體" w:hAnsi="Cambria Math"/>
+                </w:rPr>
+                <m:t>b-a</m:t>
+              </m:r>
+            </m:den>
+          </m:f>
+          <m:sSup>
+            <m:sSupPr>
+              <m:ctrlPr>
+                <w:rPr>
+                  <w:rFonts w:ascii="Cambria Math" w:eastAsia="微軟正黑體" w:hAnsi="Cambria Math"/>
+                </w:rPr>
+              </m:ctrlPr>
+            </m:sSupPr>
+            <m:e>
+              <m:r>
+                <w:rPr>
+                  <w:rFonts w:ascii="Cambria Math" w:eastAsia="微軟正黑體" w:hAnsi="Cambria Math"/>
+                </w:rPr>
+                <m:t>ⅇ</m:t>
+              </m:r>
+            </m:e>
+            <m:sup>
+              <m:r>
+                <w:rPr>
+                  <w:rFonts w:ascii="Cambria Math" w:eastAsia="微軟正黑體" w:hAnsi="Cambria Math"/>
+                </w:rPr>
+                <m:t>η</m:t>
+              </m:r>
+              <m:r>
+                <w:rPr>
+                  <w:rFonts w:ascii="Cambria Math" w:eastAsia="微軟正黑體" w:hAnsi="Cambria Math"/>
+                </w:rPr>
+                <m:t>a</m:t>
+              </m:r>
+            </m:sup>
+          </m:sSup>
+          <m:r>
+            <w:rPr>
+              <w:rFonts w:ascii="Cambria Math" w:eastAsia="微軟正黑體" w:hAnsi="Cambria Math"/>
+            </w:rPr>
+            <m:t>+</m:t>
+          </m:r>
+          <m:f>
+            <m:fPr>
+              <m:ctrlPr>
+                <w:rPr>
+                  <w:rFonts w:ascii="Cambria Math" w:eastAsia="微軟正黑體" w:hAnsi="Cambria Math"/>
+                </w:rPr>
+              </m:ctrlPr>
+            </m:fPr>
+            <m:num>
+              <m:r>
+                <w:rPr>
+                  <w:rFonts w:ascii="Cambria Math" w:eastAsia="微軟正黑體" w:hAnsi="Cambria Math"/>
+                </w:rPr>
+                <m:t>E</m:t>
+              </m:r>
+              <m:d>
+                <m:dPr>
+                  <m:begChr m:val="["/>
+                  <m:endChr m:val="]"/>
+                  <m:ctrlPr>
+                    <w:rPr>
+                      <w:rFonts w:ascii="Cambria Math" w:eastAsia="微軟正黑體" w:hAnsi="Cambria Math"/>
+                    </w:rPr>
+                  </m:ctrlPr>
+                </m:dPr>
+                <m:e>
+                  <m:r>
+                    <w:rPr>
+                      <w:rFonts w:ascii="Cambria Math" w:eastAsia="微軟正黑體" w:hAnsi="Cambria Math"/>
+                    </w:rPr>
+                    <m:t>f</m:t>
+                  </m:r>
+                  <m:d>
+                    <m:dPr>
+                      <m:ctrlPr>
+                        <w:rPr>
+                          <w:rFonts w:ascii="Cambria Math" w:eastAsia="微軟正黑體" w:hAnsi="Cambria Math"/>
+                        </w:rPr>
+                      </m:ctrlPr>
+                    </m:dPr>
+                    <m:e>
+                      <m:r>
+                        <w:rPr>
+                          <w:rFonts w:ascii="Cambria Math" w:eastAsia="微軟正黑體" w:hAnsi="Cambria Math"/>
+                        </w:rPr>
+                        <m:t>Z</m:t>
+                      </m:r>
+                    </m:e>
+                  </m:d>
+                </m:e>
+              </m:d>
+              <m:r>
+                <w:rPr>
+                  <w:rFonts w:ascii="Cambria Math" w:eastAsia="微軟正黑體" w:hAnsi="Cambria Math"/>
+                </w:rPr>
+                <m:t>-a</m:t>
+              </m:r>
+            </m:num>
+            <m:den>
+              <m:r>
+                <w:rPr>
+                  <w:rFonts w:ascii="Cambria Math" w:eastAsia="微軟正黑體" w:hAnsi="Cambria Math"/>
+                </w:rPr>
+                <m:t>b-a</m:t>
+              </m:r>
+            </m:den>
+          </m:f>
+          <m:sSup>
+            <m:sSupPr>
+              <m:ctrlPr>
+                <w:rPr>
+                  <w:rFonts w:ascii="Cambria Math" w:eastAsia="微軟正黑體" w:hAnsi="Cambria Math"/>
+                </w:rPr>
+              </m:ctrlPr>
+            </m:sSupPr>
+            <m:e>
+              <m:r>
+                <w:rPr>
+                  <w:rFonts w:ascii="Cambria Math" w:eastAsia="微軟正黑體" w:hAnsi="Cambria Math"/>
+                </w:rPr>
+                <m:t>ⅇ</m:t>
+              </m:r>
+            </m:e>
+            <m:sup>
+              <m:r>
+                <w:rPr>
+                  <w:rFonts w:ascii="Cambria Math" w:eastAsia="微軟正黑體" w:hAnsi="Cambria Math"/>
+                </w:rPr>
+                <m:t>ηb</m:t>
+              </m:r>
+            </m:sup>
+          </m:sSup>
+        </m:oMath>
+      </m:oMathPara>
+    </w:p>
+    <w:p>
+      <w:pPr>
+        <w:widowControl/>
+        <w:rPr>
+          <w:rFonts w:ascii="微軟正黑體" w:eastAsia="微軟正黑體" w:hAnsi="微軟正黑體" w:hint="eastAsia"/>
+        </w:rPr>
+      </w:pPr>
+      <w:proofErr w:type="gramStart"/>
+      <w:r>
+        <w:rPr>
+          <w:rFonts w:ascii="微軟正黑體" w:eastAsia="微軟正黑體" w:hAnsi="微軟正黑體" w:hint="eastAsia"/>
+        </w:rPr>
+        <w:t>得</w:t>
+      </w:r>
+      <w:r>
+        <w:rPr>
+          <w:rFonts w:ascii="微軟正黑體" w:eastAsia="微軟正黑體" w:hAnsi="微軟正黑體" w:hint="eastAsia"/>
+        </w:rPr>
+        <w:t>證</w:t>
+      </w:r>
+      <w:proofErr w:type="gramEnd"/>
+      <w:r>
+        <w:rPr>
+          <w:rFonts w:ascii="微軟正黑體" w:eastAsia="微軟正黑體" w:hAnsi="微軟正黑體" w:hint="eastAsia"/>
+        </w:rPr>
+        <w:t>。</w:t>
+      </w:r>
+    </w:p>
+    <w:p>
+      <w:pPr>
+        <w:widowControl/>
+        <w:rPr>
+          <w:rFonts w:ascii="微軟正黑體" w:eastAsia="微軟正黑體" w:hAnsi="微軟正黑體"/>
           <w:b/>
         </w:rPr>
       </w:pPr>
@@ -1311,7 +4320,7 @@
       <w:pPr>
         <w:widowControl/>
         <w:rPr>
-          <w:rFonts w:ascii="微軟正黑體" w:eastAsia="微軟正黑體" w:hAnsi="微軟正黑體" w:hint="eastAsia"/>
+          <w:rFonts w:ascii="微軟正黑體" w:eastAsia="微軟正黑體" w:hAnsi="微軟正黑體"/>
         </w:rPr>
       </w:pPr>
       <m:oMathPara>
@@ -1426,7 +4435,7 @@
       <w:pPr>
         <w:widowControl/>
         <w:rPr>
-          <w:rFonts w:ascii="微軟正黑體" w:eastAsia="微軟正黑體" w:hAnsi="微軟正黑體" w:hint="eastAsia"/>
+          <w:rFonts w:ascii="微軟正黑體" w:eastAsia="微軟正黑體" w:hAnsi="微軟正黑體"/>
         </w:rPr>
       </w:pPr>
       <w:r>
@@ -1484,7 +4493,7 @@
       <w:pPr>
         <w:widowControl/>
         <w:rPr>
-          <w:rFonts w:ascii="微軟正黑體" w:eastAsia="微軟正黑體" w:hAnsi="微軟正黑體" w:hint="eastAsia"/>
+          <w:rFonts w:ascii="微軟正黑體" w:eastAsia="微軟正黑體" w:hAnsi="微軟正黑體"/>
         </w:rPr>
       </w:pPr>
       <m:oMathPara>
@@ -1610,7 +4619,7 @@
       <w:pPr>
         <w:widowControl/>
         <w:rPr>
-          <w:rFonts w:ascii="微軟正黑體" w:eastAsia="微軟正黑體" w:hAnsi="微軟正黑體" w:hint="eastAsia"/>
+          <w:rFonts w:ascii="微軟正黑體" w:eastAsia="微軟正黑體" w:hAnsi="微軟正黑體"/>
         </w:rPr>
       </w:pPr>
       <w:r>
@@ -1659,13 +4668,7 @@
           <w:rPr>
             <w:rFonts w:ascii="Cambria Math" w:eastAsia="微軟正黑體" w:hAnsi="Cambria Math"/>
           </w:rPr>
-          <m:t>k</m:t>
-        </m:r>
-        <m:r>
-          <w:rPr>
-            <w:rFonts w:ascii="Cambria Math" w:eastAsia="微軟正黑體" w:hAnsi="Cambria Math"/>
-          </w:rPr>
-          <m:t>≤v</m:t>
+          <m:t>k≤v</m:t>
         </m:r>
       </m:oMath>
       <w:r>
@@ -1699,7 +4702,7 @@
       <w:pPr>
         <w:widowControl/>
         <w:rPr>
-          <w:rFonts w:ascii="微軟正黑體" w:eastAsia="微軟正黑體" w:hAnsi="微軟正黑體" w:hint="eastAsia"/>
+          <w:rFonts w:ascii="微軟正黑體" w:eastAsia="微軟正黑體" w:hAnsi="微軟正黑體"/>
         </w:rPr>
       </w:pPr>
       <m:oMathPara>
@@ -1953,7 +4956,7 @@
       <w:pPr>
         <w:widowControl/>
         <w:rPr>
-          <w:rFonts w:ascii="微軟正黑體" w:eastAsia="微軟正黑體" w:hAnsi="微軟正黑體" w:hint="eastAsia"/>
+          <w:rFonts w:ascii="微軟正黑體" w:eastAsia="微軟正黑體" w:hAnsi="微軟正黑體"/>
         </w:rPr>
       </w:pPr>
       <m:oMathPara>
@@ -2191,7 +5194,7 @@
       <w:pPr>
         <w:widowControl/>
         <w:rPr>
-          <w:rFonts w:ascii="微軟正黑體" w:eastAsia="微軟正黑體" w:hAnsi="微軟正黑體" w:hint="eastAsia"/>
+          <w:rFonts w:ascii="微軟正黑體" w:eastAsia="微軟正黑體" w:hAnsi="微軟正黑體"/>
         </w:rPr>
       </w:pPr>
       <w:r>
@@ -2229,7 +5232,7 @@
       <w:pPr>
         <w:widowControl/>
         <w:rPr>
-          <w:rFonts w:ascii="微軟正黑體" w:eastAsia="微軟正黑體" w:hAnsi="微軟正黑體" w:hint="eastAsia"/>
+          <w:rFonts w:ascii="微軟正黑體" w:eastAsia="微軟正黑體" w:hAnsi="微軟正黑體"/>
         </w:rPr>
       </w:pPr>
       <m:oMathPara>
@@ -2399,7 +5402,7 @@
       <w:pPr>
         <w:widowControl/>
         <w:rPr>
-          <w:rFonts w:ascii="微軟正黑體" w:eastAsia="微軟正黑體" w:hAnsi="微軟正黑體" w:hint="eastAsia"/>
+          <w:rFonts w:ascii="微軟正黑體" w:eastAsia="微軟正黑體" w:hAnsi="微軟正黑體"/>
         </w:rPr>
       </w:pPr>
       <w:r>
@@ -2413,7 +5416,7 @@
       <w:pPr>
         <w:widowControl/>
         <w:rPr>
-          <w:rFonts w:ascii="微軟正黑體" w:eastAsia="微軟正黑體" w:hAnsi="微軟正黑體" w:hint="eastAsia"/>
+          <w:rFonts w:ascii="微軟正黑體" w:eastAsia="微軟正黑體" w:hAnsi="微軟正黑體"/>
         </w:rPr>
       </w:pPr>
       <m:oMathPara>
@@ -2440,13 +5443,7 @@
                     <w:rPr>
                       <w:rFonts w:ascii="Cambria Math" w:eastAsia="微軟正黑體" w:hAnsi="Cambria Math"/>
                     </w:rPr>
-                    <m:t>1</m:t>
-                  </m:r>
-                  <m:r>
-                    <w:rPr>
-                      <w:rFonts w:ascii="Cambria Math" w:eastAsia="微軟正黑體" w:hAnsi="Cambria Math"/>
-                    </w:rPr>
-                    <m:t>+</m:t>
+                    <m:t>1+</m:t>
                   </m:r>
                   <m:f>
                     <m:fPr>
@@ -2576,13 +5573,7 @@
                     <w:rPr>
                       <w:rFonts w:ascii="Cambria Math" w:eastAsia="微軟正黑體" w:hAnsi="Cambria Math"/>
                     </w:rPr>
-                    <m:t>N</m:t>
-                  </m:r>
-                  <m:r>
-                    <w:rPr>
-                      <w:rFonts w:ascii="Cambria Math" w:eastAsia="微軟正黑體" w:hAnsi="Cambria Math"/>
-                    </w:rPr>
-                    <m:t>-k</m:t>
+                    <m:t>N-k</m:t>
                   </m:r>
                 </m:sup>
               </m:sSup>
@@ -2779,7 +5770,7 @@
       <w:pPr>
         <w:widowControl/>
         <w:rPr>
-          <w:rFonts w:ascii="微軟正黑體" w:eastAsia="微軟正黑體" w:hAnsi="微軟正黑體" w:hint="eastAsia"/>
+          <w:rFonts w:ascii="微軟正黑體" w:eastAsia="微軟正黑體" w:hAnsi="微軟正黑體"/>
         </w:rPr>
       </w:pPr>
       <w:r>
@@ -2793,7 +5784,7 @@
       <w:pPr>
         <w:widowControl/>
         <w:rPr>
-          <w:rFonts w:ascii="微軟正黑體" w:eastAsia="微軟正黑體" w:hAnsi="微軟正黑體" w:hint="eastAsia"/>
+          <w:rFonts w:ascii="微軟正黑體" w:eastAsia="微軟正黑體" w:hAnsi="微軟正黑體"/>
         </w:rPr>
       </w:pPr>
       <m:oMathPara>
@@ -2924,13 +5915,7 @@
                     <w:rPr>
                       <w:rFonts w:ascii="Cambria Math" w:eastAsia="微軟正黑體" w:hAnsi="Cambria Math"/>
                     </w:rPr>
-                    <m:t>1</m:t>
-                  </m:r>
-                  <m:r>
-                    <w:rPr>
-                      <w:rFonts w:ascii="Cambria Math" w:eastAsia="微軟正黑體" w:hAnsi="Cambria Math"/>
-                    </w:rPr>
-                    <m:t>+</m:t>
+                    <m:t>1+</m:t>
                   </m:r>
                   <m:f>
                     <m:fPr>
@@ -2976,7 +5961,7 @@
       <w:pPr>
         <w:widowControl/>
         <w:rPr>
-          <w:rFonts w:ascii="微軟正黑體" w:eastAsia="微軟正黑體" w:hAnsi="微軟正黑體" w:hint="eastAsia"/>
+          <w:rFonts w:ascii="微軟正黑體" w:eastAsia="微軟正黑體" w:hAnsi="微軟正黑體"/>
         </w:rPr>
       </w:pPr>
       <w:r>
@@ -3008,7 +5993,7 @@
       <w:pPr>
         <w:widowControl/>
         <w:rPr>
-          <w:rFonts w:ascii="微軟正黑體" w:eastAsia="微軟正黑體" w:hAnsi="微軟正黑體" w:hint="eastAsia"/>
+          <w:rFonts w:ascii="微軟正黑體" w:eastAsia="微軟正黑體" w:hAnsi="微軟正黑體"/>
         </w:rPr>
       </w:pPr>
       <m:oMathPara>
@@ -3066,13 +6051,7 @@
                     <w:rPr>
                       <w:rFonts w:ascii="Cambria Math" w:eastAsia="微軟正黑體" w:hAnsi="Cambria Math"/>
                     </w:rPr>
-                    <m:t>1</m:t>
-                  </m:r>
-                  <m:r>
-                    <w:rPr>
-                      <w:rFonts w:ascii="Cambria Math" w:eastAsia="微軟正黑體" w:hAnsi="Cambria Math"/>
-                    </w:rPr>
-                    <m:t>+</m:t>
+                    <m:t>1+</m:t>
                   </m:r>
                   <m:f>
                     <m:fPr>
@@ -3118,7 +6097,7 @@
       <w:pPr>
         <w:widowControl/>
         <w:rPr>
-          <w:rFonts w:ascii="微軟正黑體" w:eastAsia="微軟正黑體" w:hAnsi="微軟正黑體" w:hint="eastAsia"/>
+          <w:rFonts w:ascii="微軟正黑體" w:eastAsia="微軟正黑體" w:hAnsi="微軟正黑體"/>
         </w:rPr>
       </w:pPr>
       <w:r>
@@ -3152,7 +6131,7 @@
       <w:pPr>
         <w:widowControl/>
         <w:rPr>
-          <w:rFonts w:ascii="微軟正黑體" w:eastAsia="微軟正黑體" w:hAnsi="微軟正黑體" w:hint="eastAsia"/>
+          <w:rFonts w:ascii="微軟正黑體" w:eastAsia="微軟正黑體" w:hAnsi="微軟正黑體"/>
         </w:rPr>
       </w:pPr>
       <m:oMathPara>
@@ -3283,13 +6262,7 @@
                     <w:rPr>
                       <w:rFonts w:ascii="Cambria Math" w:eastAsia="微軟正黑體" w:hAnsi="Cambria Math"/>
                     </w:rPr>
-                    <m:t>1</m:t>
-                  </m:r>
-                  <m:r>
-                    <w:rPr>
-                      <w:rFonts w:ascii="Cambria Math" w:eastAsia="微軟正黑體" w:hAnsi="Cambria Math"/>
-                    </w:rPr>
-                    <m:t>+</m:t>
+                    <m:t>1+</m:t>
                   </m:r>
                   <m:f>
                     <m:fPr>
@@ -3483,7 +6456,7 @@
       <w:pPr>
         <w:widowControl/>
         <w:rPr>
-          <w:rFonts w:ascii="微軟正黑體" w:eastAsia="微軟正黑體" w:hAnsi="微軟正黑體" w:hint="eastAsia"/>
+          <w:rFonts w:ascii="微軟正黑體" w:eastAsia="微軟正黑體" w:hAnsi="微軟正黑體"/>
         </w:rPr>
       </w:pPr>
       <w:r>
@@ -3492,8 +6465,6 @@
         </w:rPr>
         <w:t>得證。</w:t>
       </w:r>
-      <w:bookmarkStart w:id="0" w:name="_GoBack"/>
-      <w:bookmarkEnd w:id="0"/>
     </w:p>
     <w:p>
       <w:pPr>
@@ -3513,7 +6484,7 @@
       <w:pPr>
         <w:widowControl/>
         <w:rPr>
-          <w:rFonts w:ascii="微軟正黑體" w:eastAsia="微軟正黑體" w:hAnsi="微軟正黑體" w:hint="eastAsia"/>
+          <w:rFonts w:ascii="微軟正黑體" w:eastAsia="微軟正黑體" w:hAnsi="微軟正黑體"/>
         </w:rPr>
       </w:pPr>
       <w:r>
@@ -4396,7 +7367,7 @@
 </file>
 
 <file path=customXml/itemProps1.xml><?xml version="1.0" encoding="utf-8"?>
-<ds:datastoreItem xmlns:ds="http://schemas.openxmlformats.org/officeDocument/2006/customXml" ds:itemID="{C06C1897-A033-4CC5-BDF0-7D10A5E4AE66}">
+<ds:datastoreItem xmlns:ds="http://schemas.openxmlformats.org/officeDocument/2006/customXml" ds:itemID="{9BE25134-ACE0-4B3D-8D1D-0FDD66E3CBC6}">
   <ds:schemaRefs>
     <ds:schemaRef ds:uri="http://schemas.openxmlformats.org/officeDocument/2006/bibliography"/>
   </ds:schemaRefs>

</xml_diff>

<commit_message>
Finish the fourth problem of hw2
</commit_message>
<xml_diff>
--- a/hw2/report.docx
+++ b/hw2/report.docx
@@ -265,10 +265,10 @@
             <v:path o:extrusionok="f" gradientshapeok="t" o:connecttype="rect"/>
             <o:lock v:ext="edit" aspectratio="t"/>
           </v:shapetype>
-          <v:shape id="_x0000_i1025" type="#_x0000_t75" style="width:110.2pt;height:68.25pt" o:ole="">
+          <v:shape id="_x0000_i1025" type="#_x0000_t75" style="width:110.05pt;height:67.9pt" o:ole="">
             <v:imagedata r:id="rId6" o:title=""/>
           </v:shape>
-          <o:OLEObject Type="Embed" ProgID="Visio.Drawing.11" ShapeID="_x0000_i1025" DrawAspect="Content" ObjectID="_1475483481" r:id="rId7"/>
+          <o:OLEObject Type="Embed" ProgID="Visio.Drawing.11" ShapeID="_x0000_i1025" DrawAspect="Content" ObjectID="_1475498006" r:id="rId7"/>
         </w:object>
       </w:r>
     </w:p>
@@ -308,10 +308,10 @@
           <w:rFonts w:ascii="微軟正黑體" w:eastAsia="微軟正黑體" w:hAnsi="微軟正黑體"/>
         </w:rPr>
         <w:object w:dxaOrig="2201" w:dyaOrig="1351">
-          <v:shape id="_x0000_i1026" type="#_x0000_t75" style="width:110.2pt;height:68.25pt" o:ole="">
+          <v:shape id="_x0000_i1026" type="#_x0000_t75" style="width:110.05pt;height:67.9pt" o:ole="">
             <v:imagedata r:id="rId8" o:title=""/>
           </v:shape>
-          <o:OLEObject Type="Embed" ProgID="Visio.Drawing.11" ShapeID="_x0000_i1026" DrawAspect="Content" ObjectID="_1475483482" r:id="rId9"/>
+          <o:OLEObject Type="Embed" ProgID="Visio.Drawing.11" ShapeID="_x0000_i1026" DrawAspect="Content" ObjectID="_1475498007" r:id="rId9"/>
         </w:object>
       </w:r>
       <w:r>
@@ -325,10 +325,10 @@
           <w:rFonts w:ascii="微軟正黑體" w:eastAsia="微軟正黑體" w:hAnsi="微軟正黑體"/>
         </w:rPr>
         <w:object w:dxaOrig="2201" w:dyaOrig="1351">
-          <v:shape id="_x0000_i1027" type="#_x0000_t75" style="width:110.2pt;height:68.25pt" o:ole="">
+          <v:shape id="_x0000_i1027" type="#_x0000_t75" style="width:110.05pt;height:67.9pt" o:ole="">
             <v:imagedata r:id="rId10" o:title=""/>
           </v:shape>
-          <o:OLEObject Type="Embed" ProgID="Visio.Drawing.11" ShapeID="_x0000_i1027" DrawAspect="Content" ObjectID="_1475483483" r:id="rId11"/>
+          <o:OLEObject Type="Embed" ProgID="Visio.Drawing.11" ShapeID="_x0000_i1027" DrawAspect="Content" ObjectID="_1475498008" r:id="rId11"/>
         </w:object>
       </w:r>
     </w:p>
@@ -375,10 +375,10 @@
           <w:rFonts w:ascii="微軟正黑體" w:eastAsia="微軟正黑體" w:hAnsi="微軟正黑體"/>
         </w:rPr>
         <w:object w:dxaOrig="2201" w:dyaOrig="2060">
-          <v:shape id="_x0000_i1028" type="#_x0000_t75" style="width:110.2pt;height:103.3pt" o:ole="">
+          <v:shape id="_x0000_i1028" type="#_x0000_t75" style="width:110.05pt;height:103.25pt" o:ole="">
             <v:imagedata r:id="rId12" o:title=""/>
           </v:shape>
-          <o:OLEObject Type="Embed" ProgID="Visio.Drawing.11" ShapeID="_x0000_i1028" DrawAspect="Content" ObjectID="_1475483484" r:id="rId13"/>
+          <o:OLEObject Type="Embed" ProgID="Visio.Drawing.11" ShapeID="_x0000_i1028" DrawAspect="Content" ObjectID="_1475498009" r:id="rId13"/>
         </w:object>
       </w:r>
     </w:p>
@@ -412,10 +412,10 @@
           <w:rFonts w:ascii="微軟正黑體" w:eastAsia="微軟正黑體" w:hAnsi="微軟正黑體"/>
         </w:rPr>
         <w:object w:dxaOrig="2201" w:dyaOrig="2060">
-          <v:shape id="_x0000_i1029" type="#_x0000_t75" style="width:110.2pt;height:103.3pt" o:ole="">
+          <v:shape id="_x0000_i1029" type="#_x0000_t75" style="width:110.05pt;height:103.25pt" o:ole="">
             <v:imagedata r:id="rId14" o:title=""/>
           </v:shape>
-          <o:OLEObject Type="Embed" ProgID="Visio.Drawing.11" ShapeID="_x0000_i1029" DrawAspect="Content" ObjectID="_1475483485" r:id="rId15"/>
+          <o:OLEObject Type="Embed" ProgID="Visio.Drawing.11" ShapeID="_x0000_i1029" DrawAspect="Content" ObjectID="_1475498010" r:id="rId15"/>
         </w:object>
       </w:r>
     </w:p>
@@ -505,10 +505,10 @@
           <w:rFonts w:ascii="微軟正黑體" w:eastAsia="微軟正黑體" w:hAnsi="微軟正黑體"/>
         </w:rPr>
         <w:object w:dxaOrig="2201" w:dyaOrig="2060">
-          <v:shape id="_x0000_i1030" type="#_x0000_t75" style="width:110.2pt;height:103.3pt" o:ole="">
+          <v:shape id="_x0000_i1030" type="#_x0000_t75" style="width:110.05pt;height:103.25pt" o:ole="">
             <v:imagedata r:id="rId16" o:title=""/>
           </v:shape>
-          <o:OLEObject Type="Embed" ProgID="Visio.Drawing.11" ShapeID="_x0000_i1030" DrawAspect="Content" ObjectID="_1475483486" r:id="rId17"/>
+          <o:OLEObject Type="Embed" ProgID="Visio.Drawing.11" ShapeID="_x0000_i1030" DrawAspect="Content" ObjectID="_1475498011" r:id="rId17"/>
         </w:object>
       </w:r>
       <w:r>
@@ -522,10 +522,10 @@
           <w:rFonts w:ascii="微軟正黑體" w:eastAsia="微軟正黑體" w:hAnsi="微軟正黑體"/>
         </w:rPr>
         <w:object w:dxaOrig="2201" w:dyaOrig="2060">
-          <v:shape id="_x0000_i1031" type="#_x0000_t75" style="width:110.2pt;height:103.3pt" o:ole="">
+          <v:shape id="_x0000_i1031" type="#_x0000_t75" style="width:110.05pt;height:103.25pt" o:ole="">
             <v:imagedata r:id="rId18" o:title=""/>
           </v:shape>
-          <o:OLEObject Type="Embed" ProgID="Visio.Drawing.11" ShapeID="_x0000_i1031" DrawAspect="Content" ObjectID="_1475483487" r:id="rId19"/>
+          <o:OLEObject Type="Embed" ProgID="Visio.Drawing.11" ShapeID="_x0000_i1031" DrawAspect="Content" ObjectID="_1475498012" r:id="rId19"/>
         </w:object>
       </w:r>
     </w:p>
@@ -579,10 +579,10 @@
           <w:rFonts w:ascii="微軟正黑體" w:eastAsia="微軟正黑體" w:hAnsi="微軟正黑體"/>
         </w:rPr>
         <w:object w:dxaOrig="2201" w:dyaOrig="2060">
-          <v:shape id="_x0000_i1032" type="#_x0000_t75" style="width:110.2pt;height:103.3pt" o:ole="">
+          <v:shape id="_x0000_i1032" type="#_x0000_t75" style="width:110.05pt;height:103.25pt" o:ole="">
             <v:imagedata r:id="rId20" o:title=""/>
           </v:shape>
-          <o:OLEObject Type="Embed" ProgID="Visio.Drawing.11" ShapeID="_x0000_i1032" DrawAspect="Content" ObjectID="_1475483488" r:id="rId21"/>
+          <o:OLEObject Type="Embed" ProgID="Visio.Drawing.11" ShapeID="_x0000_i1032" DrawAspect="Content" ObjectID="_1475498013" r:id="rId21"/>
         </w:object>
       </w:r>
     </w:p>
@@ -658,10 +658,10 @@
           <w:rFonts w:ascii="微軟正黑體" w:eastAsia="微軟正黑體" w:hAnsi="微軟正黑體"/>
         </w:rPr>
         <w:object w:dxaOrig="2485" w:dyaOrig="2201">
-          <v:shape id="_x0000_i1033" type="#_x0000_t75" style="width:123.95pt;height:110.2pt" o:ole="">
+          <v:shape id="_x0000_i1033" type="#_x0000_t75" style="width:124.3pt;height:110.05pt" o:ole="">
             <v:imagedata r:id="rId22" o:title=""/>
           </v:shape>
-          <o:OLEObject Type="Embed" ProgID="Visio.Drawing.11" ShapeID="_x0000_i1033" DrawAspect="Content" ObjectID="_1475483489" r:id="rId23"/>
+          <o:OLEObject Type="Embed" ProgID="Visio.Drawing.11" ShapeID="_x0000_i1033" DrawAspect="Content" ObjectID="_1475498014" r:id="rId23"/>
         </w:object>
       </w:r>
     </w:p>
@@ -695,10 +695,10 @@
           <w:rFonts w:ascii="微軟正黑體" w:eastAsia="微軟正黑體" w:hAnsi="微軟正黑體"/>
         </w:rPr>
         <w:object w:dxaOrig="2485" w:dyaOrig="2201">
-          <v:shape id="_x0000_i1034" type="#_x0000_t75" style="width:123.95pt;height:110.2pt" o:ole="">
+          <v:shape id="_x0000_i1034" type="#_x0000_t75" style="width:124.3pt;height:110.05pt" o:ole="">
             <v:imagedata r:id="rId24" o:title=""/>
           </v:shape>
-          <o:OLEObject Type="Embed" ProgID="Visio.Drawing.11" ShapeID="_x0000_i1034" DrawAspect="Content" ObjectID="_1475483490" r:id="rId25"/>
+          <o:OLEObject Type="Embed" ProgID="Visio.Drawing.11" ShapeID="_x0000_i1034" DrawAspect="Content" ObjectID="_1475498015" r:id="rId25"/>
         </w:object>
       </w:r>
     </w:p>
@@ -809,10 +809,10 @@
           <w:rFonts w:ascii="微軟正黑體" w:eastAsia="微軟正黑體" w:hAnsi="微軟正黑體"/>
         </w:rPr>
         <w:object w:dxaOrig="2485" w:dyaOrig="2201">
-          <v:shape id="_x0000_i1035" type="#_x0000_t75" style="width:123.95pt;height:110.2pt" o:ole="">
+          <v:shape id="_x0000_i1035" type="#_x0000_t75" style="width:124.3pt;height:110.05pt" o:ole="">
             <v:imagedata r:id="rId26" o:title=""/>
           </v:shape>
-          <o:OLEObject Type="Embed" ProgID="Visio.Drawing.11" ShapeID="_x0000_i1035" DrawAspect="Content" ObjectID="_1475483491" r:id="rId27"/>
+          <o:OLEObject Type="Embed" ProgID="Visio.Drawing.11" ShapeID="_x0000_i1035" DrawAspect="Content" ObjectID="_1475498016" r:id="rId27"/>
         </w:object>
       </w:r>
       <w:r>
@@ -826,10 +826,10 @@
           <w:rFonts w:ascii="微軟正黑體" w:eastAsia="微軟正黑體" w:hAnsi="微軟正黑體"/>
         </w:rPr>
         <w:object w:dxaOrig="2485" w:dyaOrig="2201">
-          <v:shape id="_x0000_i1036" type="#_x0000_t75" style="width:123.95pt;height:110.2pt" o:ole="">
+          <v:shape id="_x0000_i1036" type="#_x0000_t75" style="width:124.3pt;height:110.05pt" o:ole="">
             <v:imagedata r:id="rId28" o:title=""/>
           </v:shape>
-          <o:OLEObject Type="Embed" ProgID="Visio.Drawing.11" ShapeID="_x0000_i1036" DrawAspect="Content" ObjectID="_1475483492" r:id="rId29"/>
+          <o:OLEObject Type="Embed" ProgID="Visio.Drawing.11" ShapeID="_x0000_i1036" DrawAspect="Content" ObjectID="_1475498017" r:id="rId29"/>
         </w:object>
       </w:r>
     </w:p>
@@ -869,10 +869,10 @@
           <w:rFonts w:ascii="微軟正黑體" w:eastAsia="微軟正黑體" w:hAnsi="微軟正黑體"/>
         </w:rPr>
         <w:object w:dxaOrig="2485" w:dyaOrig="2201">
-          <v:shape id="_x0000_i1037" type="#_x0000_t75" style="width:123.95pt;height:110.2pt" o:ole="">
+          <v:shape id="_x0000_i1037" type="#_x0000_t75" style="width:124.3pt;height:110.05pt" o:ole="">
             <v:imagedata r:id="rId30" o:title=""/>
           </v:shape>
-          <o:OLEObject Type="Embed" ProgID="Visio.Drawing.11" ShapeID="_x0000_i1037" DrawAspect="Content" ObjectID="_1475483493" r:id="rId31"/>
+          <o:OLEObject Type="Embed" ProgID="Visio.Drawing.11" ShapeID="_x0000_i1037" DrawAspect="Content" ObjectID="_1475498018" r:id="rId31"/>
         </w:object>
       </w:r>
     </w:p>
@@ -973,10 +973,10 @@
           <w:rFonts w:ascii="微軟正黑體" w:eastAsia="微軟正黑體" w:hAnsi="微軟正黑體"/>
         </w:rPr>
         <w:object w:dxaOrig="2485" w:dyaOrig="2627">
-          <v:shape id="_x0000_i1038" type="#_x0000_t75" style="width:123.95pt;height:131.5pt" o:ole="">
+          <v:shape id="_x0000_i1038" type="#_x0000_t75" style="width:124.3pt;height:131.75pt" o:ole="">
             <v:imagedata r:id="rId32" o:title=""/>
           </v:shape>
-          <o:OLEObject Type="Embed" ProgID="Visio.Drawing.11" ShapeID="_x0000_i1038" DrawAspect="Content" ObjectID="_1475483494" r:id="rId33"/>
+          <o:OLEObject Type="Embed" ProgID="Visio.Drawing.11" ShapeID="_x0000_i1038" DrawAspect="Content" ObjectID="_1475498019" r:id="rId33"/>
         </w:object>
       </w:r>
     </w:p>
@@ -1024,10 +1024,10 @@
           <w:rFonts w:ascii="微軟正黑體" w:eastAsia="微軟正黑體" w:hAnsi="微軟正黑體"/>
         </w:rPr>
         <w:object w:dxaOrig="2485" w:dyaOrig="2627">
-          <v:shape id="_x0000_i1039" type="#_x0000_t75" style="width:123.95pt;height:131.5pt" o:ole="">
+          <v:shape id="_x0000_i1039" type="#_x0000_t75" style="width:124.3pt;height:131.75pt" o:ole="">
             <v:imagedata r:id="rId34" o:title=""/>
           </v:shape>
-          <o:OLEObject Type="Embed" ProgID="Visio.Drawing.11" ShapeID="_x0000_i1039" DrawAspect="Content" ObjectID="_1475483495" r:id="rId35"/>
+          <o:OLEObject Type="Embed" ProgID="Visio.Drawing.11" ShapeID="_x0000_i1039" DrawAspect="Content" ObjectID="_1475498020" r:id="rId35"/>
         </w:object>
       </w:r>
     </w:p>
@@ -1057,10 +1057,10 @@
           <w:rFonts w:ascii="微軟正黑體" w:eastAsia="微軟正黑體" w:hAnsi="微軟正黑體"/>
         </w:rPr>
         <w:object w:dxaOrig="5178" w:dyaOrig="2627">
-          <v:shape id="_x0000_i1040" type="#_x0000_t75" style="width:258.55pt;height:131.5pt" o:ole="">
+          <v:shape id="_x0000_i1040" type="#_x0000_t75" style="width:258.8pt;height:131.75pt" o:ole="">
             <v:imagedata r:id="rId36" o:title=""/>
           </v:shape>
-          <o:OLEObject Type="Embed" ProgID="Visio.Drawing.11" ShapeID="_x0000_i1040" DrawAspect="Content" ObjectID="_1475483496" r:id="rId37"/>
+          <o:OLEObject Type="Embed" ProgID="Visio.Drawing.11" ShapeID="_x0000_i1040" DrawAspect="Content" ObjectID="_1475498021" r:id="rId37"/>
         </w:object>
       </w:r>
     </w:p>
@@ -1090,10 +1090,10 @@
           <w:rFonts w:ascii="微軟正黑體" w:eastAsia="微軟正黑體" w:hAnsi="微軟正黑體"/>
         </w:rPr>
         <w:object w:dxaOrig="5178" w:dyaOrig="2627">
-          <v:shape id="_x0000_i1041" type="#_x0000_t75" style="width:258.55pt;height:131.5pt" o:ole="">
+          <v:shape id="_x0000_i1041" type="#_x0000_t75" style="width:258.8pt;height:131.75pt" o:ole="">
             <v:imagedata r:id="rId38" o:title=""/>
           </v:shape>
-          <o:OLEObject Type="Embed" ProgID="Visio.Drawing.11" ShapeID="_x0000_i1041" DrawAspect="Content" ObjectID="_1475483497" r:id="rId39"/>
+          <o:OLEObject Type="Embed" ProgID="Visio.Drawing.11" ShapeID="_x0000_i1041" DrawAspect="Content" ObjectID="_1475498022" r:id="rId39"/>
         </w:object>
       </w:r>
     </w:p>
@@ -1207,7 +1207,7 @@
       <w:pPr>
         <w:widowControl/>
         <w:rPr>
-          <w:rFonts w:ascii="微軟正黑體" w:eastAsia="微軟正黑體" w:hAnsi="微軟正黑體" w:hint="eastAsia"/>
+          <w:rFonts w:ascii="微軟正黑體" w:eastAsia="微軟正黑體" w:hAnsi="微軟正黑體"/>
           <w:b/>
         </w:rPr>
       </w:pPr>
@@ -1231,7 +1231,7 @@
       <w:pPr>
         <w:widowControl/>
         <w:rPr>
-          <w:rFonts w:ascii="微軟正黑體" w:eastAsia="微軟正黑體" w:hAnsi="微軟正黑體" w:hint="eastAsia"/>
+          <w:rFonts w:ascii="微軟正黑體" w:eastAsia="微軟正黑體" w:hAnsi="微軟正黑體"/>
           <w:b/>
         </w:rPr>
       </w:pPr>
@@ -1561,7 +1561,7 @@
       <w:pPr>
         <w:widowControl/>
         <w:rPr>
-          <w:rFonts w:ascii="微軟正黑體" w:eastAsia="微軟正黑體" w:hAnsi="微軟正黑體" w:hint="eastAsia"/>
+          <w:rFonts w:ascii="微軟正黑體" w:eastAsia="微軟正黑體" w:hAnsi="微軟正黑體"/>
         </w:rPr>
       </w:pPr>
       <w:r>
@@ -1603,14 +1603,12 @@
         </w:rPr>
         <w:t xml:space="preserve"> 是 Convex Function，由Convex的性質我們可以得知</w:t>
       </w:r>
-      <w:bookmarkStart w:id="0" w:name="_GoBack"/>
-      <w:bookmarkEnd w:id="0"/>
     </w:p>
     <w:p>
       <w:pPr>
         <w:widowControl/>
         <w:rPr>
-          <w:rFonts w:ascii="微軟正黑體" w:eastAsia="微軟正黑體" w:hAnsi="微軟正黑體" w:hint="eastAsia"/>
+          <w:rFonts w:ascii="微軟正黑體" w:eastAsia="微軟正黑體" w:hAnsi="微軟正黑體"/>
         </w:rPr>
       </w:pPr>
       <m:oMathPara>
@@ -1740,13 +1738,7 @@
             <w:rPr>
               <w:rFonts w:ascii="Cambria Math" w:eastAsia="微軟正黑體" w:hAnsi="Cambria Math"/>
             </w:rPr>
-            <m:t xml:space="preserve">, </m:t>
-          </m:r>
-          <m:r>
-            <w:rPr>
-              <w:rFonts w:ascii="Cambria Math" w:eastAsia="微軟正黑體" w:hAnsi="Cambria Math"/>
-            </w:rPr>
-            <m:t>θ∈</m:t>
+            <m:t>, θ∈</m:t>
           </m:r>
           <m:d>
             <m:dPr>
@@ -1774,7 +1766,7 @@
       <w:pPr>
         <w:widowControl/>
         <w:rPr>
-          <w:rFonts w:ascii="微軟正黑體" w:eastAsia="微軟正黑體" w:hAnsi="微軟正黑體" w:hint="eastAsia"/>
+          <w:rFonts w:ascii="微軟正黑體" w:eastAsia="微軟正黑體" w:hAnsi="微軟正黑體"/>
         </w:rPr>
       </w:pPr>
       <w:r>
@@ -1874,7 +1866,7 @@
       <w:pPr>
         <w:widowControl/>
         <w:rPr>
-          <w:rFonts w:ascii="微軟正黑體" w:eastAsia="微軟正黑體" w:hAnsi="微軟正黑體" w:hint="eastAsia"/>
+          <w:rFonts w:ascii="微軟正黑體" w:eastAsia="微軟正黑體" w:hAnsi="微軟正黑體"/>
         </w:rPr>
       </w:pPr>
       <m:oMathPara>
@@ -2113,7 +2105,7 @@
       <w:pPr>
         <w:widowControl/>
         <w:rPr>
-          <w:rFonts w:ascii="微軟正黑體" w:eastAsia="微軟正黑體" w:hAnsi="微軟正黑體" w:hint="eastAsia"/>
+          <w:rFonts w:ascii="微軟正黑體" w:eastAsia="微軟正黑體" w:hAnsi="微軟正黑體"/>
         </w:rPr>
       </w:pPr>
       <m:oMathPara>
@@ -2157,25 +2149,7 @@
                         <w:rPr>
                           <w:rFonts w:ascii="Cambria Math" w:eastAsia="微軟正黑體" w:hAnsi="Cambria Math"/>
                         </w:rPr>
-                        <m:t>b-a-</m:t>
-                      </m:r>
-                      <m:r>
-                        <w:rPr>
-                          <w:rFonts w:ascii="Cambria Math" w:eastAsia="微軟正黑體" w:hAnsi="Cambria Math"/>
-                        </w:rPr>
-                        <m:t>u</m:t>
-                      </m:r>
-                      <m:r>
-                        <w:rPr>
-                          <w:rFonts w:ascii="Cambria Math" w:eastAsia="微軟正黑體" w:hAnsi="Cambria Math"/>
-                        </w:rPr>
-                        <m:t>+</m:t>
-                      </m:r>
-                      <m:r>
-                        <w:rPr>
-                          <w:rFonts w:ascii="Cambria Math" w:eastAsia="微軟正黑體" w:hAnsi="Cambria Math"/>
-                        </w:rPr>
-                        <m:t>a</m:t>
+                        <m:t>b-a-u+a</m:t>
                       </m:r>
                     </m:num>
                     <m:den>
@@ -2247,25 +2221,7 @@
                 <w:rPr>
                   <w:rFonts w:ascii="Cambria Math" w:eastAsia="微軟正黑體" w:hAnsi="Cambria Math"/>
                 </w:rPr>
-                <m:t>b-a-</m:t>
-              </m:r>
-              <m:r>
-                <w:rPr>
-                  <w:rFonts w:ascii="Cambria Math" w:eastAsia="微軟正黑體" w:hAnsi="Cambria Math"/>
-                </w:rPr>
-                <m:t>u</m:t>
-              </m:r>
-              <m:r>
-                <w:rPr>
-                  <w:rFonts w:ascii="Cambria Math" w:eastAsia="微軟正黑體" w:hAnsi="Cambria Math"/>
-                </w:rPr>
-                <m:t>+</m:t>
-              </m:r>
-              <m:r>
-                <w:rPr>
-                  <w:rFonts w:ascii="Cambria Math" w:eastAsia="微軟正黑體" w:hAnsi="Cambria Math"/>
-                </w:rPr>
-                <m:t>a</m:t>
+                <m:t>b-a-u+a</m:t>
               </m:r>
             </m:num>
             <m:den>
@@ -2365,7 +2321,7 @@
       <w:pPr>
         <w:widowControl/>
         <w:rPr>
-          <w:rFonts w:ascii="微軟正黑體" w:eastAsia="微軟正黑體" w:hAnsi="微軟正黑體" w:hint="eastAsia"/>
+          <w:rFonts w:ascii="微軟正黑體" w:eastAsia="微軟正黑體" w:hAnsi="微軟正黑體"/>
         </w:rPr>
       </w:pPr>
       <m:oMathPara>
@@ -2400,13 +2356,7 @@
                     <w:rPr>
                       <w:rFonts w:ascii="Cambria Math" w:eastAsia="微軟正黑體" w:hAnsi="Cambria Math"/>
                     </w:rPr>
-                    <m:t>b-</m:t>
-                  </m:r>
-                  <m:r>
-                    <w:rPr>
-                      <w:rFonts w:ascii="Cambria Math" w:eastAsia="微軟正黑體" w:hAnsi="Cambria Math"/>
-                    </w:rPr>
-                    <m:t>u</m:t>
+                    <m:t>b-u</m:t>
                   </m:r>
                 </m:num>
                 <m:den>
@@ -2476,13 +2426,7 @@
                 <w:rPr>
                   <w:rFonts w:ascii="Cambria Math" w:eastAsia="微軟正黑體" w:hAnsi="Cambria Math"/>
                 </w:rPr>
-                <m:t>b-</m:t>
-              </m:r>
-              <m:r>
-                <w:rPr>
-                  <w:rFonts w:ascii="Cambria Math" w:eastAsia="微軟正黑體" w:hAnsi="Cambria Math"/>
-                </w:rPr>
-                <m:t>u</m:t>
+                <m:t>b-u</m:t>
               </m:r>
             </m:num>
             <m:den>
@@ -2582,7 +2526,7 @@
       <w:pPr>
         <w:widowControl/>
         <w:rPr>
-          <w:rFonts w:ascii="微軟正黑體" w:eastAsia="微軟正黑體" w:hAnsi="微軟正黑體" w:hint="eastAsia"/>
+          <w:rFonts w:ascii="微軟正黑體" w:eastAsia="微軟正黑體" w:hAnsi="微軟正黑體"/>
         </w:rPr>
       </w:pPr>
       <w:r>
@@ -2596,25 +2540,7 @@
           <w:rPr>
             <w:rFonts w:ascii="Cambria Math" w:eastAsia="微軟正黑體" w:hAnsi="Cambria Math"/>
           </w:rPr>
-          <m:t>x=</m:t>
-        </m:r>
-        <m:r>
-          <w:rPr>
-            <w:rFonts w:ascii="Cambria Math" w:eastAsia="微軟正黑體" w:hAnsi="Cambria Math"/>
-          </w:rPr>
-          <m:t>η</m:t>
-        </m:r>
-        <m:r>
-          <w:rPr>
-            <w:rFonts w:ascii="Cambria Math" w:eastAsia="微軟正黑體" w:hAnsi="Cambria Math"/>
-          </w:rPr>
-          <m:t>a,y=</m:t>
-        </m:r>
-        <m:r>
-          <w:rPr>
-            <w:rFonts w:ascii="Cambria Math" w:eastAsia="微軟正黑體" w:hAnsi="Cambria Math"/>
-          </w:rPr>
-          <m:t>ηb</m:t>
+          <m:t>x=ηa,y=ηb</m:t>
         </m:r>
       </m:oMath>
     </w:p>
@@ -2622,7 +2548,7 @@
       <w:pPr>
         <w:widowControl/>
         <w:rPr>
-          <w:rFonts w:ascii="微軟正黑體" w:eastAsia="微軟正黑體" w:hAnsi="微軟正黑體" w:hint="eastAsia"/>
+          <w:rFonts w:ascii="微軟正黑體" w:eastAsia="微軟正黑體" w:hAnsi="微軟正黑體"/>
         </w:rPr>
       </w:pPr>
       <m:oMathPara>
@@ -2657,13 +2583,7 @@
                     <w:rPr>
                       <w:rFonts w:ascii="Cambria Math" w:eastAsia="微軟正黑體" w:hAnsi="Cambria Math"/>
                     </w:rPr>
-                    <m:t>b-</m:t>
-                  </m:r>
-                  <m:r>
-                    <w:rPr>
-                      <w:rFonts w:ascii="Cambria Math" w:eastAsia="微軟正黑體" w:hAnsi="Cambria Math"/>
-                    </w:rPr>
-                    <m:t>u</m:t>
+                    <m:t>b-u</m:t>
                   </m:r>
                 </m:num>
                 <m:den>
@@ -2679,19 +2599,7 @@
                 <w:rPr>
                   <w:rFonts w:ascii="Cambria Math" w:eastAsia="微軟正黑體" w:hAnsi="Cambria Math"/>
                 </w:rPr>
-                <m:t>η</m:t>
-              </m:r>
-              <m:r>
-                <w:rPr>
-                  <w:rFonts w:ascii="Cambria Math" w:eastAsia="微軟正黑體" w:hAnsi="Cambria Math"/>
-                </w:rPr>
-                <m:t>a</m:t>
-              </m:r>
-              <m:r>
-                <w:rPr>
-                  <w:rFonts w:ascii="Cambria Math" w:eastAsia="微軟正黑體" w:hAnsi="Cambria Math"/>
-                </w:rPr>
-                <m:t>+</m:t>
+                <m:t>ηa+</m:t>
               </m:r>
               <m:f>
                 <m:fPr>
@@ -2745,13 +2653,7 @@
                 <w:rPr>
                   <w:rFonts w:ascii="Cambria Math" w:eastAsia="微軟正黑體" w:hAnsi="Cambria Math"/>
                 </w:rPr>
-                <m:t>b-</m:t>
-              </m:r>
-              <m:r>
-                <w:rPr>
-                  <w:rFonts w:ascii="Cambria Math" w:eastAsia="微軟正黑體" w:hAnsi="Cambria Math"/>
-                </w:rPr>
-                <m:t>u</m:t>
+                <m:t>b-u</m:t>
               </m:r>
             </m:num>
             <m:den>
@@ -2784,13 +2686,7 @@
                 <w:rPr>
                   <w:rFonts w:ascii="Cambria Math" w:eastAsia="微軟正黑體" w:hAnsi="Cambria Math"/>
                 </w:rPr>
-                <m:t>η</m:t>
-              </m:r>
-              <m:r>
-                <w:rPr>
-                  <w:rFonts w:ascii="Cambria Math" w:eastAsia="微軟正黑體" w:hAnsi="Cambria Math"/>
-                </w:rPr>
-                <m:t>a</m:t>
+                <m:t>ηa</m:t>
               </m:r>
             </m:sup>
           </m:sSup>
@@ -2857,7 +2753,7 @@
       <w:pPr>
         <w:widowControl/>
         <w:rPr>
-          <w:rFonts w:ascii="微軟正黑體" w:eastAsia="微軟正黑體" w:hAnsi="微軟正黑體" w:hint="eastAsia"/>
+          <w:rFonts w:ascii="微軟正黑體" w:eastAsia="微軟正黑體" w:hAnsi="微軟正黑體"/>
         </w:rPr>
       </w:pPr>
       <m:oMathPara>
@@ -2931,13 +2827,7 @@
                 <w:rPr>
                   <w:rFonts w:ascii="Cambria Math" w:eastAsia="微軟正黑體" w:hAnsi="Cambria Math"/>
                 </w:rPr>
-                <m:t>b-</m:t>
-              </m:r>
-              <m:r>
-                <w:rPr>
-                  <w:rFonts w:ascii="Cambria Math" w:eastAsia="微軟正黑體" w:hAnsi="Cambria Math"/>
-                </w:rPr>
-                <m:t>u</m:t>
+                <m:t>b-u</m:t>
               </m:r>
             </m:num>
             <m:den>
@@ -2970,13 +2860,7 @@
                 <w:rPr>
                   <w:rFonts w:ascii="Cambria Math" w:eastAsia="微軟正黑體" w:hAnsi="Cambria Math"/>
                 </w:rPr>
-                <m:t>η</m:t>
-              </m:r>
-              <m:r>
-                <w:rPr>
-                  <w:rFonts w:ascii="Cambria Math" w:eastAsia="微軟正黑體" w:hAnsi="Cambria Math"/>
-                </w:rPr>
-                <m:t>a</m:t>
+                <m:t>ηa</m:t>
               </m:r>
             </m:sup>
           </m:sSup>
@@ -3043,7 +2927,7 @@
       <w:pPr>
         <w:widowControl/>
         <w:rPr>
-          <w:rFonts w:ascii="微軟正黑體" w:eastAsia="微軟正黑體" w:hAnsi="微軟正黑體" w:hint="eastAsia"/>
+          <w:rFonts w:ascii="微軟正黑體" w:eastAsia="微軟正黑體" w:hAnsi="微軟正黑體"/>
         </w:rPr>
       </w:pPr>
       <m:oMathPara>
@@ -3084,13 +2968,7 @@
                     <w:rPr>
                       <w:rFonts w:ascii="Cambria Math" w:eastAsia="微軟正黑體" w:hAnsi="Cambria Math"/>
                     </w:rPr>
-                    <m:t>ub</m:t>
-                  </m:r>
-                  <m:r>
-                    <w:rPr>
-                      <w:rFonts w:ascii="Cambria Math" w:eastAsia="微軟正黑體" w:hAnsi="Cambria Math"/>
-                    </w:rPr>
-                    <m:t>-ua</m:t>
+                    <m:t>ub-ua</m:t>
                   </m:r>
                 </m:num>
                 <m:den>
@@ -3123,13 +3001,7 @@
                 <w:rPr>
                   <w:rFonts w:ascii="Cambria Math" w:eastAsia="微軟正黑體" w:hAnsi="Cambria Math"/>
                 </w:rPr>
-                <m:t>b-</m:t>
-              </m:r>
-              <m:r>
-                <w:rPr>
-                  <w:rFonts w:ascii="Cambria Math" w:eastAsia="微軟正黑體" w:hAnsi="Cambria Math"/>
-                </w:rPr>
-                <m:t>u</m:t>
+                <m:t>b-u</m:t>
               </m:r>
             </m:num>
             <m:den>
@@ -3162,13 +3034,7 @@
                 <w:rPr>
                   <w:rFonts w:ascii="Cambria Math" w:eastAsia="微軟正黑體" w:hAnsi="Cambria Math"/>
                 </w:rPr>
-                <m:t>η</m:t>
-              </m:r>
-              <m:r>
-                <w:rPr>
-                  <w:rFonts w:ascii="Cambria Math" w:eastAsia="微軟正黑體" w:hAnsi="Cambria Math"/>
-                </w:rPr>
-                <m:t>a</m:t>
+                <m:t>ηa</m:t>
               </m:r>
             </m:sup>
           </m:sSup>
@@ -3235,7 +3101,7 @@
       <w:pPr>
         <w:widowControl/>
         <w:rPr>
-          <w:rFonts w:ascii="微軟正黑體" w:eastAsia="微軟正黑體" w:hAnsi="微軟正黑體" w:hint="eastAsia"/>
+          <w:rFonts w:ascii="微軟正黑體" w:eastAsia="微軟正黑體" w:hAnsi="微軟正黑體"/>
         </w:rPr>
       </w:pPr>
       <m:oMathPara>
@@ -3261,13 +3127,7 @@
                 <w:rPr>
                   <w:rFonts w:ascii="Cambria Math" w:eastAsia="微軟正黑體" w:hAnsi="Cambria Math"/>
                 </w:rPr>
-                <m:t>η</m:t>
-              </m:r>
-              <m:r>
-                <w:rPr>
-                  <w:rFonts w:ascii="Cambria Math" w:eastAsia="微軟正黑體" w:hAnsi="Cambria Math"/>
-                </w:rPr>
-                <m:t>u</m:t>
+                <m:t>ηu</m:t>
               </m:r>
             </m:sup>
           </m:sSup>
@@ -3290,13 +3150,7 @@
                 <w:rPr>
                   <w:rFonts w:ascii="Cambria Math" w:eastAsia="微軟正黑體" w:hAnsi="Cambria Math"/>
                 </w:rPr>
-                <m:t>b-</m:t>
-              </m:r>
-              <m:r>
-                <w:rPr>
-                  <w:rFonts w:ascii="Cambria Math" w:eastAsia="微軟正黑體" w:hAnsi="Cambria Math"/>
-                </w:rPr>
-                <m:t>u</m:t>
+                <m:t>b-u</m:t>
               </m:r>
             </m:num>
             <m:den>
@@ -3329,13 +3183,7 @@
                 <w:rPr>
                   <w:rFonts w:ascii="Cambria Math" w:eastAsia="微軟正黑體" w:hAnsi="Cambria Math"/>
                 </w:rPr>
-                <m:t>η</m:t>
-              </m:r>
-              <m:r>
-                <w:rPr>
-                  <w:rFonts w:ascii="Cambria Math" w:eastAsia="微軟正黑體" w:hAnsi="Cambria Math"/>
-                </w:rPr>
-                <m:t>a</m:t>
+                <m:t>ηa</m:t>
               </m:r>
             </m:sup>
           </m:sSup>
@@ -3402,7 +3250,7 @@
       <w:pPr>
         <w:widowControl/>
         <w:rPr>
-          <w:rFonts w:ascii="微軟正黑體" w:eastAsia="微軟正黑體" w:hAnsi="微軟正黑體" w:hint="eastAsia"/>
+          <w:rFonts w:ascii="微軟正黑體" w:eastAsia="微軟正黑體" w:hAnsi="微軟正黑體"/>
         </w:rPr>
       </w:pPr>
       <w:r>
@@ -3416,7 +3264,7 @@
       <w:pPr>
         <w:widowControl/>
         <w:rPr>
-          <w:rFonts w:ascii="微軟正黑體" w:eastAsia="微軟正黑體" w:hAnsi="微軟正黑體" w:hint="eastAsia"/>
+          <w:rFonts w:ascii="微軟正黑體" w:eastAsia="微軟正黑體" w:hAnsi="微軟正黑體"/>
         </w:rPr>
       </w:pPr>
       <m:oMathPara>
@@ -3459,13 +3307,7 @@
                     <w:rPr>
                       <w:rFonts w:ascii="Cambria Math" w:eastAsia="微軟正黑體" w:hAnsi="Cambria Math"/>
                     </w:rPr>
-                    <m:t>η</m:t>
-                  </m:r>
-                  <m:r>
-                    <w:rPr>
-                      <w:rFonts w:ascii="Cambria Math" w:eastAsia="微軟正黑體" w:hAnsi="Cambria Math"/>
-                    </w:rPr>
-                    <m:t>u</m:t>
+                    <m:t>ηu</m:t>
                   </m:r>
                 </m:sup>
               </m:sSup>
@@ -3475,13 +3317,7 @@
             <w:rPr>
               <w:rFonts w:ascii="Cambria Math" w:eastAsia="微軟正黑體" w:hAnsi="Cambria Math"/>
             </w:rPr>
-            <m:t>≤</m:t>
-          </m:r>
-          <m:r>
-            <w:rPr>
-              <w:rFonts w:ascii="Cambria Math" w:eastAsia="微軟正黑體" w:hAnsi="Cambria Math"/>
-            </w:rPr>
-            <m:t>E</m:t>
+            <m:t>≤E</m:t>
           </m:r>
           <m:d>
             <m:dPr>
@@ -3507,13 +3343,7 @@
                     <w:rPr>
                       <w:rFonts w:ascii="Cambria Math" w:eastAsia="微軟正黑體" w:hAnsi="Cambria Math"/>
                     </w:rPr>
-                    <m:t>b-</m:t>
-                  </m:r>
-                  <m:r>
-                    <w:rPr>
-                      <w:rFonts w:ascii="Cambria Math" w:eastAsia="微軟正黑體" w:hAnsi="Cambria Math"/>
-                    </w:rPr>
-                    <m:t>u</m:t>
+                    <m:t>b-u</m:t>
                   </m:r>
                 </m:num>
                 <m:den>
@@ -3546,13 +3376,7 @@
                     <w:rPr>
                       <w:rFonts w:ascii="Cambria Math" w:eastAsia="微軟正黑體" w:hAnsi="Cambria Math"/>
                     </w:rPr>
-                    <m:t>η</m:t>
-                  </m:r>
-                  <m:r>
-                    <w:rPr>
-                      <w:rFonts w:ascii="Cambria Math" w:eastAsia="微軟正黑體" w:hAnsi="Cambria Math"/>
-                    </w:rPr>
-                    <m:t>a</m:t>
+                    <m:t>ηa</m:t>
                   </m:r>
                 </m:sup>
               </m:sSup>
@@ -3621,7 +3445,7 @@
       <w:pPr>
         <w:widowControl/>
         <w:rPr>
-          <w:rFonts w:ascii="微軟正黑體" w:eastAsia="微軟正黑體" w:hAnsi="微軟正黑體" w:hint="eastAsia"/>
+          <w:rFonts w:ascii="微軟正黑體" w:eastAsia="微軟正黑體" w:hAnsi="微軟正黑體"/>
         </w:rPr>
       </w:pPr>
       <w:r>
@@ -3646,6 +3470,9 @@
       </w:r>
       <m:oMath>
         <m:r>
+          <m:rPr>
+            <m:sty m:val="p"/>
+          </m:rPr>
           <w:rPr>
             <w:rFonts w:ascii="Cambria Math" w:hAnsi="Cambria Math"/>
           </w:rPr>
@@ -3692,13 +3519,7 @@
                     <w:rPr>
                       <w:rFonts w:ascii="Cambria Math" w:eastAsia="微軟正黑體" w:hAnsi="Cambria Math"/>
                     </w:rPr>
-                    <m:t>η</m:t>
-                  </m:r>
-                  <m:r>
-                    <w:rPr>
-                      <w:rFonts w:ascii="Cambria Math" w:eastAsia="微軟正黑體" w:hAnsi="Cambria Math"/>
-                    </w:rPr>
-                    <m:t>u</m:t>
+                    <m:t>ηu</m:t>
                   </m:r>
                 </m:sup>
               </m:sSup>
@@ -3723,13 +3544,7 @@
                 <w:rPr>
                   <w:rFonts w:ascii="Cambria Math" w:eastAsia="微軟正黑體" w:hAnsi="Cambria Math"/>
                 </w:rPr>
-                <m:t>b-</m:t>
-              </m:r>
-              <m:r>
-                <w:rPr>
-                  <w:rFonts w:ascii="Cambria Math" w:eastAsia="微軟正黑體" w:hAnsi="Cambria Math"/>
-                </w:rPr>
-                <m:t>E</m:t>
+                <m:t>b-E</m:t>
               </m:r>
               <m:d>
                 <m:dPr>
@@ -3781,13 +3596,7 @@
                 <w:rPr>
                   <w:rFonts w:ascii="Cambria Math" w:eastAsia="微軟正黑體" w:hAnsi="Cambria Math"/>
                 </w:rPr>
-                <m:t>η</m:t>
-              </m:r>
-              <m:r>
-                <w:rPr>
-                  <w:rFonts w:ascii="Cambria Math" w:eastAsia="微軟正黑體" w:hAnsi="Cambria Math"/>
-                </w:rPr>
-                <m:t>a</m:t>
+                <m:t>ηa</m:t>
               </m:r>
             </m:sup>
           </m:sSup>
@@ -3879,7 +3688,7 @@
       <w:pPr>
         <w:widowControl/>
         <w:rPr>
-          <w:rFonts w:ascii="微軟正黑體" w:eastAsia="微軟正黑體" w:hAnsi="微軟正黑體" w:hint="eastAsia"/>
+          <w:rFonts w:ascii="微軟正黑體" w:eastAsia="微軟正黑體" w:hAnsi="微軟正黑體"/>
         </w:rPr>
       </w:pPr>
       <w:r>
@@ -3930,7 +3739,7 @@
       <w:pPr>
         <w:widowControl/>
         <w:rPr>
-          <w:rFonts w:ascii="微軟正黑體" w:eastAsia="微軟正黑體" w:hAnsi="微軟正黑體" w:hint="eastAsia"/>
+          <w:rFonts w:ascii="微軟正黑體" w:eastAsia="微軟正黑體" w:hAnsi="微軟正黑體"/>
         </w:rPr>
       </w:pPr>
       <m:oMathPara>
@@ -3973,13 +3782,7 @@
                     <w:rPr>
                       <w:rFonts w:ascii="Cambria Math" w:eastAsia="微軟正黑體" w:hAnsi="Cambria Math"/>
                     </w:rPr>
-                    <m:t>η</m:t>
-                  </m:r>
-                  <m:r>
-                    <w:rPr>
-                      <w:rFonts w:ascii="Cambria Math" w:eastAsia="微軟正黑體" w:hAnsi="Cambria Math"/>
-                    </w:rPr>
-                    <m:t>f</m:t>
+                    <m:t>ηf</m:t>
                   </m:r>
                   <m:d>
                     <m:dPr>
@@ -4021,13 +3824,7 @@
                 <w:rPr>
                   <w:rFonts w:ascii="Cambria Math" w:eastAsia="微軟正黑體" w:hAnsi="Cambria Math"/>
                 </w:rPr>
-                <m:t>b-</m:t>
-              </m:r>
-              <m:r>
-                <w:rPr>
-                  <w:rFonts w:ascii="Cambria Math" w:eastAsia="微軟正黑體" w:hAnsi="Cambria Math"/>
-                </w:rPr>
-                <m:t>E</m:t>
+                <m:t>b-E</m:t>
               </m:r>
               <m:d>
                 <m:dPr>
@@ -4044,13 +3841,7 @@
                     <w:rPr>
                       <w:rFonts w:ascii="Cambria Math" w:eastAsia="微軟正黑體" w:hAnsi="Cambria Math"/>
                     </w:rPr>
-                    <m:t>u</m:t>
-                  </m:r>
-                  <m:r>
-                    <w:rPr>
-                      <w:rFonts w:ascii="Cambria Math" w:eastAsia="微軟正黑體" w:hAnsi="Cambria Math"/>
-                    </w:rPr>
-                    <m:t>f</m:t>
+                    <m:t>uf</m:t>
                   </m:r>
                   <m:d>
                     <m:dPr>
@@ -4102,13 +3893,7 @@
                 <w:rPr>
                   <w:rFonts w:ascii="Cambria Math" w:eastAsia="微軟正黑體" w:hAnsi="Cambria Math"/>
                 </w:rPr>
-                <m:t>η</m:t>
-              </m:r>
-              <m:r>
-                <w:rPr>
-                  <w:rFonts w:ascii="Cambria Math" w:eastAsia="微軟正黑體" w:hAnsi="Cambria Math"/>
-                </w:rPr>
-                <m:t>a</m:t>
+                <m:t>ηa</m:t>
               </m:r>
             </m:sup>
           </m:sSup>
@@ -4217,7 +4002,7 @@
       <w:pPr>
         <w:widowControl/>
         <w:rPr>
-          <w:rFonts w:ascii="微軟正黑體" w:eastAsia="微軟正黑體" w:hAnsi="微軟正黑體" w:hint="eastAsia"/>
+          <w:rFonts w:ascii="微軟正黑體" w:eastAsia="微軟正黑體" w:hAnsi="微軟正黑體"/>
         </w:rPr>
       </w:pPr>
       <w:proofErr w:type="gramStart"/>
@@ -6484,24 +6269,1351 @@
       <w:pPr>
         <w:widowControl/>
         <w:rPr>
-          <w:rFonts w:ascii="微軟正黑體" w:eastAsia="微軟正黑體" w:hAnsi="微軟正黑體"/>
-        </w:rPr>
-      </w:pPr>
-      <w:r>
-        <w:rPr>
-          <w:rFonts w:ascii="微軟正黑體" w:eastAsia="微軟正黑體" w:hAnsi="微軟正黑體" w:hint="eastAsia"/>
+          <w:rFonts w:ascii="微軟正黑體" w:eastAsia="微軟正黑體" w:hAnsi="微軟正黑體" w:hint="eastAsia"/>
+          <w:b/>
+        </w:rPr>
+      </w:pPr>
+      <w:r>
+        <w:rPr>
+          <w:rFonts w:ascii="微軟正黑體" w:eastAsia="微軟正黑體" w:hAnsi="微軟正黑體" w:hint="eastAsia"/>
+          <w:b/>
         </w:rPr>
         <w:lastRenderedPageBreak/>
         <w:t>4.</w:t>
       </w:r>
+      <w:r>
+        <w:rPr>
+          <w:rFonts w:ascii="微軟正黑體" w:eastAsia="微軟正黑體" w:hAnsi="微軟正黑體" w:hint="eastAsia"/>
+          <w:b/>
+        </w:rPr>
+        <w:t xml:space="preserve"> </w:t>
+      </w:r>
+      <w:r>
+        <w:rPr>
+          <w:rFonts w:ascii="微軟正黑體" w:eastAsia="微軟正黑體" w:hAnsi="微軟正黑體" w:hint="eastAsia"/>
+          <w:b/>
+        </w:rPr>
+        <w:t>證明</w:t>
+      </w:r>
     </w:p>
     <w:p>
       <w:pPr>
         <w:widowControl/>
         <w:rPr>
           <w:rFonts w:ascii="微軟正黑體" w:eastAsia="微軟正黑體" w:hAnsi="微軟正黑體"/>
-        </w:rPr>
-      </w:pPr>
+          <w:b/>
+        </w:rPr>
+      </w:pPr>
+      <m:oMathPara>
+        <m:oMath>
+          <m:r>
+            <m:rPr>
+              <m:sty m:val="bi"/>
+            </m:rPr>
+            <w:rPr>
+              <w:rFonts w:ascii="Cambria Math" w:eastAsia="微軟正黑體" w:hAnsi="Cambria Math"/>
+            </w:rPr>
+            <m:t>var</m:t>
+          </m:r>
+          <m:d>
+            <m:dPr>
+              <m:begChr m:val="["/>
+              <m:endChr m:val="]"/>
+              <m:ctrlPr>
+                <w:rPr>
+                  <w:rFonts w:ascii="Cambria Math" w:eastAsia="微軟正黑體" w:hAnsi="Cambria Math"/>
+                  <w:b/>
+                </w:rPr>
+              </m:ctrlPr>
+            </m:dPr>
+            <m:e>
+              <m:r>
+                <m:rPr>
+                  <m:sty m:val="bi"/>
+                </m:rPr>
+                <w:rPr>
+                  <w:rFonts w:ascii="Cambria Math" w:eastAsia="微軟正黑體" w:hAnsi="Cambria Math"/>
+                </w:rPr>
+                <m:t>1</m:t>
+              </m:r>
+              <m:d>
+                <m:dPr>
+                  <m:ctrlPr>
+                    <w:rPr>
+                      <w:rFonts w:ascii="Cambria Math" w:eastAsia="微軟正黑體" w:hAnsi="Cambria Math"/>
+                      <w:b/>
+                    </w:rPr>
+                  </m:ctrlPr>
+                </m:dPr>
+                <m:e>
+                  <m:sSup>
+                    <m:sSupPr>
+                      <m:ctrlPr>
+                        <w:rPr>
+                          <w:rFonts w:ascii="Cambria Math" w:eastAsia="微軟正黑體" w:hAnsi="Cambria Math"/>
+                          <w:b/>
+                        </w:rPr>
+                      </m:ctrlPr>
+                    </m:sSupPr>
+                    <m:e>
+                      <m:r>
+                        <m:rPr>
+                          <m:sty m:val="bi"/>
+                        </m:rPr>
+                        <w:rPr>
+                          <w:rFonts w:ascii="Cambria Math" w:eastAsia="微軟正黑體" w:hAnsi="Cambria Math"/>
+                        </w:rPr>
+                        <m:t>g</m:t>
+                      </m:r>
+                    </m:e>
+                    <m:sup>
+                      <m:r>
+                        <m:rPr>
+                          <m:sty m:val="bi"/>
+                        </m:rPr>
+                        <w:rPr>
+                          <w:rFonts w:ascii="Cambria Math" w:eastAsia="微軟正黑體" w:hAnsi="Cambria Math"/>
+                        </w:rPr>
+                        <m:t>*</m:t>
+                      </m:r>
+                    </m:sup>
+                  </m:sSup>
+                  <m:d>
+                    <m:dPr>
+                      <m:ctrlPr>
+                        <w:rPr>
+                          <w:rFonts w:ascii="Cambria Math" w:eastAsia="微軟正黑體" w:hAnsi="Cambria Math"/>
+                          <w:b/>
+                        </w:rPr>
+                      </m:ctrlPr>
+                    </m:dPr>
+                    <m:e>
+                      <m:r>
+                        <m:rPr>
+                          <m:sty m:val="bi"/>
+                        </m:rPr>
+                        <w:rPr>
+                          <w:rFonts w:ascii="Cambria Math" w:eastAsia="微軟正黑體" w:hAnsi="Cambria Math"/>
+                        </w:rPr>
+                        <m:t>x</m:t>
+                      </m:r>
+                    </m:e>
+                  </m:d>
+                  <m:r>
+                    <m:rPr>
+                      <m:sty m:val="bi"/>
+                    </m:rPr>
+                    <w:rPr>
+                      <w:rFonts w:ascii="Cambria Math" w:eastAsia="微軟正黑體" w:hAnsi="Cambria Math"/>
+                    </w:rPr>
+                    <m:t>≠r</m:t>
+                  </m:r>
+                </m:e>
+              </m:d>
+            </m:e>
+          </m:d>
+          <m:r>
+            <m:rPr>
+              <m:sty m:val="bi"/>
+            </m:rPr>
+            <w:rPr>
+              <w:rFonts w:ascii="Cambria Math" w:eastAsia="微軟正黑體" w:hAnsi="Cambria Math"/>
+            </w:rPr>
+            <m:t>≤</m:t>
+          </m:r>
+          <m:f>
+            <m:fPr>
+              <m:ctrlPr>
+                <w:rPr>
+                  <w:rFonts w:ascii="Cambria Math" w:eastAsia="微軟正黑體" w:hAnsi="Cambria Math"/>
+                  <w:b/>
+                </w:rPr>
+              </m:ctrlPr>
+            </m:fPr>
+            <m:num>
+              <m:r>
+                <m:rPr>
+                  <m:sty m:val="bi"/>
+                </m:rPr>
+                <w:rPr>
+                  <w:rFonts w:ascii="Cambria Math" w:eastAsia="微軟正黑體" w:hAnsi="Cambria Math"/>
+                </w:rPr>
+                <m:t>1</m:t>
+              </m:r>
+            </m:num>
+            <m:den>
+              <m:r>
+                <m:rPr>
+                  <m:sty m:val="bi"/>
+                </m:rPr>
+                <w:rPr>
+                  <w:rFonts w:ascii="Cambria Math" w:eastAsia="微軟正黑體" w:hAnsi="Cambria Math"/>
+                </w:rPr>
+                <m:t>4</m:t>
+              </m:r>
+            </m:den>
+          </m:f>
+        </m:oMath>
+      </m:oMathPara>
+    </w:p>
+    <w:p>
+      <w:pPr>
+        <w:widowControl/>
+        <w:rPr>
+          <w:rFonts w:ascii="微軟正黑體" w:eastAsia="微軟正黑體" w:hAnsi="微軟正黑體" w:hint="eastAsia"/>
+        </w:rPr>
+      </w:pPr>
+      <w:r>
+        <w:rPr>
+          <w:rFonts w:ascii="微軟正黑體" w:eastAsia="微軟正黑體" w:hAnsi="微軟正黑體" w:hint="eastAsia"/>
+        </w:rPr>
+        <w:t>我們先計算</w:t>
+      </w:r>
+      <w:r>
+        <w:rPr>
+          <w:rFonts w:ascii="微軟正黑體" w:eastAsia="微軟正黑體" w:hAnsi="微軟正黑體" w:hint="eastAsia"/>
+        </w:rPr>
+        <w:t>其variance</w:t>
+      </w:r>
+    </w:p>
+    <w:p>
+      <w:pPr>
+        <w:widowControl/>
+        <w:rPr>
+          <w:rFonts w:ascii="微軟正黑體" w:eastAsia="微軟正黑體" w:hAnsi="微軟正黑體"/>
+        </w:rPr>
+      </w:pPr>
+      <m:oMathPara>
+        <m:oMath>
+          <m:r>
+            <m:rPr>
+              <m:sty m:val="bi"/>
+            </m:rPr>
+            <w:rPr>
+              <w:rFonts w:ascii="Cambria Math" w:eastAsia="微軟正黑體" w:hAnsi="Cambria Math"/>
+            </w:rPr>
+            <m:t>v</m:t>
+          </m:r>
+          <m:r>
+            <w:rPr>
+              <w:rFonts w:ascii="Cambria Math" w:eastAsia="微軟正黑體" w:hAnsi="Cambria Math"/>
+            </w:rPr>
+            <m:t>ar</m:t>
+          </m:r>
+          <m:d>
+            <m:dPr>
+              <m:begChr m:val="["/>
+              <m:endChr m:val="]"/>
+              <m:ctrlPr>
+                <w:rPr>
+                  <w:rFonts w:ascii="Cambria Math" w:eastAsia="微軟正黑體" w:hAnsi="Cambria Math"/>
+                </w:rPr>
+              </m:ctrlPr>
+            </m:dPr>
+            <m:e>
+              <m:r>
+                <w:rPr>
+                  <w:rFonts w:ascii="Cambria Math" w:eastAsia="微軟正黑體" w:hAnsi="Cambria Math"/>
+                </w:rPr>
+                <m:t>1</m:t>
+              </m:r>
+              <m:d>
+                <m:dPr>
+                  <m:ctrlPr>
+                    <w:rPr>
+                      <w:rFonts w:ascii="Cambria Math" w:eastAsia="微軟正黑體" w:hAnsi="Cambria Math"/>
+                    </w:rPr>
+                  </m:ctrlPr>
+                </m:dPr>
+                <m:e>
+                  <m:sSup>
+                    <m:sSupPr>
+                      <m:ctrlPr>
+                        <w:rPr>
+                          <w:rFonts w:ascii="Cambria Math" w:eastAsia="微軟正黑體" w:hAnsi="Cambria Math"/>
+                        </w:rPr>
+                      </m:ctrlPr>
+                    </m:sSupPr>
+                    <m:e>
+                      <m:r>
+                        <w:rPr>
+                          <w:rFonts w:ascii="Cambria Math" w:eastAsia="微軟正黑體" w:hAnsi="Cambria Math"/>
+                        </w:rPr>
+                        <m:t>g</m:t>
+                      </m:r>
+                    </m:e>
+                    <m:sup>
+                      <m:r>
+                        <w:rPr>
+                          <w:rFonts w:ascii="Cambria Math" w:eastAsia="微軟正黑體" w:hAnsi="Cambria Math"/>
+                        </w:rPr>
+                        <m:t>*</m:t>
+                      </m:r>
+                    </m:sup>
+                  </m:sSup>
+                  <m:d>
+                    <m:dPr>
+                      <m:ctrlPr>
+                        <w:rPr>
+                          <w:rFonts w:ascii="Cambria Math" w:eastAsia="微軟正黑體" w:hAnsi="Cambria Math"/>
+                        </w:rPr>
+                      </m:ctrlPr>
+                    </m:dPr>
+                    <m:e>
+                      <m:r>
+                        <w:rPr>
+                          <w:rFonts w:ascii="Cambria Math" w:eastAsia="微軟正黑體" w:hAnsi="Cambria Math"/>
+                        </w:rPr>
+                        <m:t>x</m:t>
+                      </m:r>
+                    </m:e>
+                  </m:d>
+                  <m:r>
+                    <w:rPr>
+                      <w:rFonts w:ascii="Cambria Math" w:eastAsia="微軟正黑體" w:hAnsi="Cambria Math"/>
+                    </w:rPr>
+                    <m:t>≠r</m:t>
+                  </m:r>
+                </m:e>
+              </m:d>
+            </m:e>
+          </m:d>
+          <m:r>
+            <w:rPr>
+              <w:rFonts w:ascii="Cambria Math" w:eastAsia="微軟正黑體" w:hAnsi="Cambria Math"/>
+            </w:rPr>
+            <m:t>=</m:t>
+          </m:r>
+          <m:r>
+            <w:rPr>
+              <w:rFonts w:ascii="Cambria Math" w:eastAsia="微軟正黑體" w:hAnsi="Cambria Math"/>
+            </w:rPr>
+            <m:t>E</m:t>
+          </m:r>
+          <m:d>
+            <m:dPr>
+              <m:begChr m:val="["/>
+              <m:endChr m:val="]"/>
+              <m:ctrlPr>
+                <w:rPr>
+                  <w:rFonts w:ascii="Cambria Math" w:eastAsia="微軟正黑體" w:hAnsi="Cambria Math"/>
+                </w:rPr>
+              </m:ctrlPr>
+            </m:dPr>
+            <m:e>
+              <m:sSup>
+                <m:sSupPr>
+                  <m:ctrlPr>
+                    <w:rPr>
+                      <w:rFonts w:ascii="Cambria Math" w:eastAsia="微軟正黑體" w:hAnsi="Cambria Math"/>
+                    </w:rPr>
+                  </m:ctrlPr>
+                </m:sSupPr>
+                <m:e>
+                  <m:d>
+                    <m:dPr>
+                      <m:ctrlPr>
+                        <w:rPr>
+                          <w:rFonts w:ascii="Cambria Math" w:eastAsia="微軟正黑體" w:hAnsi="Cambria Math"/>
+                          <w:i/>
+                        </w:rPr>
+                      </m:ctrlPr>
+                    </m:dPr>
+                    <m:e>
+                      <m:r>
+                        <w:rPr>
+                          <w:rFonts w:ascii="Cambria Math" w:eastAsia="微軟正黑體" w:hAnsi="Cambria Math"/>
+                        </w:rPr>
+                        <m:t>1</m:t>
+                      </m:r>
+                      <m:d>
+                        <m:dPr>
+                          <m:ctrlPr>
+                            <w:rPr>
+                              <w:rFonts w:ascii="Cambria Math" w:eastAsia="微軟正黑體" w:hAnsi="Cambria Math"/>
+                            </w:rPr>
+                          </m:ctrlPr>
+                        </m:dPr>
+                        <m:e>
+                          <m:sSup>
+                            <m:sSupPr>
+                              <m:ctrlPr>
+                                <w:rPr>
+                                  <w:rFonts w:ascii="Cambria Math" w:eastAsia="微軟正黑體" w:hAnsi="Cambria Math"/>
+                                </w:rPr>
+                              </m:ctrlPr>
+                            </m:sSupPr>
+                            <m:e>
+                              <m:r>
+                                <w:rPr>
+                                  <w:rFonts w:ascii="Cambria Math" w:eastAsia="微軟正黑體" w:hAnsi="Cambria Math"/>
+                                </w:rPr>
+                                <m:t>g</m:t>
+                              </m:r>
+                            </m:e>
+                            <m:sup>
+                              <m:r>
+                                <w:rPr>
+                                  <w:rFonts w:ascii="Cambria Math" w:eastAsia="微軟正黑體" w:hAnsi="Cambria Math"/>
+                                </w:rPr>
+                                <m:t>*</m:t>
+                              </m:r>
+                            </m:sup>
+                          </m:sSup>
+                          <m:d>
+                            <m:dPr>
+                              <m:ctrlPr>
+                                <w:rPr>
+                                  <w:rFonts w:ascii="Cambria Math" w:eastAsia="微軟正黑體" w:hAnsi="Cambria Math"/>
+                                </w:rPr>
+                              </m:ctrlPr>
+                            </m:dPr>
+                            <m:e>
+                              <m:r>
+                                <w:rPr>
+                                  <w:rFonts w:ascii="Cambria Math" w:eastAsia="微軟正黑體" w:hAnsi="Cambria Math"/>
+                                </w:rPr>
+                                <m:t>x</m:t>
+                              </m:r>
+                            </m:e>
+                          </m:d>
+                          <m:r>
+                            <w:rPr>
+                              <w:rFonts w:ascii="Cambria Math" w:eastAsia="微軟正黑體" w:hAnsi="Cambria Math"/>
+                            </w:rPr>
+                            <m:t>≠r</m:t>
+                          </m:r>
+                        </m:e>
+                      </m:d>
+                    </m:e>
+                  </m:d>
+                </m:e>
+                <m:sup>
+                  <m:r>
+                    <w:rPr>
+                      <w:rFonts w:ascii="Cambria Math" w:eastAsia="微軟正黑體" w:hAnsi="Cambria Math"/>
+                    </w:rPr>
+                    <m:t>2</m:t>
+                  </m:r>
+                </m:sup>
+              </m:sSup>
+            </m:e>
+          </m:d>
+          <m:r>
+            <w:rPr>
+              <w:rFonts w:ascii="Cambria Math" w:eastAsia="微軟正黑體" w:hAnsi="Cambria Math"/>
+            </w:rPr>
+            <m:t>-</m:t>
+          </m:r>
+          <m:sSup>
+            <m:sSupPr>
+              <m:ctrlPr>
+                <w:rPr>
+                  <w:rFonts w:ascii="Cambria Math" w:eastAsia="微軟正黑體" w:hAnsi="Cambria Math"/>
+                </w:rPr>
+              </m:ctrlPr>
+            </m:sSupPr>
+            <m:e>
+              <m:r>
+                <w:rPr>
+                  <w:rFonts w:ascii="Cambria Math" w:eastAsia="微軟正黑體" w:hAnsi="Cambria Math"/>
+                </w:rPr>
+                <m:t>E</m:t>
+              </m:r>
+              <m:d>
+                <m:dPr>
+                  <m:begChr m:val="["/>
+                  <m:endChr m:val="]"/>
+                  <m:ctrlPr>
+                    <w:rPr>
+                      <w:rFonts w:ascii="Cambria Math" w:eastAsia="微軟正黑體" w:hAnsi="Cambria Math"/>
+                    </w:rPr>
+                  </m:ctrlPr>
+                </m:dPr>
+                <m:e>
+                  <m:r>
+                    <w:rPr>
+                      <w:rFonts w:ascii="Cambria Math" w:eastAsia="微軟正黑體" w:hAnsi="Cambria Math"/>
+                    </w:rPr>
+                    <m:t>1</m:t>
+                  </m:r>
+                  <m:d>
+                    <m:dPr>
+                      <m:ctrlPr>
+                        <w:rPr>
+                          <w:rFonts w:ascii="Cambria Math" w:eastAsia="微軟正黑體" w:hAnsi="Cambria Math"/>
+                        </w:rPr>
+                      </m:ctrlPr>
+                    </m:dPr>
+                    <m:e>
+                      <m:sSup>
+                        <m:sSupPr>
+                          <m:ctrlPr>
+                            <w:rPr>
+                              <w:rFonts w:ascii="Cambria Math" w:eastAsia="微軟正黑體" w:hAnsi="Cambria Math"/>
+                            </w:rPr>
+                          </m:ctrlPr>
+                        </m:sSupPr>
+                        <m:e>
+                          <m:r>
+                            <w:rPr>
+                              <w:rFonts w:ascii="Cambria Math" w:eastAsia="微軟正黑體" w:hAnsi="Cambria Math"/>
+                            </w:rPr>
+                            <m:t>g</m:t>
+                          </m:r>
+                        </m:e>
+                        <m:sup>
+                          <m:r>
+                            <w:rPr>
+                              <w:rFonts w:ascii="Cambria Math" w:eastAsia="微軟正黑體" w:hAnsi="Cambria Math"/>
+                            </w:rPr>
+                            <m:t>*</m:t>
+                          </m:r>
+                        </m:sup>
+                      </m:sSup>
+                      <m:d>
+                        <m:dPr>
+                          <m:ctrlPr>
+                            <w:rPr>
+                              <w:rFonts w:ascii="Cambria Math" w:eastAsia="微軟正黑體" w:hAnsi="Cambria Math"/>
+                            </w:rPr>
+                          </m:ctrlPr>
+                        </m:dPr>
+                        <m:e>
+                          <m:r>
+                            <w:rPr>
+                              <w:rFonts w:ascii="Cambria Math" w:eastAsia="微軟正黑體" w:hAnsi="Cambria Math"/>
+                            </w:rPr>
+                            <m:t>x</m:t>
+                          </m:r>
+                        </m:e>
+                      </m:d>
+                      <m:r>
+                        <w:rPr>
+                          <w:rFonts w:ascii="Cambria Math" w:eastAsia="微軟正黑體" w:hAnsi="Cambria Math"/>
+                        </w:rPr>
+                        <m:t>≠r</m:t>
+                      </m:r>
+                    </m:e>
+                  </m:d>
+                </m:e>
+              </m:d>
+            </m:e>
+            <m:sup>
+              <m:r>
+                <w:rPr>
+                  <w:rFonts w:ascii="Cambria Math" w:eastAsia="微軟正黑體" w:hAnsi="Cambria Math"/>
+                </w:rPr>
+                <m:t>2</m:t>
+              </m:r>
+            </m:sup>
+          </m:sSup>
+        </m:oMath>
+      </m:oMathPara>
+    </w:p>
+    <w:p>
+      <w:pPr>
+        <w:widowControl/>
+        <w:rPr>
+          <w:rFonts w:ascii="微軟正黑體" w:eastAsia="微軟正黑體" w:hAnsi="微軟正黑體"/>
+        </w:rPr>
+      </w:pPr>
+      <m:oMathPara>
+        <m:oMath>
+          <m:r>
+            <w:rPr>
+              <w:rFonts w:ascii="Cambria Math" w:eastAsia="微軟正黑體" w:hAnsi="Cambria Math"/>
+            </w:rPr>
+            <m:t>=</m:t>
+          </m:r>
+          <m:d>
+            <m:dPr>
+              <m:ctrlPr>
+                <w:rPr>
+                  <w:rFonts w:ascii="Cambria Math" w:eastAsia="微軟正黑體" w:hAnsi="Cambria Math"/>
+                  <w:i/>
+                </w:rPr>
+              </m:ctrlPr>
+            </m:dPr>
+            <m:e>
+              <m:sSup>
+                <m:sSupPr>
+                  <m:ctrlPr>
+                    <w:rPr>
+                      <w:rFonts w:ascii="Cambria Math" w:eastAsia="微軟正黑體" w:hAnsi="Cambria Math"/>
+                    </w:rPr>
+                  </m:ctrlPr>
+                </m:sSupPr>
+                <m:e>
+                  <m:r>
+                    <w:rPr>
+                      <w:rFonts w:ascii="Cambria Math" w:eastAsia="微軟正黑體" w:hAnsi="Cambria Math"/>
+                    </w:rPr>
+                    <m:t>1</m:t>
+                  </m:r>
+                </m:e>
+                <m:sup>
+                  <m:r>
+                    <w:rPr>
+                      <w:rFonts w:ascii="Cambria Math" w:eastAsia="微軟正黑體" w:hAnsi="Cambria Math"/>
+                    </w:rPr>
+                    <m:t>2</m:t>
+                  </m:r>
+                </m:sup>
+              </m:sSup>
+              <m:r>
+                <w:rPr>
+                  <w:rFonts w:ascii="Cambria Math" w:eastAsia="微軟正黑體" w:hAnsi="Cambria Math"/>
+                </w:rPr>
+                <m:t>×p+</m:t>
+              </m:r>
+              <m:sSup>
+                <m:sSupPr>
+                  <m:ctrlPr>
+                    <w:rPr>
+                      <w:rFonts w:ascii="Cambria Math" w:eastAsia="微軟正黑體" w:hAnsi="Cambria Math"/>
+                    </w:rPr>
+                  </m:ctrlPr>
+                </m:sSupPr>
+                <m:e>
+                  <m:r>
+                    <w:rPr>
+                      <w:rFonts w:ascii="Cambria Math" w:eastAsia="微軟正黑體" w:hAnsi="Cambria Math"/>
+                    </w:rPr>
+                    <m:t>0</m:t>
+                  </m:r>
+                </m:e>
+                <m:sup>
+                  <m:r>
+                    <w:rPr>
+                      <w:rFonts w:ascii="Cambria Math" w:eastAsia="微軟正黑體" w:hAnsi="Cambria Math"/>
+                    </w:rPr>
+                    <m:t>2</m:t>
+                  </m:r>
+                </m:sup>
+              </m:sSup>
+              <m:r>
+                <w:rPr>
+                  <w:rFonts w:ascii="Cambria Math" w:eastAsia="微軟正黑體" w:hAnsi="Cambria Math"/>
+                </w:rPr>
+                <m:t>×</m:t>
+              </m:r>
+              <m:d>
+                <m:dPr>
+                  <m:ctrlPr>
+                    <w:rPr>
+                      <w:rFonts w:ascii="Cambria Math" w:eastAsia="微軟正黑體" w:hAnsi="Cambria Math"/>
+                    </w:rPr>
+                  </m:ctrlPr>
+                </m:dPr>
+                <m:e>
+                  <m:r>
+                    <w:rPr>
+                      <w:rFonts w:ascii="Cambria Math" w:eastAsia="微軟正黑體" w:hAnsi="Cambria Math"/>
+                    </w:rPr>
+                    <m:t>1-p</m:t>
+                  </m:r>
+                </m:e>
+              </m:d>
+            </m:e>
+          </m:d>
+          <m:r>
+            <w:rPr>
+              <w:rFonts w:ascii="Cambria Math" w:eastAsia="微軟正黑體" w:hAnsi="Cambria Math"/>
+            </w:rPr>
+            <m:t>-</m:t>
+          </m:r>
+          <m:sSup>
+            <m:sSupPr>
+              <m:ctrlPr>
+                <w:rPr>
+                  <w:rFonts w:ascii="Cambria Math" w:eastAsia="微軟正黑體" w:hAnsi="Cambria Math"/>
+                </w:rPr>
+              </m:ctrlPr>
+            </m:sSupPr>
+            <m:e>
+              <m:d>
+                <m:dPr>
+                  <m:ctrlPr>
+                    <w:rPr>
+                      <w:rFonts w:ascii="Cambria Math" w:eastAsia="微軟正黑體" w:hAnsi="Cambria Math"/>
+                      <w:i/>
+                    </w:rPr>
+                  </m:ctrlPr>
+                </m:dPr>
+                <m:e>
+                  <m:r>
+                    <w:rPr>
+                      <w:rFonts w:ascii="Cambria Math" w:eastAsia="微軟正黑體" w:hAnsi="Cambria Math"/>
+                    </w:rPr>
+                    <m:t>1×p+0×</m:t>
+                  </m:r>
+                  <m:d>
+                    <m:dPr>
+                      <m:ctrlPr>
+                        <w:rPr>
+                          <w:rFonts w:ascii="Cambria Math" w:eastAsia="微軟正黑體" w:hAnsi="Cambria Math"/>
+                        </w:rPr>
+                      </m:ctrlPr>
+                    </m:dPr>
+                    <m:e>
+                      <m:r>
+                        <w:rPr>
+                          <w:rFonts w:ascii="Cambria Math" w:eastAsia="微軟正黑體" w:hAnsi="Cambria Math"/>
+                        </w:rPr>
+                        <m:t>1-p</m:t>
+                      </m:r>
+                    </m:e>
+                  </m:d>
+                </m:e>
+              </m:d>
+            </m:e>
+            <m:sup>
+              <m:r>
+                <w:rPr>
+                  <w:rFonts w:ascii="Cambria Math" w:eastAsia="微軟正黑體" w:hAnsi="Cambria Math"/>
+                </w:rPr>
+                <m:t>2</m:t>
+              </m:r>
+            </m:sup>
+          </m:sSup>
+        </m:oMath>
+      </m:oMathPara>
+    </w:p>
+    <w:p>
+      <w:pPr>
+        <w:widowControl/>
+        <w:rPr>
+          <w:rFonts w:ascii="微軟正黑體" w:eastAsia="微軟正黑體" w:hAnsi="微軟正黑體" w:hint="eastAsia"/>
+        </w:rPr>
+      </w:pPr>
+      <m:oMathPara>
+        <m:oMath>
+          <m:r>
+            <w:rPr>
+              <w:rFonts w:ascii="Cambria Math" w:eastAsia="微軟正黑體" w:hAnsi="Cambria Math"/>
+            </w:rPr>
+            <m:t>=</m:t>
+          </m:r>
+          <m:r>
+            <w:rPr>
+              <w:rFonts w:ascii="Cambria Math" w:eastAsia="微軟正黑體" w:hAnsi="Cambria Math"/>
+            </w:rPr>
+            <m:t>p-</m:t>
+          </m:r>
+          <m:sSup>
+            <m:sSupPr>
+              <m:ctrlPr>
+                <w:rPr>
+                  <w:rFonts w:ascii="Cambria Math" w:eastAsia="微軟正黑體" w:hAnsi="Cambria Math"/>
+                </w:rPr>
+              </m:ctrlPr>
+            </m:sSupPr>
+            <m:e>
+              <m:r>
+                <w:rPr>
+                  <w:rFonts w:ascii="Cambria Math" w:eastAsia="微軟正黑體" w:hAnsi="Cambria Math"/>
+                </w:rPr>
+                <m:t>p</m:t>
+              </m:r>
+            </m:e>
+            <m:sup>
+              <m:r>
+                <w:rPr>
+                  <w:rFonts w:ascii="Cambria Math" w:eastAsia="微軟正黑體" w:hAnsi="Cambria Math"/>
+                </w:rPr>
+                <m:t>2</m:t>
+              </m:r>
+            </m:sup>
+          </m:sSup>
+          <m:r>
+            <w:rPr>
+              <w:rFonts w:ascii="Cambria Math" w:eastAsia="微軟正黑體" w:hAnsi="Cambria Math"/>
+            </w:rPr>
+            <m:t>=p</m:t>
+          </m:r>
+          <m:d>
+            <m:dPr>
+              <m:ctrlPr>
+                <w:rPr>
+                  <w:rFonts w:ascii="Cambria Math" w:eastAsia="微軟正黑體" w:hAnsi="Cambria Math"/>
+                </w:rPr>
+              </m:ctrlPr>
+            </m:dPr>
+            <m:e>
+              <m:r>
+                <w:rPr>
+                  <w:rFonts w:ascii="Cambria Math" w:eastAsia="微軟正黑體" w:hAnsi="Cambria Math"/>
+                </w:rPr>
+                <m:t>1-p</m:t>
+              </m:r>
+            </m:e>
+          </m:d>
+        </m:oMath>
+      </m:oMathPara>
+    </w:p>
+    <w:p>
+      <w:pPr>
+        <w:widowControl/>
+        <w:rPr>
+          <w:rFonts w:ascii="微軟正黑體" w:eastAsia="微軟正黑體" w:hAnsi="微軟正黑體" w:hint="eastAsia"/>
+        </w:rPr>
+      </w:pPr>
+      <w:r>
+        <w:rPr>
+          <w:rFonts w:ascii="微軟正黑體" w:eastAsia="微軟正黑體" w:hAnsi="微軟正黑體" w:hint="eastAsia"/>
+        </w:rPr>
+        <w:t>此時我們</w:t>
+      </w:r>
+      <w:proofErr w:type="gramStart"/>
+      <w:r>
+        <w:rPr>
+          <w:rFonts w:ascii="微軟正黑體" w:eastAsia="微軟正黑體" w:hAnsi="微軟正黑體" w:hint="eastAsia"/>
+        </w:rPr>
+        <w:t>使用算幾不等式</w:t>
+      </w:r>
+      <w:proofErr w:type="gramEnd"/>
+      <w:r>
+        <w:rPr>
+          <w:rFonts w:ascii="微軟正黑體" w:eastAsia="微軟正黑體" w:hAnsi="微軟正黑體" w:hint="eastAsia"/>
+        </w:rPr>
+        <w:t>，得到</w:t>
+      </w:r>
+    </w:p>
+    <w:p>
+      <w:pPr>
+        <w:widowControl/>
+        <w:rPr>
+          <w:rFonts w:ascii="微軟正黑體" w:eastAsia="微軟正黑體" w:hAnsi="微軟正黑體" w:hint="eastAsia"/>
+        </w:rPr>
+      </w:pPr>
+      <m:oMathPara>
+        <m:oMath>
+          <m:rad>
+            <m:radPr>
+              <m:degHide m:val="1"/>
+              <m:ctrlPr>
+                <w:rPr>
+                  <w:rFonts w:ascii="Cambria Math" w:eastAsia="微軟正黑體" w:hAnsi="Cambria Math"/>
+                </w:rPr>
+              </m:ctrlPr>
+            </m:radPr>
+            <m:deg/>
+            <m:e>
+              <m:r>
+                <m:rPr>
+                  <m:sty m:val="bi"/>
+                </m:rPr>
+                <w:rPr>
+                  <w:rFonts w:ascii="Cambria Math" w:eastAsia="微軟正黑體" w:hAnsi="Cambria Math"/>
+                </w:rPr>
+                <m:t>v</m:t>
+              </m:r>
+              <m:r>
+                <w:rPr>
+                  <w:rFonts w:ascii="Cambria Math" w:eastAsia="微軟正黑體" w:hAnsi="Cambria Math"/>
+                </w:rPr>
+                <m:t>ar</m:t>
+              </m:r>
+              <m:d>
+                <m:dPr>
+                  <m:begChr m:val="["/>
+                  <m:endChr m:val="]"/>
+                  <m:ctrlPr>
+                    <w:rPr>
+                      <w:rFonts w:ascii="Cambria Math" w:eastAsia="微軟正黑體" w:hAnsi="Cambria Math"/>
+                    </w:rPr>
+                  </m:ctrlPr>
+                </m:dPr>
+                <m:e>
+                  <m:r>
+                    <w:rPr>
+                      <w:rFonts w:ascii="Cambria Math" w:eastAsia="微軟正黑體" w:hAnsi="Cambria Math"/>
+                    </w:rPr>
+                    <m:t>1</m:t>
+                  </m:r>
+                  <m:d>
+                    <m:dPr>
+                      <m:ctrlPr>
+                        <w:rPr>
+                          <w:rFonts w:ascii="Cambria Math" w:eastAsia="微軟正黑體" w:hAnsi="Cambria Math"/>
+                        </w:rPr>
+                      </m:ctrlPr>
+                    </m:dPr>
+                    <m:e>
+                      <m:sSup>
+                        <m:sSupPr>
+                          <m:ctrlPr>
+                            <w:rPr>
+                              <w:rFonts w:ascii="Cambria Math" w:eastAsia="微軟正黑體" w:hAnsi="Cambria Math"/>
+                            </w:rPr>
+                          </m:ctrlPr>
+                        </m:sSupPr>
+                        <m:e>
+                          <m:r>
+                            <w:rPr>
+                              <w:rFonts w:ascii="Cambria Math" w:eastAsia="微軟正黑體" w:hAnsi="Cambria Math"/>
+                            </w:rPr>
+                            <m:t>g</m:t>
+                          </m:r>
+                        </m:e>
+                        <m:sup>
+                          <m:r>
+                            <w:rPr>
+                              <w:rFonts w:ascii="Cambria Math" w:eastAsia="微軟正黑體" w:hAnsi="Cambria Math"/>
+                            </w:rPr>
+                            <m:t>*</m:t>
+                          </m:r>
+                        </m:sup>
+                      </m:sSup>
+                      <m:d>
+                        <m:dPr>
+                          <m:ctrlPr>
+                            <w:rPr>
+                              <w:rFonts w:ascii="Cambria Math" w:eastAsia="微軟正黑體" w:hAnsi="Cambria Math"/>
+                            </w:rPr>
+                          </m:ctrlPr>
+                        </m:dPr>
+                        <m:e>
+                          <m:r>
+                            <w:rPr>
+                              <w:rFonts w:ascii="Cambria Math" w:eastAsia="微軟正黑體" w:hAnsi="Cambria Math"/>
+                            </w:rPr>
+                            <m:t>x</m:t>
+                          </m:r>
+                        </m:e>
+                      </m:d>
+                      <m:r>
+                        <w:rPr>
+                          <w:rFonts w:ascii="Cambria Math" w:eastAsia="微軟正黑體" w:hAnsi="Cambria Math"/>
+                        </w:rPr>
+                        <m:t>≠r</m:t>
+                      </m:r>
+                    </m:e>
+                  </m:d>
+                </m:e>
+              </m:d>
+            </m:e>
+          </m:rad>
+          <m:r>
+            <w:rPr>
+              <w:rFonts w:ascii="Cambria Math" w:eastAsia="微軟正黑體" w:hAnsi="Cambria Math"/>
+            </w:rPr>
+            <m:t>=</m:t>
+          </m:r>
+          <m:rad>
+            <m:radPr>
+              <m:degHide m:val="1"/>
+              <m:ctrlPr>
+                <w:rPr>
+                  <w:rFonts w:ascii="Cambria Math" w:eastAsia="微軟正黑體" w:hAnsi="Cambria Math"/>
+                </w:rPr>
+              </m:ctrlPr>
+            </m:radPr>
+            <m:deg/>
+            <m:e>
+              <m:r>
+                <w:rPr>
+                  <w:rFonts w:ascii="Cambria Math" w:eastAsia="微軟正黑體" w:hAnsi="Cambria Math"/>
+                </w:rPr>
+                <m:t>p</m:t>
+              </m:r>
+              <m:d>
+                <m:dPr>
+                  <m:ctrlPr>
+                    <w:rPr>
+                      <w:rFonts w:ascii="Cambria Math" w:eastAsia="微軟正黑體" w:hAnsi="Cambria Math"/>
+                    </w:rPr>
+                  </m:ctrlPr>
+                </m:dPr>
+                <m:e>
+                  <m:r>
+                    <w:rPr>
+                      <w:rFonts w:ascii="Cambria Math" w:eastAsia="微軟正黑體" w:hAnsi="Cambria Math"/>
+                    </w:rPr>
+                    <m:t>1</m:t>
+                  </m:r>
+                  <w:bookmarkStart w:id="0" w:name="_GoBack"/>
+                  <w:bookmarkEnd w:id="0"/>
+                  <m:r>
+                    <w:rPr>
+                      <w:rFonts w:ascii="Cambria Math" w:eastAsia="微軟正黑體" w:hAnsi="Cambria Math"/>
+                    </w:rPr>
+                    <m:t>-p</m:t>
+                  </m:r>
+                </m:e>
+              </m:d>
+            </m:e>
+          </m:rad>
+          <m:r>
+            <w:rPr>
+              <w:rFonts w:ascii="Cambria Math" w:eastAsia="微軟正黑體" w:hAnsi="Cambria Math"/>
+            </w:rPr>
+            <m:t>≤</m:t>
+          </m:r>
+          <m:f>
+            <m:fPr>
+              <m:ctrlPr>
+                <w:rPr>
+                  <w:rFonts w:ascii="Cambria Math" w:eastAsia="微軟正黑體" w:hAnsi="Cambria Math"/>
+                </w:rPr>
+              </m:ctrlPr>
+            </m:fPr>
+            <m:num>
+              <m:r>
+                <w:rPr>
+                  <w:rFonts w:ascii="Cambria Math" w:eastAsia="微軟正黑體" w:hAnsi="Cambria Math"/>
+                </w:rPr>
+                <m:t>p+</m:t>
+              </m:r>
+              <m:d>
+                <m:dPr>
+                  <m:ctrlPr>
+                    <w:rPr>
+                      <w:rFonts w:ascii="Cambria Math" w:eastAsia="微軟正黑體" w:hAnsi="Cambria Math"/>
+                    </w:rPr>
+                  </m:ctrlPr>
+                </m:dPr>
+                <m:e>
+                  <m:r>
+                    <w:rPr>
+                      <w:rFonts w:ascii="Cambria Math" w:eastAsia="微軟正黑體" w:hAnsi="Cambria Math"/>
+                    </w:rPr>
+                    <m:t>1-p</m:t>
+                  </m:r>
+                </m:e>
+              </m:d>
+            </m:num>
+            <m:den>
+              <m:r>
+                <w:rPr>
+                  <w:rFonts w:ascii="Cambria Math" w:eastAsia="微軟正黑體" w:hAnsi="Cambria Math"/>
+                </w:rPr>
+                <m:t>2</m:t>
+              </m:r>
+            </m:den>
+          </m:f>
+        </m:oMath>
+      </m:oMathPara>
+    </w:p>
+    <w:p>
+      <w:pPr>
+        <w:widowControl/>
+        <w:rPr>
+          <w:rFonts w:ascii="微軟正黑體" w:eastAsia="微軟正黑體" w:hAnsi="微軟正黑體" w:hint="eastAsia"/>
+        </w:rPr>
+      </w:pPr>
+      <m:oMathPara>
+        <m:oMath>
+          <m:r>
+            <w:rPr>
+              <w:rFonts w:ascii="Cambria Math" w:eastAsia="微軟正黑體" w:hAnsi="Cambria Math"/>
+            </w:rPr>
+            <m:t>⇒</m:t>
+          </m:r>
+          <m:rad>
+            <m:radPr>
+              <m:degHide m:val="1"/>
+              <m:ctrlPr>
+                <w:rPr>
+                  <w:rFonts w:ascii="Cambria Math" w:eastAsia="微軟正黑體" w:hAnsi="Cambria Math"/>
+                </w:rPr>
+              </m:ctrlPr>
+            </m:radPr>
+            <m:deg/>
+            <m:e>
+              <m:r>
+                <m:rPr>
+                  <m:sty m:val="bi"/>
+                </m:rPr>
+                <w:rPr>
+                  <w:rFonts w:ascii="Cambria Math" w:eastAsia="微軟正黑體" w:hAnsi="Cambria Math"/>
+                </w:rPr>
+                <m:t>v</m:t>
+              </m:r>
+              <m:r>
+                <w:rPr>
+                  <w:rFonts w:ascii="Cambria Math" w:eastAsia="微軟正黑體" w:hAnsi="Cambria Math"/>
+                </w:rPr>
+                <m:t>ar</m:t>
+              </m:r>
+              <m:d>
+                <m:dPr>
+                  <m:begChr m:val="["/>
+                  <m:endChr m:val="]"/>
+                  <m:ctrlPr>
+                    <w:rPr>
+                      <w:rFonts w:ascii="Cambria Math" w:eastAsia="微軟正黑體" w:hAnsi="Cambria Math"/>
+                    </w:rPr>
+                  </m:ctrlPr>
+                </m:dPr>
+                <m:e>
+                  <m:r>
+                    <w:rPr>
+                      <w:rFonts w:ascii="Cambria Math" w:eastAsia="微軟正黑體" w:hAnsi="Cambria Math"/>
+                    </w:rPr>
+                    <m:t>1</m:t>
+                  </m:r>
+                  <m:d>
+                    <m:dPr>
+                      <m:ctrlPr>
+                        <w:rPr>
+                          <w:rFonts w:ascii="Cambria Math" w:eastAsia="微軟正黑體" w:hAnsi="Cambria Math"/>
+                        </w:rPr>
+                      </m:ctrlPr>
+                    </m:dPr>
+                    <m:e>
+                      <m:sSup>
+                        <m:sSupPr>
+                          <m:ctrlPr>
+                            <w:rPr>
+                              <w:rFonts w:ascii="Cambria Math" w:eastAsia="微軟正黑體" w:hAnsi="Cambria Math"/>
+                            </w:rPr>
+                          </m:ctrlPr>
+                        </m:sSupPr>
+                        <m:e>
+                          <m:r>
+                            <w:rPr>
+                              <w:rFonts w:ascii="Cambria Math" w:eastAsia="微軟正黑體" w:hAnsi="Cambria Math"/>
+                            </w:rPr>
+                            <m:t>g</m:t>
+                          </m:r>
+                        </m:e>
+                        <m:sup>
+                          <m:r>
+                            <w:rPr>
+                              <w:rFonts w:ascii="Cambria Math" w:eastAsia="微軟正黑體" w:hAnsi="Cambria Math"/>
+                            </w:rPr>
+                            <m:t>*</m:t>
+                          </m:r>
+                        </m:sup>
+                      </m:sSup>
+                      <m:d>
+                        <m:dPr>
+                          <m:ctrlPr>
+                            <w:rPr>
+                              <w:rFonts w:ascii="Cambria Math" w:eastAsia="微軟正黑體" w:hAnsi="Cambria Math"/>
+                            </w:rPr>
+                          </m:ctrlPr>
+                        </m:dPr>
+                        <m:e>
+                          <m:r>
+                            <w:rPr>
+                              <w:rFonts w:ascii="Cambria Math" w:eastAsia="微軟正黑體" w:hAnsi="Cambria Math"/>
+                            </w:rPr>
+                            <m:t>x</m:t>
+                          </m:r>
+                        </m:e>
+                      </m:d>
+                      <m:r>
+                        <w:rPr>
+                          <w:rFonts w:ascii="Cambria Math" w:eastAsia="微軟正黑體" w:hAnsi="Cambria Math"/>
+                        </w:rPr>
+                        <m:t>≠r</m:t>
+                      </m:r>
+                    </m:e>
+                  </m:d>
+                </m:e>
+              </m:d>
+            </m:e>
+          </m:rad>
+          <m:r>
+            <w:rPr>
+              <w:rFonts w:ascii="Cambria Math" w:eastAsia="微軟正黑體" w:hAnsi="Cambria Math"/>
+            </w:rPr>
+            <m:t>≤</m:t>
+          </m:r>
+          <m:f>
+            <m:fPr>
+              <m:ctrlPr>
+                <w:rPr>
+                  <w:rFonts w:ascii="Cambria Math" w:eastAsia="微軟正黑體" w:hAnsi="Cambria Math"/>
+                </w:rPr>
+              </m:ctrlPr>
+            </m:fPr>
+            <m:num>
+              <m:r>
+                <w:rPr>
+                  <w:rFonts w:ascii="Cambria Math" w:eastAsia="微軟正黑體" w:hAnsi="Cambria Math"/>
+                </w:rPr>
+                <m:t>1</m:t>
+              </m:r>
+            </m:num>
+            <m:den>
+              <m:r>
+                <w:rPr>
+                  <w:rFonts w:ascii="Cambria Math" w:eastAsia="微軟正黑體" w:hAnsi="Cambria Math"/>
+                </w:rPr>
+                <m:t>2</m:t>
+              </m:r>
+            </m:den>
+          </m:f>
+        </m:oMath>
+      </m:oMathPara>
+    </w:p>
+    <w:p>
+      <w:pPr>
+        <w:widowControl/>
+        <w:rPr>
+          <w:rFonts w:ascii="微軟正黑體" w:eastAsia="微軟正黑體" w:hAnsi="微軟正黑體" w:hint="eastAsia"/>
+        </w:rPr>
+      </w:pPr>
+      <m:oMathPara>
+        <m:oMath>
+          <m:r>
+            <w:rPr>
+              <w:rFonts w:ascii="Cambria Math" w:eastAsia="微軟正黑體" w:hAnsi="Cambria Math"/>
+            </w:rPr>
+            <m:t>⇒</m:t>
+          </m:r>
+          <m:r>
+            <m:rPr>
+              <m:sty m:val="bi"/>
+            </m:rPr>
+            <w:rPr>
+              <w:rFonts w:ascii="Cambria Math" w:eastAsia="微軟正黑體" w:hAnsi="Cambria Math"/>
+            </w:rPr>
+            <m:t>v</m:t>
+          </m:r>
+          <m:r>
+            <w:rPr>
+              <w:rFonts w:ascii="Cambria Math" w:eastAsia="微軟正黑體" w:hAnsi="Cambria Math"/>
+            </w:rPr>
+            <m:t>ar</m:t>
+          </m:r>
+          <m:d>
+            <m:dPr>
+              <m:begChr m:val="["/>
+              <m:endChr m:val="]"/>
+              <m:ctrlPr>
+                <w:rPr>
+                  <w:rFonts w:ascii="Cambria Math" w:eastAsia="微軟正黑體" w:hAnsi="Cambria Math"/>
+                </w:rPr>
+              </m:ctrlPr>
+            </m:dPr>
+            <m:e>
+              <m:r>
+                <w:rPr>
+                  <w:rFonts w:ascii="Cambria Math" w:eastAsia="微軟正黑體" w:hAnsi="Cambria Math"/>
+                </w:rPr>
+                <m:t>1</m:t>
+              </m:r>
+              <m:d>
+                <m:dPr>
+                  <m:ctrlPr>
+                    <w:rPr>
+                      <w:rFonts w:ascii="Cambria Math" w:eastAsia="微軟正黑體" w:hAnsi="Cambria Math"/>
+                    </w:rPr>
+                  </m:ctrlPr>
+                </m:dPr>
+                <m:e>
+                  <m:sSup>
+                    <m:sSupPr>
+                      <m:ctrlPr>
+                        <w:rPr>
+                          <w:rFonts w:ascii="Cambria Math" w:eastAsia="微軟正黑體" w:hAnsi="Cambria Math"/>
+                        </w:rPr>
+                      </m:ctrlPr>
+                    </m:sSupPr>
+                    <m:e>
+                      <m:r>
+                        <w:rPr>
+                          <w:rFonts w:ascii="Cambria Math" w:eastAsia="微軟正黑體" w:hAnsi="Cambria Math"/>
+                        </w:rPr>
+                        <m:t>g</m:t>
+                      </m:r>
+                    </m:e>
+                    <m:sup>
+                      <m:r>
+                        <w:rPr>
+                          <w:rFonts w:ascii="Cambria Math" w:eastAsia="微軟正黑體" w:hAnsi="Cambria Math"/>
+                        </w:rPr>
+                        <m:t>*</m:t>
+                      </m:r>
+                    </m:sup>
+                  </m:sSup>
+                  <m:d>
+                    <m:dPr>
+                      <m:ctrlPr>
+                        <w:rPr>
+                          <w:rFonts w:ascii="Cambria Math" w:eastAsia="微軟正黑體" w:hAnsi="Cambria Math"/>
+                        </w:rPr>
+                      </m:ctrlPr>
+                    </m:dPr>
+                    <m:e>
+                      <m:r>
+                        <w:rPr>
+                          <w:rFonts w:ascii="Cambria Math" w:eastAsia="微軟正黑體" w:hAnsi="Cambria Math"/>
+                        </w:rPr>
+                        <m:t>x</m:t>
+                      </m:r>
+                    </m:e>
+                  </m:d>
+                  <m:r>
+                    <w:rPr>
+                      <w:rFonts w:ascii="Cambria Math" w:eastAsia="微軟正黑體" w:hAnsi="Cambria Math"/>
+                    </w:rPr>
+                    <m:t>≠r</m:t>
+                  </m:r>
+                </m:e>
+              </m:d>
+            </m:e>
+          </m:d>
+          <m:r>
+            <w:rPr>
+              <w:rFonts w:ascii="Cambria Math" w:eastAsia="微軟正黑體" w:hAnsi="Cambria Math"/>
+            </w:rPr>
+            <m:t>≤</m:t>
+          </m:r>
+          <m:f>
+            <m:fPr>
+              <m:ctrlPr>
+                <w:rPr>
+                  <w:rFonts w:ascii="Cambria Math" w:eastAsia="微軟正黑體" w:hAnsi="Cambria Math"/>
+                </w:rPr>
+              </m:ctrlPr>
+            </m:fPr>
+            <m:num>
+              <m:r>
+                <w:rPr>
+                  <w:rFonts w:ascii="Cambria Math" w:eastAsia="微軟正黑體" w:hAnsi="Cambria Math"/>
+                </w:rPr>
+                <m:t>1</m:t>
+              </m:r>
+            </m:num>
+            <m:den>
+              <m:r>
+                <w:rPr>
+                  <w:rFonts w:ascii="Cambria Math" w:eastAsia="微軟正黑體" w:hAnsi="Cambria Math"/>
+                </w:rPr>
+                <m:t>4</m:t>
+              </m:r>
+            </m:den>
+          </m:f>
+        </m:oMath>
+      </m:oMathPara>
+    </w:p>
+    <w:p>
+      <w:pPr>
+        <w:widowControl/>
+        <w:rPr>
+          <w:rFonts w:ascii="微軟正黑體" w:eastAsia="微軟正黑體" w:hAnsi="微軟正黑體" w:hint="eastAsia"/>
+        </w:rPr>
+      </w:pPr>
+      <w:proofErr w:type="gramStart"/>
+      <w:r>
+        <w:rPr>
+          <w:rFonts w:ascii="微軟正黑體" w:eastAsia="微軟正黑體" w:hAnsi="微軟正黑體" w:hint="eastAsia"/>
+        </w:rPr>
+        <w:t>得證</w:t>
+      </w:r>
+      <w:proofErr w:type="gramEnd"/>
+      <w:r>
+        <w:rPr>
+          <w:rFonts w:ascii="微軟正黑體" w:eastAsia="微軟正黑體" w:hAnsi="微軟正黑體" w:hint="eastAsia"/>
+        </w:rPr>
+        <w:t>。</w:t>
+      </w:r>
     </w:p>
     <w:sectPr>
       <w:pgSz w:w="11906" w:h="16838"/>
@@ -7367,7 +8479,7 @@
 </file>
 
 <file path=customXml/itemProps1.xml><?xml version="1.0" encoding="utf-8"?>
-<ds:datastoreItem xmlns:ds="http://schemas.openxmlformats.org/officeDocument/2006/customXml" ds:itemID="{9BE25134-ACE0-4B3D-8D1D-0FDD66E3CBC6}">
+<ds:datastoreItem xmlns:ds="http://schemas.openxmlformats.org/officeDocument/2006/customXml" ds:itemID="{581770F1-2199-4832-A6B1-3B5371AF68F9}">
   <ds:schemaRefs>
     <ds:schemaRef ds:uri="http://schemas.openxmlformats.org/officeDocument/2006/bibliography"/>
   </ds:schemaRefs>

</xml_diff>